<commit_message>
Docs updated with RXBYP
</commit_message>
<xml_diff>
--- a/docs/gyro_testboard_design_spec.docx
+++ b/docs/gyro_testboard_design_spec.docx
@@ -259,7 +259,7 @@
           <w:r>
             <w:fldChar w:fldCharType="separate"/>
           </w:r>
-          <w:hyperlink w:anchor="_Toc103272099" w:history="1">
+          <w:hyperlink w:anchor="_Toc103347729" w:history="1">
             <w:r>
               <w:rPr>
                 <w:rStyle w:val="Hyperlink"/>
@@ -286,7 +286,7 @@
                 <w:noProof/>
                 <w:webHidden/>
               </w:rPr>
-              <w:instrText xml:space="preserve"> PAGEREF _Toc103272099 \h </w:instrText>
+              <w:instrText xml:space="preserve"> PAGEREF _Toc103347729 \h </w:instrText>
             </w:r>
             <w:r>
               <w:rPr>
@@ -306,7 +306,7 @@
                 <w:noProof/>
                 <w:webHidden/>
               </w:rPr>
-              <w:t>6</w:t>
+              <w:t>5</w:t>
             </w:r>
             <w:r>
               <w:rPr>
@@ -328,7 +328,7 @@
               <w:noProof/>
             </w:rPr>
           </w:pPr>
-          <w:hyperlink w:anchor="_Toc103272100" w:history="1">
+          <w:hyperlink w:anchor="_Toc103347730" w:history="1">
             <w:r>
               <w:rPr>
                 <w:rStyle w:val="Hyperlink"/>
@@ -355,7 +355,7 @@
                 <w:noProof/>
                 <w:webHidden/>
               </w:rPr>
-              <w:instrText xml:space="preserve"> PAGEREF _Toc103272100 \h </w:instrText>
+              <w:instrText xml:space="preserve"> PAGEREF _Toc103347730 \h </w:instrText>
             </w:r>
             <w:r>
               <w:rPr>
@@ -375,7 +375,7 @@
                 <w:noProof/>
                 <w:webHidden/>
               </w:rPr>
-              <w:t>6</w:t>
+              <w:t>5</w:t>
             </w:r>
             <w:r>
               <w:rPr>
@@ -397,7 +397,7 @@
               <w:noProof/>
             </w:rPr>
           </w:pPr>
-          <w:hyperlink w:anchor="_Toc103272101" w:history="1">
+          <w:hyperlink w:anchor="_Toc103347731" w:history="1">
             <w:r>
               <w:rPr>
                 <w:rStyle w:val="Hyperlink"/>
@@ -424,7 +424,7 @@
                 <w:noProof/>
                 <w:webHidden/>
               </w:rPr>
-              <w:instrText xml:space="preserve"> PAGEREF _Toc103272101 \h </w:instrText>
+              <w:instrText xml:space="preserve"> PAGEREF _Toc103347731 \h </w:instrText>
             </w:r>
             <w:r>
               <w:rPr>
@@ -444,7 +444,7 @@
                 <w:noProof/>
                 <w:webHidden/>
               </w:rPr>
-              <w:t>6</w:t>
+              <w:t>5</w:t>
             </w:r>
             <w:r>
               <w:rPr>
@@ -466,7 +466,7 @@
               <w:noProof/>
             </w:rPr>
           </w:pPr>
-          <w:hyperlink w:anchor="_Toc103272102" w:history="1">
+          <w:hyperlink w:anchor="_Toc103347732" w:history="1">
             <w:r>
               <w:rPr>
                 <w:rStyle w:val="Hyperlink"/>
@@ -493,7 +493,7 @@
                 <w:noProof/>
                 <w:webHidden/>
               </w:rPr>
-              <w:instrText xml:space="preserve"> PAGEREF _Toc103272102 \h </w:instrText>
+              <w:instrText xml:space="preserve"> PAGEREF _Toc103347732 \h </w:instrText>
             </w:r>
             <w:r>
               <w:rPr>
@@ -513,7 +513,7 @@
                 <w:noProof/>
                 <w:webHidden/>
               </w:rPr>
-              <w:t>7</w:t>
+              <w:t>6</w:t>
             </w:r>
             <w:r>
               <w:rPr>
@@ -535,7 +535,7 @@
               <w:noProof/>
             </w:rPr>
           </w:pPr>
-          <w:hyperlink w:anchor="_Toc103272103" w:history="1">
+          <w:hyperlink w:anchor="_Toc103347733" w:history="1">
             <w:r>
               <w:rPr>
                 <w:rStyle w:val="Hyperlink"/>
@@ -562,7 +562,7 @@
                 <w:noProof/>
                 <w:webHidden/>
               </w:rPr>
-              <w:instrText xml:space="preserve"> PAGEREF _Toc103272103 \h </w:instrText>
+              <w:instrText xml:space="preserve"> PAGEREF _Toc103347733 \h </w:instrText>
             </w:r>
             <w:r>
               <w:rPr>
@@ -582,7 +582,7 @@
                 <w:noProof/>
                 <w:webHidden/>
               </w:rPr>
-              <w:t>8</w:t>
+              <w:t>7</w:t>
             </w:r>
             <w:r>
               <w:rPr>
@@ -604,13 +604,13 @@
               <w:noProof/>
             </w:rPr>
           </w:pPr>
-          <w:hyperlink w:anchor="_Toc103272104" w:history="1">
+          <w:hyperlink w:anchor="_Toc103347734" w:history="1">
             <w:r>
               <w:rPr>
                 <w:rStyle w:val="Hyperlink"/>
                 <w:noProof/>
               </w:rPr>
-              <w:t>SPI Register Interface</w:t>
+              <w:t>RXBYP Feature</w:t>
             </w:r>
             <w:r>
               <w:rPr>
@@ -631,7 +631,7 @@
                 <w:noProof/>
                 <w:webHidden/>
               </w:rPr>
-              <w:instrText xml:space="preserve"> PAGEREF _Toc103272104 \h </w:instrText>
+              <w:instrText xml:space="preserve"> PAGEREF _Toc103347734 \h </w:instrText>
             </w:r>
             <w:r>
               <w:rPr>
@@ -651,7 +651,7 @@
                 <w:noProof/>
                 <w:webHidden/>
               </w:rPr>
-              <w:t>9</w:t>
+              <w:t>8</w:t>
             </w:r>
             <w:r>
               <w:rPr>
@@ -673,13 +673,13 @@
               <w:noProof/>
             </w:rPr>
           </w:pPr>
-          <w:hyperlink w:anchor="_Toc103272105" w:history="1">
+          <w:hyperlink w:anchor="_Toc103347735" w:history="1">
             <w:r>
               <w:rPr>
                 <w:rStyle w:val="Hyperlink"/>
                 <w:noProof/>
               </w:rPr>
-              <w:t>Loopbacks</w:t>
+              <w:t>SPI Register Interface</w:t>
             </w:r>
             <w:r>
               <w:rPr>
@@ -700,7 +700,7 @@
                 <w:noProof/>
                 <w:webHidden/>
               </w:rPr>
-              <w:instrText xml:space="preserve"> PAGEREF _Toc103272105 \h </w:instrText>
+              <w:instrText xml:space="preserve"> PAGEREF _Toc103347735 \h </w:instrText>
             </w:r>
             <w:r>
               <w:rPr>
@@ -720,7 +720,7 @@
                 <w:noProof/>
                 <w:webHidden/>
               </w:rPr>
-              <w:t>9</w:t>
+              <w:t>8</w:t>
             </w:r>
             <w:r>
               <w:rPr>
@@ -742,13 +742,13 @@
               <w:noProof/>
             </w:rPr>
           </w:pPr>
-          <w:hyperlink w:anchor="_Toc103272106" w:history="1">
+          <w:hyperlink w:anchor="_Toc103347736" w:history="1">
             <w:r>
               <w:rPr>
                 <w:rStyle w:val="Hyperlink"/>
                 <w:noProof/>
               </w:rPr>
-              <w:t>Test Patterns</w:t>
+              <w:t>Loopbacks</w:t>
             </w:r>
             <w:r>
               <w:rPr>
@@ -769,7 +769,7 @@
                 <w:noProof/>
                 <w:webHidden/>
               </w:rPr>
-              <w:instrText xml:space="preserve"> PAGEREF _Toc103272106 \h </w:instrText>
+              <w:instrText xml:space="preserve"> PAGEREF _Toc103347736 \h </w:instrText>
             </w:r>
             <w:r>
               <w:rPr>
@@ -789,7 +789,7 @@
                 <w:noProof/>
                 <w:webHidden/>
               </w:rPr>
-              <w:t>10</w:t>
+              <w:t>8</w:t>
             </w:r>
             <w:r>
               <w:rPr>
@@ -811,13 +811,13 @@
               <w:noProof/>
             </w:rPr>
           </w:pPr>
-          <w:hyperlink w:anchor="_Toc103272107" w:history="1">
+          <w:hyperlink w:anchor="_Toc103347737" w:history="1">
             <w:r>
               <w:rPr>
                 <w:rStyle w:val="Hyperlink"/>
                 <w:noProof/>
               </w:rPr>
-              <w:t>Vivado Functional Testbench</w:t>
+              <w:t>Test Patterns</w:t>
             </w:r>
             <w:r>
               <w:rPr>
@@ -838,7 +838,7 @@
                 <w:noProof/>
                 <w:webHidden/>
               </w:rPr>
-              <w:instrText xml:space="preserve"> PAGEREF _Toc103272107 \h </w:instrText>
+              <w:instrText xml:space="preserve"> PAGEREF _Toc103347737 \h </w:instrText>
             </w:r>
             <w:r>
               <w:rPr>
@@ -858,7 +858,7 @@
                 <w:noProof/>
                 <w:webHidden/>
               </w:rPr>
-              <w:t>10</w:t>
+              <w:t>9</w:t>
             </w:r>
             <w:r>
               <w:rPr>
@@ -880,13 +880,13 @@
               <w:noProof/>
             </w:rPr>
           </w:pPr>
-          <w:hyperlink w:anchor="_Toc103272108" w:history="1">
+          <w:hyperlink w:anchor="_Toc103347738" w:history="1">
             <w:r>
               <w:rPr>
                 <w:rStyle w:val="Hyperlink"/>
                 <w:noProof/>
               </w:rPr>
-              <w:t>Standalone Functional Testbench</w:t>
+              <w:t>Vivado Functional Testbench</w:t>
             </w:r>
             <w:r>
               <w:rPr>
@@ -907,7 +907,7 @@
                 <w:noProof/>
                 <w:webHidden/>
               </w:rPr>
-              <w:instrText xml:space="preserve"> PAGEREF _Toc103272108 \h </w:instrText>
+              <w:instrText xml:space="preserve"> PAGEREF _Toc103347738 \h </w:instrText>
             </w:r>
             <w:r>
               <w:rPr>
@@ -927,7 +927,7 @@
                 <w:noProof/>
                 <w:webHidden/>
               </w:rPr>
-              <w:t>11</w:t>
+              <w:t>9</w:t>
             </w:r>
             <w:r>
               <w:rPr>
@@ -949,13 +949,13 @@
               <w:noProof/>
             </w:rPr>
           </w:pPr>
-          <w:hyperlink w:anchor="_Toc103272109" w:history="1">
+          <w:hyperlink w:anchor="_Toc103347739" w:history="1">
             <w:r>
               <w:rPr>
                 <w:rStyle w:val="Hyperlink"/>
                 <w:noProof/>
               </w:rPr>
-              <w:t>Register Map</w:t>
+              <w:t>Standalone Functional Testbench</w:t>
             </w:r>
             <w:r>
               <w:rPr>
@@ -976,7 +976,7 @@
                 <w:noProof/>
                 <w:webHidden/>
               </w:rPr>
-              <w:instrText xml:space="preserve"> PAGEREF _Toc103272109 \h </w:instrText>
+              <w:instrText xml:space="preserve"> PAGEREF _Toc103347739 \h </w:instrText>
             </w:r>
             <w:r>
               <w:rPr>
@@ -996,7 +996,7 @@
                 <w:noProof/>
                 <w:webHidden/>
               </w:rPr>
-              <w:t>13</w:t>
+              <w:t>11</w:t>
             </w:r>
             <w:r>
               <w:rPr>
@@ -1018,13 +1018,13 @@
               <w:noProof/>
             </w:rPr>
           </w:pPr>
-          <w:hyperlink w:anchor="_Toc103272110" w:history="1">
+          <w:hyperlink w:anchor="_Toc103347740" w:history="1">
             <w:r>
               <w:rPr>
                 <w:rStyle w:val="Hyperlink"/>
                 <w:noProof/>
               </w:rPr>
-              <w:t>APPENDIX A - Direct Register Mode (Simple DMA)</w:t>
+              <w:t>Register Map</w:t>
             </w:r>
             <w:r>
               <w:rPr>
@@ -1045,7 +1045,7 @@
                 <w:noProof/>
                 <w:webHidden/>
               </w:rPr>
-              <w:instrText xml:space="preserve"> PAGEREF _Toc103272110 \h </w:instrText>
+              <w:instrText xml:space="preserve"> PAGEREF _Toc103347740 \h </w:instrText>
             </w:r>
             <w:r>
               <w:rPr>
@@ -1065,7 +1065,7 @@
                 <w:noProof/>
                 <w:webHidden/>
               </w:rPr>
-              <w:t>18</w:t>
+              <w:t>12</w:t>
             </w:r>
             <w:r>
               <w:rPr>
@@ -1087,13 +1087,13 @@
               <w:noProof/>
             </w:rPr>
           </w:pPr>
-          <w:hyperlink w:anchor="_Toc103272111" w:history="1">
+          <w:hyperlink w:anchor="_Toc103347741" w:history="1">
             <w:r>
               <w:rPr>
                 <w:rStyle w:val="Hyperlink"/>
                 <w:noProof/>
               </w:rPr>
-              <w:t>APPENDIX B - LOOPBACK C code Settings</w:t>
+              <w:t>APPENDIX A - Direct Register Mode (Simple DMA)</w:t>
             </w:r>
             <w:r>
               <w:rPr>
@@ -1114,7 +1114,7 @@
                 <w:noProof/>
                 <w:webHidden/>
               </w:rPr>
-              <w:instrText xml:space="preserve"> PAGEREF _Toc103272111 \h </w:instrText>
+              <w:instrText xml:space="preserve"> PAGEREF _Toc103347741 \h </w:instrText>
             </w:r>
             <w:r>
               <w:rPr>
@@ -1134,7 +1134,7 @@
                 <w:noProof/>
                 <w:webHidden/>
               </w:rPr>
-              <w:t>20</w:t>
+              <w:t>18</w:t>
             </w:r>
             <w:r>
               <w:rPr>
@@ -1156,13 +1156,13 @@
               <w:noProof/>
             </w:rPr>
           </w:pPr>
-          <w:hyperlink w:anchor="_Toc103272112" w:history="1">
+          <w:hyperlink w:anchor="_Toc103347742" w:history="1">
             <w:r>
               <w:rPr>
                 <w:rStyle w:val="Hyperlink"/>
                 <w:noProof/>
               </w:rPr>
-              <w:t>APPENDIX C – Operation flow diagram</w:t>
+              <w:t>APPENDIX B - LOOPBACK C code Settings</w:t>
             </w:r>
             <w:r>
               <w:rPr>
@@ -1183,7 +1183,7 @@
                 <w:noProof/>
                 <w:webHidden/>
               </w:rPr>
-              <w:instrText xml:space="preserve"> PAGEREF _Toc103272112 \h </w:instrText>
+              <w:instrText xml:space="preserve"> PAGEREF _Toc103347742 \h </w:instrText>
             </w:r>
             <w:r>
               <w:rPr>
@@ -1203,7 +1203,7 @@
                 <w:noProof/>
                 <w:webHidden/>
               </w:rPr>
-              <w:t>21</w:t>
+              <w:t>20</w:t>
             </w:r>
             <w:r>
               <w:rPr>
@@ -1225,13 +1225,13 @@
               <w:noProof/>
             </w:rPr>
           </w:pPr>
-          <w:hyperlink w:anchor="_Toc103272113" w:history="1">
+          <w:hyperlink w:anchor="_Toc103347743" w:history="1">
             <w:r>
               <w:rPr>
                 <w:rStyle w:val="Hyperlink"/>
                 <w:noProof/>
               </w:rPr>
-              <w:t>APPENDIX D – Implementation results</w:t>
+              <w:t>APPENDIX C – Operation flow diagram</w:t>
             </w:r>
             <w:r>
               <w:rPr>
@@ -1252,7 +1252,7 @@
                 <w:noProof/>
                 <w:webHidden/>
               </w:rPr>
-              <w:instrText xml:space="preserve"> PAGEREF _Toc103272113 \h </w:instrText>
+              <w:instrText xml:space="preserve"> PAGEREF _Toc103347743 \h </w:instrText>
             </w:r>
             <w:r>
               <w:rPr>
@@ -1272,7 +1272,7 @@
                 <w:noProof/>
                 <w:webHidden/>
               </w:rPr>
-              <w:t>22</w:t>
+              <w:t>21</w:t>
             </w:r>
             <w:r>
               <w:rPr>
@@ -1294,7 +1294,85 @@
               <w:noProof/>
             </w:rPr>
           </w:pPr>
-          <w:hyperlink w:anchor="_Toc103272115" w:history="1">
+          <w:hyperlink w:anchor="_Toc103347744" w:history="1">
+            <w:r>
+              <w:rPr>
+                <w:rStyle w:val="Hyperlink"/>
+                <w:noProof/>
+              </w:rPr>
+              <w:t>APPENDIX D – Implementation results</w:t>
+            </w:r>
+            <w:r>
+              <w:rPr>
+                <w:noProof/>
+                <w:webHidden/>
+              </w:rPr>
+              <w:tab/>
+            </w:r>
+            <w:r>
+              <w:rPr>
+                <w:noProof/>
+                <w:webHidden/>
+              </w:rPr>
+              <w:fldChar w:fldCharType="begin"/>
+            </w:r>
+            <w:r>
+              <w:rPr>
+                <w:noProof/>
+                <w:webHidden/>
+              </w:rPr>
+              <w:instrText xml:space="preserve"> PAGEREF _Toc103347744 \h </w:instrText>
+            </w:r>
+            <w:r>
+              <w:rPr>
+                <w:noProof/>
+                <w:webHidden/>
+              </w:rPr>
+            </w:r>
+            <w:r>
+              <w:rPr>
+                <w:noProof/>
+                <w:webHidden/>
+              </w:rPr>
+              <w:fldChar w:fldCharType="separate"/>
+            </w:r>
+            <w:r>
+              <w:rPr>
+                <w:noProof/>
+                <w:webHidden/>
+              </w:rPr>
+              <w:t>22</w:t>
+            </w:r>
+            <w:r>
+              <w:rPr>
+                <w:noProof/>
+                <w:webHidden/>
+              </w:rPr>
+              <w:fldChar w:fldCharType="end"/>
+            </w:r>
+          </w:hyperlink>
+          <w:hyperlink w:anchor="_Toc103347745" w:history="1">
+            <w:r>
+              <w:rPr>
+                <w:noProof/>
+                <w:webHidden/>
+              </w:rPr>
+              <w:tab/>
+            </w:r>
+          </w:hyperlink>
+        </w:p>
+        <w:p>
+          <w:pPr>
+            <w:pStyle w:val="TOC1"/>
+            <w:tabs>
+              <w:tab w:val="right" w:leader="dot" w:pos="9350"/>
+            </w:tabs>
+            <w:rPr>
+              <w:rFonts w:eastAsiaTheme="minorEastAsia"/>
+              <w:noProof/>
+            </w:rPr>
+          </w:pPr>
+          <w:hyperlink w:anchor="_Toc103347746" w:history="1">
             <w:r>
               <w:rPr>
                 <w:rStyle w:val="Hyperlink"/>
@@ -1321,7 +1399,7 @@
                 <w:noProof/>
                 <w:webHidden/>
               </w:rPr>
-              <w:instrText xml:space="preserve"> PAGEREF _Toc103272115 \h </w:instrText>
+              <w:instrText xml:space="preserve"> PAGEREF _Toc103347746 \h </w:instrText>
             </w:r>
             <w:r>
               <w:rPr>
@@ -1536,7 +1614,7 @@
             <w:noProof/>
             <w:webHidden/>
           </w:rPr>
-          <w:t>5</w:t>
+          <w:t>6</w:t>
         </w:r>
         <w:r>
           <w:rPr>
@@ -1674,7 +1752,7 @@
             <w:noProof/>
             <w:webHidden/>
           </w:rPr>
-          <w:t>6</w:t>
+          <w:t>7</w:t>
         </w:r>
         <w:r>
           <w:rPr>
@@ -1812,7 +1890,7 @@
             <w:noProof/>
             <w:webHidden/>
           </w:rPr>
-          <w:t>7</w:t>
+          <w:t>8</w:t>
         </w:r>
         <w:r>
           <w:rPr>
@@ -1881,7 +1959,7 @@
             <w:noProof/>
             <w:webHidden/>
           </w:rPr>
-          <w:t>8</w:t>
+          <w:t>9</w:t>
         </w:r>
         <w:r>
           <w:rPr>
@@ -1950,7 +2028,7 @@
             <w:noProof/>
             <w:webHidden/>
           </w:rPr>
-          <w:t>10</w:t>
+          <w:t>11</w:t>
         </w:r>
         <w:r>
           <w:rPr>
@@ -2019,7 +2097,7 @@
             <w:noProof/>
             <w:webHidden/>
           </w:rPr>
-          <w:t>20</w:t>
+          <w:t>22</w:t>
         </w:r>
         <w:r>
           <w:rPr>
@@ -2185,7 +2263,7 @@
             <w:noProof/>
             <w:webHidden/>
           </w:rPr>
-          <w:t>11</w:t>
+          <w:t>12</w:t>
         </w:r>
         <w:r>
           <w:rPr>
@@ -2254,7 +2332,7 @@
             <w:noProof/>
             <w:webHidden/>
           </w:rPr>
-          <w:t>12</w:t>
+          <w:t>13</w:t>
         </w:r>
         <w:r>
           <w:rPr>
@@ -2323,7 +2401,7 @@
             <w:noProof/>
             <w:webHidden/>
           </w:rPr>
-          <w:t>12</w:t>
+          <w:t>13</w:t>
         </w:r>
         <w:r>
           <w:rPr>
@@ -2392,7 +2470,7 @@
             <w:noProof/>
             <w:webHidden/>
           </w:rPr>
-          <w:t>12</w:t>
+          <w:t>13</w:t>
         </w:r>
         <w:r>
           <w:rPr>
@@ -2461,7 +2539,7 @@
             <w:noProof/>
             <w:webHidden/>
           </w:rPr>
-          <w:t>12</w:t>
+          <w:t>13</w:t>
         </w:r>
         <w:r>
           <w:rPr>
@@ -2530,7 +2608,7 @@
             <w:noProof/>
             <w:webHidden/>
           </w:rPr>
-          <w:t>13</w:t>
+          <w:t>14</w:t>
         </w:r>
         <w:r>
           <w:rPr>
@@ -2599,7 +2677,7 @@
             <w:noProof/>
             <w:webHidden/>
           </w:rPr>
-          <w:t>13</w:t>
+          <w:t>14</w:t>
         </w:r>
         <w:r>
           <w:rPr>
@@ -2668,7 +2746,7 @@
             <w:noProof/>
             <w:webHidden/>
           </w:rPr>
-          <w:t>13</w:t>
+          <w:t>14</w:t>
         </w:r>
         <w:r>
           <w:rPr>
@@ -2737,7 +2815,7 @@
             <w:noProof/>
             <w:webHidden/>
           </w:rPr>
-          <w:t>13</w:t>
+          <w:t>14</w:t>
         </w:r>
         <w:r>
           <w:rPr>
@@ -2806,7 +2884,7 @@
             <w:noProof/>
             <w:webHidden/>
           </w:rPr>
-          <w:t>13</w:t>
+          <w:t>14</w:t>
         </w:r>
         <w:r>
           <w:rPr>
@@ -2875,7 +2953,7 @@
             <w:noProof/>
             <w:webHidden/>
           </w:rPr>
-          <w:t>13</w:t>
+          <w:t>14</w:t>
         </w:r>
         <w:r>
           <w:rPr>
@@ -2944,7 +3022,7 @@
             <w:noProof/>
             <w:webHidden/>
           </w:rPr>
-          <w:t>13</w:t>
+          <w:t>14</w:t>
         </w:r>
         <w:r>
           <w:rPr>
@@ -3013,7 +3091,7 @@
             <w:noProof/>
             <w:webHidden/>
           </w:rPr>
-          <w:t>14</w:t>
+          <w:t>15</w:t>
         </w:r>
         <w:r>
           <w:rPr>
@@ -3082,7 +3160,7 @@
             <w:noProof/>
             <w:webHidden/>
           </w:rPr>
-          <w:t>14</w:t>
+          <w:t>15</w:t>
         </w:r>
         <w:r>
           <w:rPr>
@@ -3151,7 +3229,7 @@
             <w:noProof/>
             <w:webHidden/>
           </w:rPr>
-          <w:t>14</w:t>
+          <w:t>15</w:t>
         </w:r>
         <w:r>
           <w:rPr>
@@ -3220,7 +3298,7 @@
             <w:noProof/>
             <w:webHidden/>
           </w:rPr>
-          <w:t>14</w:t>
+          <w:t>15</w:t>
         </w:r>
         <w:r>
           <w:rPr>
@@ -3289,7 +3367,7 @@
             <w:noProof/>
             <w:webHidden/>
           </w:rPr>
-          <w:t>14</w:t>
+          <w:t>15</w:t>
         </w:r>
         <w:r>
           <w:rPr>
@@ -3358,7 +3436,7 @@
             <w:noProof/>
             <w:webHidden/>
           </w:rPr>
-          <w:t>14</w:t>
+          <w:t>15</w:t>
         </w:r>
         <w:r>
           <w:rPr>
@@ -3427,7 +3505,7 @@
             <w:noProof/>
             <w:webHidden/>
           </w:rPr>
-          <w:t>15</w:t>
+          <w:t>16</w:t>
         </w:r>
         <w:r>
           <w:rPr>
@@ -3496,7 +3574,7 @@
             <w:noProof/>
             <w:webHidden/>
           </w:rPr>
-          <w:t>15</w:t>
+          <w:t>16</w:t>
         </w:r>
         <w:r>
           <w:rPr>
@@ -3565,7 +3643,7 @@
             <w:noProof/>
             <w:webHidden/>
           </w:rPr>
-          <w:t>15</w:t>
+          <w:t>16</w:t>
         </w:r>
         <w:r>
           <w:rPr>
@@ -3634,7 +3712,7 @@
             <w:noProof/>
             <w:webHidden/>
           </w:rPr>
-          <w:t>15</w:t>
+          <w:t>16</w:t>
         </w:r>
         <w:r>
           <w:rPr>
@@ -3703,7 +3781,7 @@
             <w:noProof/>
             <w:webHidden/>
           </w:rPr>
-          <w:t>15</w:t>
+          <w:t>16</w:t>
         </w:r>
         <w:r>
           <w:rPr>
@@ -3772,7 +3850,7 @@
             <w:noProof/>
             <w:webHidden/>
           </w:rPr>
-          <w:t>15</w:t>
+          <w:t>16</w:t>
         </w:r>
         <w:r>
           <w:rPr>
@@ -3841,7 +3919,7 @@
             <w:noProof/>
             <w:webHidden/>
           </w:rPr>
-          <w:t>15</w:t>
+          <w:t>16</w:t>
         </w:r>
         <w:r>
           <w:rPr>
@@ -3910,7 +3988,7 @@
             <w:noProof/>
             <w:webHidden/>
           </w:rPr>
-          <w:t>16</w:t>
+          <w:t>17</w:t>
         </w:r>
         <w:r>
           <w:rPr>
@@ -3979,7 +4057,7 @@
             <w:noProof/>
             <w:webHidden/>
           </w:rPr>
-          <w:t>16</w:t>
+          <w:t>17</w:t>
         </w:r>
         <w:r>
           <w:rPr>
@@ -4056,7 +4134,7 @@
             <w:noProof/>
             <w:webHidden/>
           </w:rPr>
-          <w:t>16</w:t>
+          <w:t>17</w:t>
         </w:r>
         <w:r>
           <w:rPr>
@@ -4125,7 +4203,7 @@
             <w:noProof/>
             <w:webHidden/>
           </w:rPr>
-          <w:t>21</w:t>
+          <w:t>23</w:t>
         </w:r>
         <w:r>
           <w:rPr>
@@ -4194,7 +4272,7 @@
             <w:noProof/>
             <w:webHidden/>
           </w:rPr>
-          <w:t>21</w:t>
+          <w:t>23</w:t>
         </w:r>
         <w:r>
           <w:rPr>
@@ -4227,7 +4305,7 @@
       <w:pPr>
         <w:pStyle w:val="Heading1"/>
       </w:pPr>
-      <w:bookmarkStart w:id="0" w:name="_Toc103272099"/>
+      <w:bookmarkStart w:id="0" w:name="_Toc103347729"/>
       <w:r>
         <w:lastRenderedPageBreak/>
         <w:t>Description</w:t>
@@ -4252,7 +4330,7 @@
       <w:pPr>
         <w:pStyle w:val="Heading1"/>
       </w:pPr>
-      <w:bookmarkStart w:id="1" w:name="_Toc103272100"/>
+      <w:bookmarkStart w:id="1" w:name="_Toc103347730"/>
       <w:r>
         <w:t>Features</w:t>
       </w:r>
@@ -4406,7 +4484,7 @@
       <w:pPr>
         <w:pStyle w:val="Heading1"/>
       </w:pPr>
-      <w:bookmarkStart w:id="2" w:name="_Toc103272101"/>
+      <w:bookmarkStart w:id="2" w:name="_Toc103347731"/>
       <w:r>
         <w:t>Block Diagram</w:t>
       </w:r>
@@ -4469,7 +4547,7 @@
           <v:shape id="_x0000_i1025" type="#_x0000_t75" style="width:467pt;height:202.5pt" o:ole="">
             <v:imagedata r:id="rId9" o:title=""/>
           </v:shape>
-          <o:OLEObject Type="Embed" ProgID="Visio.Drawing.15" ShapeID="_x0000_i1025" DrawAspect="Content" ObjectID="_1713941245" r:id="rId10"/>
+          <o:OLEObject Type="Embed" ProgID="Visio.Drawing.15" ShapeID="_x0000_i1025" DrawAspect="Content" ObjectID="_1713960596" r:id="rId10"/>
         </w:object>
       </w:r>
     </w:p>
@@ -4477,7 +4555,7 @@
       <w:pPr>
         <w:pStyle w:val="Heading1"/>
       </w:pPr>
-      <w:bookmarkStart w:id="4" w:name="_Toc103272102"/>
+      <w:bookmarkStart w:id="4" w:name="_Toc103347732"/>
       <w:r>
         <w:lastRenderedPageBreak/>
         <w:t>Transmit Data Path</w:t>
@@ -4554,7 +4632,7 @@
           <v:shape id="_x0000_i1026" type="#_x0000_t75" style="width:467.5pt;height:47pt" o:ole="">
             <v:imagedata r:id="rId11" o:title=""/>
           </v:shape>
-          <o:OLEObject Type="Embed" ProgID="Visio.Drawing.15" ShapeID="_x0000_i1026" DrawAspect="Content" ObjectID="_1713941246" r:id="rId12"/>
+          <o:OLEObject Type="Embed" ProgID="Visio.Drawing.15" ShapeID="_x0000_i1026" DrawAspect="Content" ObjectID="_1713960597" r:id="rId12"/>
         </w:object>
       </w:r>
     </w:p>
@@ -4640,7 +4718,7 @@
           <v:shape id="_x0000_i1027" type="#_x0000_t75" style="width:428pt;height:314pt" o:ole="">
             <v:imagedata r:id="rId13" o:title=""/>
           </v:shape>
-          <o:OLEObject Type="Embed" ProgID="Visio.Drawing.15" ShapeID="_x0000_i1027" DrawAspect="Content" ObjectID="_1713941247" r:id="rId14"/>
+          <o:OLEObject Type="Embed" ProgID="Visio.Drawing.15" ShapeID="_x0000_i1027" DrawAspect="Content" ObjectID="_1713960598" r:id="rId14"/>
         </w:object>
       </w:r>
     </w:p>
@@ -4650,7 +4728,7 @@
       <w:pPr>
         <w:pStyle w:val="Heading1"/>
       </w:pPr>
-      <w:bookmarkStart w:id="7" w:name="_Toc103272103"/>
+      <w:bookmarkStart w:id="7" w:name="_Toc103347733"/>
       <w:r>
         <w:t>Receive Data Path</w:t>
       </w:r>
@@ -4721,7 +4799,7 @@
           <v:shape id="_x0000_i1028" type="#_x0000_t75" style="width:467.5pt;height:47pt" o:ole="">
             <v:imagedata r:id="rId15" o:title=""/>
           </v:shape>
-          <o:OLEObject Type="Embed" ProgID="Visio.Drawing.15" ShapeID="_x0000_i1028" DrawAspect="Content" ObjectID="_1713941248" r:id="rId16"/>
+          <o:OLEObject Type="Embed" ProgID="Visio.Drawing.15" ShapeID="_x0000_i1028" DrawAspect="Content" ObjectID="_1713960599" r:id="rId16"/>
         </w:object>
       </w:r>
     </w:p>
@@ -4768,7 +4846,7 @@
           <v:shape id="_x0000_i1029" type="#_x0000_t75" style="width:428pt;height:255pt" o:ole="">
             <v:imagedata r:id="rId17" o:title=""/>
           </v:shape>
-          <o:OLEObject Type="Embed" ProgID="Visio.Drawing.15" ShapeID="_x0000_i1029" DrawAspect="Content" ObjectID="_1713941249" r:id="rId18"/>
+          <o:OLEObject Type="Embed" ProgID="Visio.Drawing.15" ShapeID="_x0000_i1029" DrawAspect="Content" ObjectID="_1713960600" r:id="rId18"/>
         </w:object>
       </w:r>
     </w:p>
@@ -4778,16 +4856,83 @@
         <w:t xml:space="preserve">From this we can see that the actual memory requirements of the RX path are 8 instances of 8K x 16bit memories. It is assumed that Xilinx compiler will choose its own block memory devices for these elements. Although it would not matter if it decided to use a sea of flops either. </w:t>
       </w:r>
     </w:p>
+    <w:p/>
     <w:p>
       <w:pPr>
         <w:pStyle w:val="Heading1"/>
       </w:pPr>
-      <w:bookmarkStart w:id="10" w:name="_Toc103272104"/>
+      <w:bookmarkStart w:id="10" w:name="_Toc103347637"/>
+      <w:bookmarkStart w:id="11" w:name="_Toc103347734"/>
       <w:r>
         <w:lastRenderedPageBreak/>
+        <w:t>RXBYP Feature</w:t>
+      </w:r>
+      <w:bookmarkEnd w:id="10"/>
+      <w:bookmarkEnd w:id="11"/>
+      <w:r>
+        <w:t xml:space="preserve"> </w:t>
+      </w:r>
+    </w:p>
+    <w:p>
+      <w:r>
+        <w:t xml:space="preserve">For a more flexible way to collect different size data sets a RX Bypass was added to the design. This will bypass the RX Buffer memory and allow direct streaming of any size data set to the DDR. Once the bypass is set via the registers you must also set the </w:t>
+      </w:r>
+      <w:proofErr w:type="spellStart"/>
+      <w:r>
+        <w:t>max_byte_len</w:t>
+      </w:r>
+      <w:proofErr w:type="spellEnd"/>
+      <w:r>
+        <w:t xml:space="preserve"> (see the </w:t>
+      </w:r>
+      <w:proofErr w:type="spellStart"/>
+      <w:r>
+        <w:t>rx</w:t>
+      </w:r>
+      <w:proofErr w:type="spellEnd"/>
+      <w:r>
+        <w:t xml:space="preserve"> </w:t>
+      </w:r>
+      <w:proofErr w:type="spellStart"/>
+      <w:r>
+        <w:t>fifo</w:t>
+      </w:r>
+      <w:proofErr w:type="spellEnd"/>
+      <w:r>
+        <w:t xml:space="preserve"> register 2). This value is the expect packet size expressed in bytes. Just Note that the DMA has a similar setting as well. To avoid errors the </w:t>
+      </w:r>
+      <w:proofErr w:type="spellStart"/>
+      <w:r>
+        <w:t>rx</w:t>
+      </w:r>
+      <w:proofErr w:type="spellEnd"/>
+      <w:r>
+        <w:t xml:space="preserve"> length must be equal to or less than the length set in the DMA. IF you go over the DMA will go into a bad state. </w:t>
+      </w:r>
+    </w:p>
+    <w:p>
+      <w:r>
+        <w:t xml:space="preserve">Also provided with the C code is a standalone script to deinterleave the RX bypass data. As without the use of the RX memory the data comes out interleaved. This script expects the data to be in a file called gyro_data.txt. See the </w:t>
+      </w:r>
+      <w:proofErr w:type="spellStart"/>
+      <w:r>
+        <w:t>testcase_src</w:t>
+      </w:r>
+      <w:proofErr w:type="spellEnd"/>
+      <w:r>
+        <w:t xml:space="preserve"> directory for an example.</w:t>
+      </w:r>
+    </w:p>
+    <w:p/>
+    <w:p>
+      <w:pPr>
+        <w:pStyle w:val="Heading1"/>
+      </w:pPr>
+      <w:bookmarkStart w:id="12" w:name="_Toc103347735"/>
+      <w:r>
         <w:t>SPI Register Interface</w:t>
       </w:r>
-      <w:bookmarkEnd w:id="10"/>
+      <w:bookmarkEnd w:id="12"/>
     </w:p>
     <w:p>
       <w:r>
@@ -4805,7 +4950,7 @@
         <w:pStyle w:val="Caption"/>
         <w:keepNext/>
       </w:pPr>
-      <w:bookmarkStart w:id="11" w:name="_Toc103272054"/>
+      <w:bookmarkStart w:id="13" w:name="_Toc103272054"/>
       <w:r>
         <w:t xml:space="preserve">Figure </w:t>
       </w:r>
@@ -4830,7 +4975,7 @@
       <w:r>
         <w:t xml:space="preserve"> SPI serial register interface</w:t>
       </w:r>
-      <w:bookmarkEnd w:id="11"/>
+      <w:bookmarkEnd w:id="13"/>
     </w:p>
     <w:p>
       <w:r>
@@ -4838,7 +4983,7 @@
           <v:shape id="_x0000_i1030" type="#_x0000_t75" style="width:467.5pt;height:89.5pt" o:ole="">
             <v:imagedata r:id="rId19" o:title=""/>
           </v:shape>
-          <o:OLEObject Type="Embed" ProgID="Visio.Drawing.15" ShapeID="_x0000_i1030" DrawAspect="Content" ObjectID="_1713941250" r:id="rId20"/>
+          <o:OLEObject Type="Embed" ProgID="Visio.Drawing.15" ShapeID="_x0000_i1030" DrawAspect="Content" ObjectID="_1713960601" r:id="rId20"/>
         </w:object>
       </w:r>
     </w:p>
@@ -4851,11 +4996,11 @@
       <w:pPr>
         <w:pStyle w:val="Heading1"/>
       </w:pPr>
-      <w:bookmarkStart w:id="12" w:name="_Toc103272105"/>
+      <w:bookmarkStart w:id="14" w:name="_Toc103347736"/>
       <w:r>
         <w:t>Loopbacks</w:t>
       </w:r>
-      <w:bookmarkEnd w:id="12"/>
+      <w:bookmarkEnd w:id="14"/>
     </w:p>
     <w:p>
       <w:r>
@@ -4867,8 +5012,9 @@
         <w:pStyle w:val="Caption"/>
         <w:keepNext/>
       </w:pPr>
-      <w:bookmarkStart w:id="13" w:name="_Toc103272055"/>
-      <w:r>
+      <w:bookmarkStart w:id="15" w:name="_Toc103272055"/>
+      <w:r>
+        <w:lastRenderedPageBreak/>
         <w:t xml:space="preserve">Figure </w:t>
       </w:r>
       <w:r>
@@ -4892,7 +5038,7 @@
       <w:r>
         <w:t xml:space="preserve"> Loopbacks for testing</w:t>
       </w:r>
-      <w:bookmarkEnd w:id="13"/>
+      <w:bookmarkEnd w:id="15"/>
     </w:p>
     <w:p>
       <w:r>
@@ -4900,7 +5046,7 @@
           <v:shape id="_x0000_i1031" type="#_x0000_t75" style="width:436.5pt;height:268pt" o:ole="">
             <v:imagedata r:id="rId21" o:title=""/>
           </v:shape>
-          <o:OLEObject Type="Embed" ProgID="Visio.Drawing.15" ShapeID="_x0000_i1031" DrawAspect="Content" ObjectID="_1713941251" r:id="rId22"/>
+          <o:OLEObject Type="Embed" ProgID="Visio.Drawing.15" ShapeID="_x0000_i1031" DrawAspect="Content" ObjectID="_1713960602" r:id="rId22"/>
         </w:object>
       </w:r>
     </w:p>
@@ -4909,12 +5055,11 @@
       <w:pPr>
         <w:pStyle w:val="Heading1"/>
       </w:pPr>
-      <w:bookmarkStart w:id="14" w:name="_Toc103272106"/>
-      <w:r>
-        <w:lastRenderedPageBreak/>
+      <w:bookmarkStart w:id="16" w:name="_Toc103347737"/>
+      <w:r>
         <w:t>Test Patterns</w:t>
       </w:r>
-      <w:bookmarkEnd w:id="14"/>
+      <w:bookmarkEnd w:id="16"/>
     </w:p>
     <w:p>
       <w:r>
@@ -5034,7 +5179,7 @@
       <w:pPr>
         <w:pStyle w:val="Heading1"/>
       </w:pPr>
-      <w:bookmarkStart w:id="15" w:name="_Toc103272107"/>
+      <w:bookmarkStart w:id="17" w:name="_Toc103347738"/>
       <w:proofErr w:type="spellStart"/>
       <w:r>
         <w:t>Vivado</w:t>
@@ -5043,7 +5188,7 @@
       <w:r>
         <w:t xml:space="preserve"> Functional Testbench</w:t>
       </w:r>
-      <w:bookmarkEnd w:id="15"/>
+      <w:bookmarkEnd w:id="17"/>
     </w:p>
     <w:p>
       <w:r>
@@ -5112,7 +5257,7 @@
       <w:pPr>
         <w:pStyle w:val="Caption"/>
       </w:pPr>
-      <w:bookmarkStart w:id="16" w:name="_Toc103272018"/>
+      <w:bookmarkStart w:id="18" w:name="_Toc103272018"/>
       <w:r>
         <w:t xml:space="preserve">Table </w:t>
       </w:r>
@@ -5137,7 +5282,7 @@
       <w:r>
         <w:t xml:space="preserve"> Functional Test Cases</w:t>
       </w:r>
-      <w:bookmarkEnd w:id="16"/>
+      <w:bookmarkEnd w:id="18"/>
     </w:p>
     <w:tbl>
       <w:tblPr>
@@ -5189,6 +5334,7 @@
           </w:tcPr>
           <w:p>
             <w:r>
+              <w:lastRenderedPageBreak/>
               <w:t>test_case_loop1.sv</w:t>
             </w:r>
           </w:p>
@@ -5401,11 +5547,7 @@
           </w:tcPr>
           <w:p>
             <w:r>
-              <w:t xml:space="preserve">A reverse counting pattern is generated inside the TX shift register and looped across the serial interface to the Full RX </w:t>
-            </w:r>
-            <w:r>
-              <w:lastRenderedPageBreak/>
-              <w:t>path including the RX Buffer memory.</w:t>
+              <w:t>A reverse counting pattern is generated inside the TX shift register and looped across the serial interface to the Full RX path including the RX Buffer memory.</w:t>
             </w:r>
           </w:p>
         </w:tc>
@@ -5417,7 +5559,6 @@
           </w:tcPr>
           <w:p>
             <w:r>
-              <w:lastRenderedPageBreak/>
               <w:t>test_case_srrx_pattern.sv</w:t>
             </w:r>
           </w:p>
@@ -5481,7 +5622,15 @@
           </w:tcPr>
           <w:p>
             <w:r>
-              <w:t>A full serial loop back of the entire system. Uses both Buffer memories.</w:t>
+              <w:t xml:space="preserve">A full serial </w:t>
+            </w:r>
+            <w:proofErr w:type="gramStart"/>
+            <w:r>
+              <w:t>loop</w:t>
+            </w:r>
+            <w:proofErr w:type="gramEnd"/>
+            <w:r>
+              <w:t xml:space="preserve"> back of the entire system. Uses both Buffer memories.</w:t>
             </w:r>
           </w:p>
         </w:tc>
@@ -5606,14 +5755,15 @@
       <w:pPr>
         <w:pStyle w:val="Heading1"/>
       </w:pPr>
-      <w:bookmarkStart w:id="17" w:name="_Toc103272108"/>
-      <w:r>
+      <w:bookmarkStart w:id="19" w:name="_Toc103347739"/>
+      <w:r>
+        <w:lastRenderedPageBreak/>
         <w:t xml:space="preserve">Standalone </w:t>
       </w:r>
       <w:r>
         <w:t>Functional Testbench</w:t>
       </w:r>
-      <w:bookmarkEnd w:id="17"/>
+      <w:bookmarkEnd w:id="19"/>
     </w:p>
     <w:p>
       <w:r>
@@ -5641,9 +5791,8 @@
         <w:pStyle w:val="Caption"/>
         <w:keepNext/>
       </w:pPr>
-      <w:bookmarkStart w:id="18" w:name="_Toc103272056"/>
-      <w:r>
-        <w:lastRenderedPageBreak/>
+      <w:bookmarkStart w:id="20" w:name="_Toc103272056"/>
+      <w:r>
         <w:t xml:space="preserve">Figure </w:t>
       </w:r>
       <w:r>
@@ -5667,7 +5816,7 @@
       <w:r>
         <w:t xml:space="preserve"> Standalone testbench block diagram</w:t>
       </w:r>
-      <w:bookmarkEnd w:id="18"/>
+      <w:bookmarkEnd w:id="20"/>
     </w:p>
     <w:p>
       <w:r>
@@ -5675,7 +5824,7 @@
           <v:shape id="_x0000_i1032" type="#_x0000_t75" style="width:413.5pt;height:226pt" o:ole="">
             <v:imagedata r:id="rId23" o:title=""/>
           </v:shape>
-          <o:OLEObject Type="Embed" ProgID="Visio.Drawing.15" ShapeID="_x0000_i1032" DrawAspect="Content" ObjectID="_1713941252" r:id="rId24"/>
+          <o:OLEObject Type="Embed" ProgID="Visio.Drawing.15" ShapeID="_x0000_i1032" DrawAspect="Content" ObjectID="_1713960603" r:id="rId24"/>
         </w:object>
       </w:r>
     </w:p>
@@ -5753,12 +5902,12 @@
       <w:pPr>
         <w:pStyle w:val="Heading1"/>
       </w:pPr>
-      <w:bookmarkStart w:id="19" w:name="_Toc103272109"/>
+      <w:bookmarkStart w:id="21" w:name="_Toc103347740"/>
       <w:r>
         <w:lastRenderedPageBreak/>
         <w:t>Register Map</w:t>
       </w:r>
-      <w:bookmarkEnd w:id="19"/>
+      <w:bookmarkEnd w:id="21"/>
       <w:r>
         <w:t xml:space="preserve"> </w:t>
       </w:r>
@@ -5767,7 +5916,7 @@
       <w:pPr>
         <w:pStyle w:val="Caption"/>
       </w:pPr>
-      <w:bookmarkStart w:id="20" w:name="_Toc103272019"/>
+      <w:bookmarkStart w:id="22" w:name="_Toc103272019"/>
       <w:r>
         <w:t xml:space="preserve">Table </w:t>
       </w:r>
@@ -5792,7 +5941,7 @@
       <w:r>
         <w:t xml:space="preserve"> Register Map</w:t>
       </w:r>
-      <w:bookmarkEnd w:id="20"/>
+      <w:bookmarkEnd w:id="22"/>
     </w:p>
     <w:tbl>
       <w:tblPr>
@@ -8614,7 +8763,7 @@
       <w:pPr>
         <w:pStyle w:val="Caption"/>
       </w:pPr>
-      <w:bookmarkStart w:id="21" w:name="_Toc103272020"/>
+      <w:bookmarkStart w:id="23" w:name="_Toc103272020"/>
       <w:r>
         <w:t xml:space="preserve">Table </w:t>
       </w:r>
@@ -8651,7 +8800,7 @@
       <w:r>
         <w:t>)</w:t>
       </w:r>
-      <w:bookmarkEnd w:id="21"/>
+      <w:bookmarkEnd w:id="23"/>
     </w:p>
     <w:tbl>
       <w:tblPr>
@@ -8799,7 +8948,7 @@
       <w:pPr>
         <w:pStyle w:val="Caption"/>
       </w:pPr>
-      <w:bookmarkStart w:id="22" w:name="_Toc103272021"/>
+      <w:bookmarkStart w:id="24" w:name="_Toc103272021"/>
       <w:r>
         <w:t xml:space="preserve">Table </w:t>
       </w:r>
@@ -8847,7 +8996,7 @@
       <w:r>
         <w:t>40)</w:t>
       </w:r>
-      <w:bookmarkEnd w:id="22"/>
+      <w:bookmarkEnd w:id="24"/>
     </w:p>
     <w:tbl>
       <w:tblPr>
@@ -8966,7 +9115,7 @@
       <w:pPr>
         <w:pStyle w:val="Caption"/>
       </w:pPr>
-      <w:bookmarkStart w:id="23" w:name="_Toc103272022"/>
+      <w:bookmarkStart w:id="25" w:name="_Toc103272022"/>
       <w:r>
         <w:t xml:space="preserve">Table </w:t>
       </w:r>
@@ -9006,7 +9155,7 @@
       <w:r>
         <w:t>00)</w:t>
       </w:r>
-      <w:bookmarkEnd w:id="23"/>
+      <w:bookmarkEnd w:id="25"/>
     </w:p>
     <w:tbl>
       <w:tblPr>
@@ -9303,7 +9452,7 @@
       <w:pPr>
         <w:pStyle w:val="Caption"/>
       </w:pPr>
-      <w:bookmarkStart w:id="24" w:name="_Toc103272023"/>
+      <w:bookmarkStart w:id="26" w:name="_Toc103272023"/>
       <w:r>
         <w:t xml:space="preserve">Table </w:t>
       </w:r>
@@ -9343,7 +9492,7 @@
       <w:r>
         <w:t>04)</w:t>
       </w:r>
-      <w:bookmarkEnd w:id="24"/>
+      <w:bookmarkEnd w:id="26"/>
     </w:p>
     <w:tbl>
       <w:tblPr>
@@ -9466,7 +9615,7 @@
       <w:pPr>
         <w:pStyle w:val="Caption"/>
       </w:pPr>
-      <w:bookmarkStart w:id="25" w:name="_Toc103272024"/>
+      <w:bookmarkStart w:id="27" w:name="_Toc103272024"/>
       <w:r>
         <w:t xml:space="preserve">Table </w:t>
       </w:r>
@@ -9506,7 +9655,7 @@
       <w:r>
         <w:t>08)</w:t>
       </w:r>
-      <w:bookmarkEnd w:id="25"/>
+      <w:bookmarkEnd w:id="27"/>
     </w:p>
     <w:tbl>
       <w:tblPr>
@@ -9621,7 +9770,7 @@
       <w:pPr>
         <w:pStyle w:val="Caption"/>
       </w:pPr>
-      <w:bookmarkStart w:id="26" w:name="_Toc103272025"/>
+      <w:bookmarkStart w:id="28" w:name="_Toc103272025"/>
       <w:r>
         <w:t xml:space="preserve">Table </w:t>
       </w:r>
@@ -9661,7 +9810,7 @@
       <w:r>
         <w:t>0C)</w:t>
       </w:r>
-      <w:bookmarkEnd w:id="26"/>
+      <w:bookmarkEnd w:id="28"/>
     </w:p>
     <w:tbl>
       <w:tblPr>
@@ -9776,7 +9925,7 @@
       <w:pPr>
         <w:pStyle w:val="Caption"/>
       </w:pPr>
-      <w:bookmarkStart w:id="27" w:name="_Toc103272026"/>
+      <w:bookmarkStart w:id="29" w:name="_Toc103272026"/>
       <w:r>
         <w:t xml:space="preserve">Table </w:t>
       </w:r>
@@ -9821,7 +9970,7 @@
       <w:r>
         <w:t>)</w:t>
       </w:r>
-      <w:bookmarkEnd w:id="27"/>
+      <w:bookmarkEnd w:id="29"/>
     </w:p>
     <w:tbl>
       <w:tblPr>
@@ -10145,7 +10294,7 @@
       <w:pPr>
         <w:pStyle w:val="Caption"/>
       </w:pPr>
-      <w:bookmarkStart w:id="28" w:name="_Toc103272027"/>
+      <w:bookmarkStart w:id="30" w:name="_Toc103272027"/>
       <w:r>
         <w:t xml:space="preserve">Table </w:t>
       </w:r>
@@ -10190,7 +10339,7 @@
       <w:r>
         <w:t>4)</w:t>
       </w:r>
-      <w:bookmarkEnd w:id="28"/>
+      <w:bookmarkEnd w:id="30"/>
     </w:p>
     <w:tbl>
       <w:tblPr>
@@ -10305,7 +10454,7 @@
       <w:pPr>
         <w:pStyle w:val="Caption"/>
       </w:pPr>
-      <w:bookmarkStart w:id="29" w:name="_Toc103272028"/>
+      <w:bookmarkStart w:id="31" w:name="_Toc103272028"/>
       <w:r>
         <w:t xml:space="preserve">Table </w:t>
       </w:r>
@@ -10350,7 +10499,7 @@
       <w:r>
         <w:t>8)</w:t>
       </w:r>
-      <w:bookmarkEnd w:id="29"/>
+      <w:bookmarkEnd w:id="31"/>
     </w:p>
     <w:tbl>
       <w:tblPr>
@@ -10468,7 +10617,7 @@
       <w:pPr>
         <w:pStyle w:val="Caption"/>
       </w:pPr>
-      <w:bookmarkStart w:id="30" w:name="_Toc103272029"/>
+      <w:bookmarkStart w:id="32" w:name="_Toc103272029"/>
       <w:r>
         <w:t xml:space="preserve">Table </w:t>
       </w:r>
@@ -10516,7 +10665,7 @@
       <w:r>
         <w:t>)</w:t>
       </w:r>
-      <w:bookmarkEnd w:id="30"/>
+      <w:bookmarkEnd w:id="32"/>
     </w:p>
     <w:tbl>
       <w:tblPr>
@@ -10599,7 +10748,7 @@
       <w:pPr>
         <w:pStyle w:val="Caption"/>
       </w:pPr>
-      <w:bookmarkStart w:id="31" w:name="_Toc103272030"/>
+      <w:bookmarkStart w:id="33" w:name="_Toc103272030"/>
       <w:r>
         <w:t xml:space="preserve">Table </w:t>
       </w:r>
@@ -10639,7 +10788,7 @@
       <w:r>
         <w:t>00)</w:t>
       </w:r>
-      <w:bookmarkEnd w:id="31"/>
+      <w:bookmarkEnd w:id="33"/>
     </w:p>
     <w:tbl>
       <w:tblPr>
@@ -11051,7 +11200,7 @@
       <w:pPr>
         <w:pStyle w:val="Caption"/>
       </w:pPr>
-      <w:bookmarkStart w:id="32" w:name="_Toc103272031"/>
+      <w:bookmarkStart w:id="34" w:name="_Toc103272031"/>
       <w:r>
         <w:t xml:space="preserve">Table </w:t>
       </w:r>
@@ -11091,7 +11240,7 @@
       <w:r>
         <w:t>04)</w:t>
       </w:r>
-      <w:bookmarkEnd w:id="32"/>
+      <w:bookmarkEnd w:id="34"/>
     </w:p>
     <w:tbl>
       <w:tblPr>
@@ -11209,7 +11358,7 @@
       <w:pPr>
         <w:pStyle w:val="Caption"/>
       </w:pPr>
-      <w:bookmarkStart w:id="33" w:name="_Toc103272032"/>
+      <w:bookmarkStart w:id="35" w:name="_Toc103272032"/>
       <w:r>
         <w:t xml:space="preserve">Table </w:t>
       </w:r>
@@ -11249,7 +11398,7 @@
       <w:r>
         <w:t>08)</w:t>
       </w:r>
-      <w:bookmarkEnd w:id="33"/>
+      <w:bookmarkEnd w:id="35"/>
     </w:p>
     <w:tbl>
       <w:tblPr>
@@ -11337,7 +11486,7 @@
       <w:pPr>
         <w:pStyle w:val="Caption"/>
       </w:pPr>
-      <w:bookmarkStart w:id="34" w:name="_Toc103272033"/>
+      <w:bookmarkStart w:id="36" w:name="_Toc103272033"/>
       <w:r>
         <w:t xml:space="preserve">Table </w:t>
       </w:r>
@@ -11377,7 +11526,7 @@
       <w:r>
         <w:t>0C)</w:t>
       </w:r>
-      <w:bookmarkEnd w:id="34"/>
+      <w:bookmarkEnd w:id="36"/>
     </w:p>
     <w:tbl>
       <w:tblPr>
@@ -11596,7 +11745,7 @@
       <w:pPr>
         <w:pStyle w:val="Caption"/>
       </w:pPr>
-      <w:bookmarkStart w:id="35" w:name="_Toc103272034"/>
+      <w:bookmarkStart w:id="37" w:name="_Toc103272034"/>
       <w:r>
         <w:t xml:space="preserve">Table </w:t>
       </w:r>
@@ -11636,7 +11785,7 @@
       <w:r>
         <w:t>00)</w:t>
       </w:r>
-      <w:bookmarkEnd w:id="35"/>
+      <w:bookmarkEnd w:id="37"/>
     </w:p>
     <w:tbl>
       <w:tblPr>
@@ -11829,7 +11978,7 @@
       <w:pPr>
         <w:pStyle w:val="Caption"/>
       </w:pPr>
-      <w:bookmarkStart w:id="36" w:name="_Toc103272035"/>
+      <w:bookmarkStart w:id="38" w:name="_Toc103272035"/>
       <w:r>
         <w:t xml:space="preserve">Table </w:t>
       </w:r>
@@ -11869,7 +12018,7 @@
       <w:r>
         <w:t>04)</w:t>
       </w:r>
-      <w:bookmarkEnd w:id="36"/>
+      <w:bookmarkEnd w:id="38"/>
     </w:p>
     <w:tbl>
       <w:tblPr>
@@ -11987,7 +12136,7 @@
       <w:pPr>
         <w:pStyle w:val="Caption"/>
       </w:pPr>
-      <w:bookmarkStart w:id="37" w:name="_Toc103272036"/>
+      <w:bookmarkStart w:id="39" w:name="_Toc103272036"/>
       <w:r>
         <w:t xml:space="preserve">Table </w:t>
       </w:r>
@@ -12043,7 +12192,7 @@
       <w:r>
         <w:t>08)</w:t>
       </w:r>
-      <w:bookmarkEnd w:id="37"/>
+      <w:bookmarkEnd w:id="39"/>
     </w:p>
     <w:tbl>
       <w:tblPr>
@@ -12126,7 +12275,7 @@
       <w:pPr>
         <w:pStyle w:val="Caption"/>
       </w:pPr>
-      <w:bookmarkStart w:id="38" w:name="_Toc103272037"/>
+      <w:bookmarkStart w:id="40" w:name="_Toc103272037"/>
       <w:r>
         <w:lastRenderedPageBreak/>
         <w:t xml:space="preserve">Table </w:t>
@@ -12167,7 +12316,7 @@
       <w:r>
         <w:t>0C)</w:t>
       </w:r>
-      <w:bookmarkEnd w:id="38"/>
+      <w:bookmarkEnd w:id="40"/>
     </w:p>
     <w:tbl>
       <w:tblPr>
@@ -12392,7 +12541,7 @@
       <w:pPr>
         <w:pStyle w:val="Caption"/>
       </w:pPr>
-      <w:bookmarkStart w:id="39" w:name="_Toc103272038"/>
+      <w:bookmarkStart w:id="41" w:name="_Toc103272038"/>
       <w:r>
         <w:t xml:space="preserve">Table </w:t>
       </w:r>
@@ -12432,7 +12581,7 @@
       <w:r>
         <w:t>)</w:t>
       </w:r>
-      <w:bookmarkEnd w:id="39"/>
+      <w:bookmarkEnd w:id="41"/>
     </w:p>
     <w:tbl>
       <w:tblPr>
@@ -12579,7 +12728,7 @@
       <w:pPr>
         <w:pStyle w:val="Caption"/>
       </w:pPr>
-      <w:bookmarkStart w:id="40" w:name="_Toc103272039"/>
+      <w:bookmarkStart w:id="42" w:name="_Toc103272039"/>
       <w:r>
         <w:t xml:space="preserve">Table </w:t>
       </w:r>
@@ -12627,7 +12776,7 @@
       <w:r>
         <w:t>40)</w:t>
       </w:r>
-      <w:bookmarkEnd w:id="40"/>
+      <w:bookmarkEnd w:id="42"/>
     </w:p>
     <w:tbl>
       <w:tblPr>
@@ -12746,7 +12895,7 @@
       <w:pPr>
         <w:pStyle w:val="Caption"/>
       </w:pPr>
-      <w:bookmarkStart w:id="41" w:name="_Toc103272040"/>
+      <w:bookmarkStart w:id="43" w:name="_Toc103272040"/>
       <w:r>
         <w:t xml:space="preserve">Table </w:t>
       </w:r>
@@ -12794,7 +12943,7 @@
       <w:r>
         <w:t>44)</w:t>
       </w:r>
-      <w:bookmarkEnd w:id="41"/>
+      <w:bookmarkEnd w:id="43"/>
     </w:p>
     <w:tbl>
       <w:tblPr>
@@ -12913,7 +13062,7 @@
       <w:pPr>
         <w:pStyle w:val="Caption"/>
       </w:pPr>
-      <w:bookmarkStart w:id="42" w:name="_Toc103272041"/>
+      <w:bookmarkStart w:id="44" w:name="_Toc103272041"/>
       <w:r>
         <w:t xml:space="preserve">Table </w:t>
       </w:r>
@@ -12953,7 +13102,7 @@
       <w:r>
         <w:t>)</w:t>
       </w:r>
-      <w:bookmarkEnd w:id="42"/>
+      <w:bookmarkEnd w:id="44"/>
     </w:p>
     <w:tbl>
       <w:tblPr>
@@ -13101,7 +13250,7 @@
       <w:pPr>
         <w:pStyle w:val="Caption"/>
       </w:pPr>
-      <w:bookmarkStart w:id="43" w:name="_Toc103272042"/>
+      <w:bookmarkStart w:id="45" w:name="_Toc103272042"/>
       <w:r>
         <w:t xml:space="preserve">Table </w:t>
       </w:r>
@@ -13149,7 +13298,7 @@
       <w:r>
         <w:t>40)</w:t>
       </w:r>
-      <w:bookmarkEnd w:id="43"/>
+      <w:bookmarkEnd w:id="45"/>
     </w:p>
     <w:tbl>
       <w:tblPr>
@@ -13268,7 +13417,7 @@
       <w:pPr>
         <w:pStyle w:val="Caption"/>
       </w:pPr>
-      <w:bookmarkStart w:id="44" w:name="_Toc103272043"/>
+      <w:bookmarkStart w:id="46" w:name="_Toc103272043"/>
       <w:r>
         <w:t xml:space="preserve">Table </w:t>
       </w:r>
@@ -13316,7 +13465,7 @@
       <w:r>
         <w:t>44)</w:t>
       </w:r>
-      <w:bookmarkEnd w:id="44"/>
+      <w:bookmarkEnd w:id="46"/>
     </w:p>
     <w:tbl>
       <w:tblPr>
@@ -13436,7 +13585,7 @@
       <w:pPr>
         <w:pStyle w:val="Caption"/>
       </w:pPr>
-      <w:bookmarkStart w:id="45" w:name="_Toc103272044"/>
+      <w:bookmarkStart w:id="47" w:name="_Toc103272044"/>
       <w:r>
         <w:t xml:space="preserve">Table </w:t>
       </w:r>
@@ -13476,7 +13625,7 @@
       <w:r>
         <w:t>)</w:t>
       </w:r>
-      <w:bookmarkEnd w:id="45"/>
+      <w:bookmarkEnd w:id="47"/>
     </w:p>
     <w:tbl>
       <w:tblPr>
@@ -13623,7 +13772,7 @@
       <w:pPr>
         <w:pStyle w:val="Caption"/>
       </w:pPr>
-      <w:bookmarkStart w:id="46" w:name="_Toc103272045"/>
+      <w:bookmarkStart w:id="48" w:name="_Toc103272045"/>
       <w:r>
         <w:t xml:space="preserve">Table </w:t>
       </w:r>
@@ -13671,7 +13820,7 @@
       <w:r>
         <w:t>40)</w:t>
       </w:r>
-      <w:bookmarkEnd w:id="46"/>
+      <w:bookmarkEnd w:id="48"/>
     </w:p>
     <w:tbl>
       <w:tblPr>
@@ -13799,7 +13948,7 @@
           <w:rFonts w:cstheme="minorHAnsi"/>
         </w:rPr>
       </w:pPr>
-      <w:bookmarkStart w:id="47" w:name="_Toc103272046"/>
+      <w:bookmarkStart w:id="49" w:name="_Toc103272046"/>
       <w:r>
         <w:t xml:space="preserve">Table </w:t>
       </w:r>
@@ -13830,7 +13979,7 @@
         </w:rPr>
         <w:t>DMA Registers (0x4040_0000) - (0x4040_0058)</w:t>
       </w:r>
-      <w:bookmarkEnd w:id="47"/>
+      <w:bookmarkEnd w:id="49"/>
     </w:p>
     <w:p>
       <w:pPr>
@@ -13860,12 +14009,12 @@
       <w:pPr>
         <w:pStyle w:val="Heading1"/>
       </w:pPr>
-      <w:bookmarkStart w:id="48" w:name="_Toc103272110"/>
+      <w:bookmarkStart w:id="50" w:name="_Toc103347741"/>
       <w:r>
         <w:lastRenderedPageBreak/>
         <w:t>APPENDIX A - Direct Register Mode (Simple DMA)</w:t>
       </w:r>
-      <w:bookmarkEnd w:id="48"/>
+      <w:bookmarkEnd w:id="50"/>
     </w:p>
     <w:p>
       <w:pPr>
@@ -14689,7 +14838,7 @@
       <w:pPr>
         <w:pStyle w:val="Heading1"/>
       </w:pPr>
-      <w:bookmarkStart w:id="49" w:name="_Toc103272111"/>
+      <w:bookmarkStart w:id="51" w:name="_Toc103347742"/>
       <w:r>
         <w:t xml:space="preserve">APPENDIX </w:t>
       </w:r>
@@ -14705,7 +14854,7 @@
       <w:r>
         <w:t>Settings</w:t>
       </w:r>
-      <w:bookmarkEnd w:id="49"/>
+      <w:bookmarkEnd w:id="51"/>
     </w:p>
     <w:p/>
     <w:p>
@@ -16277,7 +16426,7 @@
       <w:pPr>
         <w:pStyle w:val="Heading1"/>
       </w:pPr>
-      <w:bookmarkStart w:id="50" w:name="_Toc103272112"/>
+      <w:bookmarkStart w:id="52" w:name="_Toc103347743"/>
       <w:r>
         <w:lastRenderedPageBreak/>
         <w:t xml:space="preserve">APPENDIX </w:t>
@@ -16297,7 +16446,7 @@
       <w:r>
         <w:t xml:space="preserve"> flow diagram</w:t>
       </w:r>
-      <w:bookmarkEnd w:id="50"/>
+      <w:bookmarkEnd w:id="52"/>
     </w:p>
     <w:p>
       <w:pPr>
@@ -16309,7 +16458,7 @@
           <v:shape id="_x0000_i1033" type="#_x0000_t75" style="width:146.5pt;height:617pt" o:ole="">
             <v:imagedata r:id="rId25" o:title=""/>
           </v:shape>
-          <o:OLEObject Type="Embed" ProgID="Visio.Drawing.15" ShapeID="_x0000_i1033" DrawAspect="Content" ObjectID="_1713941253" r:id="rId26"/>
+          <o:OLEObject Type="Embed" ProgID="Visio.Drawing.15" ShapeID="_x0000_i1033" DrawAspect="Content" ObjectID="_1713960604" r:id="rId26"/>
         </w:object>
       </w:r>
     </w:p>
@@ -16317,19 +16466,19 @@
       <w:pPr>
         <w:pStyle w:val="Heading1"/>
       </w:pPr>
-      <w:bookmarkStart w:id="51" w:name="_Toc103272113"/>
+      <w:bookmarkStart w:id="53" w:name="_Toc103347744"/>
       <w:r>
         <w:lastRenderedPageBreak/>
         <w:t>APPENDIX D – Implementation results</w:t>
       </w:r>
-      <w:bookmarkEnd w:id="51"/>
+      <w:bookmarkEnd w:id="53"/>
     </w:p>
     <w:p>
       <w:pPr>
         <w:pStyle w:val="Caption"/>
         <w:keepNext/>
       </w:pPr>
-      <w:bookmarkStart w:id="52" w:name="_Toc103272057"/>
+      <w:bookmarkStart w:id="54" w:name="_Toc103272057"/>
       <w:r>
         <w:t xml:space="preserve">Figure </w:t>
       </w:r>
@@ -16354,13 +16503,14 @@
       <w:r>
         <w:t xml:space="preserve"> Layout</w:t>
       </w:r>
-      <w:bookmarkEnd w:id="52"/>
+      <w:bookmarkEnd w:id="54"/>
     </w:p>
     <w:p>
       <w:pPr>
         <w:pStyle w:val="Heading1"/>
       </w:pPr>
-      <w:bookmarkStart w:id="53" w:name="_Toc103272114"/>
+      <w:bookmarkStart w:id="55" w:name="_Toc103272114"/>
+      <w:bookmarkStart w:id="56" w:name="_Toc103347745"/>
       <w:r>
         <w:rPr>
           <w:noProof/>
@@ -16414,7 +16564,8 @@
           </wp:inline>
         </w:drawing>
       </w:r>
-      <w:bookmarkEnd w:id="53"/>
+      <w:bookmarkEnd w:id="55"/>
+      <w:bookmarkEnd w:id="56"/>
     </w:p>
     <w:p/>
     <w:p>
@@ -16422,7 +16573,7 @@
         <w:pStyle w:val="Caption"/>
         <w:keepNext/>
       </w:pPr>
-      <w:bookmarkStart w:id="54" w:name="_Toc103272047"/>
+      <w:bookmarkStart w:id="57" w:name="_Toc103272047"/>
       <w:r>
         <w:lastRenderedPageBreak/>
         <w:t xml:space="preserve">Table </w:t>
@@ -16448,7 +16599,7 @@
       <w:r>
         <w:t xml:space="preserve"> Utilization</w:t>
       </w:r>
-      <w:bookmarkEnd w:id="54"/>
+      <w:bookmarkEnd w:id="57"/>
     </w:p>
     <w:p>
       <w:r>
@@ -16511,7 +16662,7 @@
         <w:pStyle w:val="Caption"/>
         <w:keepNext/>
       </w:pPr>
-      <w:bookmarkStart w:id="55" w:name="_Toc103272048"/>
+      <w:bookmarkStart w:id="58" w:name="_Toc103272048"/>
       <w:r>
         <w:t xml:space="preserve">Table </w:t>
       </w:r>
@@ -16536,7 +16687,7 @@
       <w:r>
         <w:t xml:space="preserve"> Timing and Power</w:t>
       </w:r>
-      <w:bookmarkEnd w:id="55"/>
+      <w:bookmarkEnd w:id="58"/>
     </w:p>
     <w:p>
       <w:r>
@@ -16603,7 +16754,7 @@
       <w:pPr>
         <w:pStyle w:val="Heading1"/>
       </w:pPr>
-      <w:bookmarkStart w:id="56" w:name="_Toc103272115"/>
+      <w:bookmarkStart w:id="59" w:name="_Toc103347746"/>
       <w:r>
         <w:t xml:space="preserve">APPENDIX </w:t>
       </w:r>
@@ -16622,7 +16773,7 @@
       <w:r>
         <w:t>code directory tree</w:t>
       </w:r>
-      <w:bookmarkEnd w:id="56"/>
+      <w:bookmarkEnd w:id="59"/>
     </w:p>
     <w:p>
       <w:pPr>
@@ -17080,7 +17231,7 @@
       <w:pStyle w:val="Footer"/>
       <w:jc w:val="right"/>
     </w:pPr>
-    <w:bookmarkStart w:id="57" w:name="XILINX1FooterFirstPage"/>
+    <w:bookmarkStart w:id="60" w:name="XILINX1FooterFirstPage"/>
     <w:r>
       <w:rPr>
         <w:color w:val="000000"/>
@@ -17110,7 +17261,7 @@
       <w:t xml:space="preserve">  </w:t>
     </w:r>
   </w:p>
-  <w:bookmarkEnd w:id="57"/>
+  <w:bookmarkEnd w:id="60"/>
   <w:p>
     <w:pPr>
       <w:pStyle w:val="Footer"/>

</xml_diff>

<commit_message>
updated document to include skew RXD registers
</commit_message>
<xml_diff>
--- a/docs/gyro_testboard_design_spec.docx
+++ b/docs/gyro_testboard_design_spec.docx
@@ -83,7 +83,7 @@
           <w:sz w:val="36"/>
           <w:szCs w:val="36"/>
         </w:rPr>
-        <w:t>3</w:t>
+        <w:t>4</w:t>
       </w:r>
       <w:r>
         <w:rPr>
@@ -4315,15 +4315,25 @@
     <w:p/>
     <w:p>
       <w:r>
-        <w:t xml:space="preserve">The Gyro tester FPGA device is a validation platform specifically designed to test the features of the Gyro2 ASIC by CSS. The device should be able to source and capture data on the </w:t>
-      </w:r>
-      <w:proofErr w:type="gramStart"/>
-      <w:r>
-        <w:t>high speed</w:t>
-      </w:r>
-      <w:proofErr w:type="gramEnd"/>
-      <w:r>
-        <w:t xml:space="preserve"> serial interface of the Gyro2 ASIC. Both sourced and captured data should be kept in the on board DDR3 of the Gyro tester system. It should also interface the custom SPI like programming interface of the Gyro2 ASIC. </w:t>
+        <w:t xml:space="preserve">The Gyro tester FPGA device is a validation platform </w:t>
+      </w:r>
+      <w:r>
+        <w:t xml:space="preserve">using </w:t>
+      </w:r>
+      <w:r>
+        <w:t xml:space="preserve">specifically designed to test the features of the Gyro2 ASIC by CSS. The device should be able to source and capture data on the high speed serial interface of the Gyro2 ASIC. Both sourced and captured data should be kept in the on board DDR3 of the Gyro tester system. It should also interface the custom SPI like programming interface of the Gyro2 ASIC. </w:t>
+      </w:r>
+      <w:r>
+        <w:t xml:space="preserve">The Gyro tester FPGA uses the Digilent Zedboard with the Xilinx Zynq XC7Z020 fpga device. This has the </w:t>
+      </w:r>
+      <w:r>
+        <w:t xml:space="preserve">advantage of using the standard </w:t>
+      </w:r>
+      <w:r>
+        <w:t>ANSI/VITA 57.1 FPGA Mezzanine Card (FMC)</w:t>
+      </w:r>
+      <w:r>
+        <w:t xml:space="preserve">. A 68-pin low pin count (LPC) connector. Using this interface, a daughterboard can be easily created for ASIC socketed testing. </w:t>
       </w:r>
     </w:p>
     <w:p>
@@ -4547,7 +4557,7 @@
           <v:shape id="_x0000_i1025" type="#_x0000_t75" style="width:467pt;height:202.5pt" o:ole="">
             <v:imagedata r:id="rId9" o:title=""/>
           </v:shape>
-          <o:OLEObject Type="Embed" ProgID="Visio.Drawing.15" ShapeID="_x0000_i1025" DrawAspect="Content" ObjectID="_1713960596" r:id="rId10"/>
+          <o:OLEObject Type="Embed" ProgID="Visio.Drawing.15" ShapeID="_x0000_i1025" DrawAspect="Content" ObjectID="_1716873706" r:id="rId10"/>
         </w:object>
       </w:r>
     </w:p>
@@ -4564,23 +4574,7 @@
     </w:p>
     <w:p>
       <w:r>
-        <w:t xml:space="preserve">The Transmit data path is responsible for fetching data from the DDR to the TX </w:t>
-      </w:r>
-      <w:proofErr w:type="spellStart"/>
-      <w:r>
-        <w:t>fifo</w:t>
-      </w:r>
-      <w:proofErr w:type="spellEnd"/>
-      <w:r>
-        <w:t xml:space="preserve"> buffer. Once the buffer is filled with 48K 16bit words it is then sent to the serializer found within the </w:t>
-      </w:r>
-      <w:proofErr w:type="spellStart"/>
-      <w:r>
-        <w:t>Bidir</w:t>
-      </w:r>
-      <w:proofErr w:type="spellEnd"/>
-      <w:r>
-        <w:t xml:space="preserve"> block. Serial data is sent out on the divided down MCK output clock. </w:t>
+        <w:t xml:space="preserve">The Transmit data path is responsible for fetching data from the DDR to the TX fifo buffer. Once the buffer is filled with 48K 16bit words it is then sent to the serializer found within the Bidir block. Serial data is sent out on the divided down MCK output clock. </w:t>
       </w:r>
     </w:p>
     <w:p>
@@ -4632,7 +4626,7 @@
           <v:shape id="_x0000_i1026" type="#_x0000_t75" style="width:467.5pt;height:47pt" o:ole="">
             <v:imagedata r:id="rId11" o:title=""/>
           </v:shape>
-          <o:OLEObject Type="Embed" ProgID="Visio.Drawing.15" ShapeID="_x0000_i1026" DrawAspect="Content" ObjectID="_1713960597" r:id="rId12"/>
+          <o:OLEObject Type="Embed" ProgID="Visio.Drawing.15" ShapeID="_x0000_i1026" DrawAspect="Content" ObjectID="_1716873707" r:id="rId12"/>
         </w:object>
       </w:r>
     </w:p>
@@ -4650,28 +4644,12 @@
         <w:t>reason,</w:t>
       </w:r>
       <w:r>
-        <w:t xml:space="preserve"> the TX </w:t>
-      </w:r>
-      <w:proofErr w:type="spellStart"/>
-      <w:r>
-        <w:t>fifo</w:t>
-      </w:r>
-      <w:proofErr w:type="spellEnd"/>
-      <w:r>
-        <w:t xml:space="preserve"> buffer will output 48bit words. The following diagram illustrates the required transforms on the data. </w:t>
-      </w:r>
-    </w:p>
-    <w:p>
-      <w:r>
-        <w:t xml:space="preserve">It should be noted that the memory requirement for the TX </w:t>
-      </w:r>
-      <w:proofErr w:type="spellStart"/>
-      <w:r>
-        <w:t>fifo</w:t>
-      </w:r>
-      <w:proofErr w:type="spellEnd"/>
-      <w:r>
-        <w:t xml:space="preserve"> buffer will be 2 instances of 24Kx16bit memories. The Xilinx compiler will most likely use </w:t>
+        <w:t xml:space="preserve"> the TX fifo buffer will output 48bit words. The following diagram illustrates the required transforms on the data. </w:t>
+      </w:r>
+    </w:p>
+    <w:p>
+      <w:r>
+        <w:t xml:space="preserve">It should be noted that the memory requirement for the TX fifo buffer will be 2 instances of 24Kx16bit memories. The Xilinx compiler will most likely use </w:t>
       </w:r>
       <w:r>
         <w:t>its</w:t>
@@ -4718,7 +4696,7 @@
           <v:shape id="_x0000_i1027" type="#_x0000_t75" style="width:428pt;height:314pt" o:ole="">
             <v:imagedata r:id="rId13" o:title=""/>
           </v:shape>
-          <o:OLEObject Type="Embed" ProgID="Visio.Drawing.15" ShapeID="_x0000_i1027" DrawAspect="Content" ObjectID="_1713960598" r:id="rId14"/>
+          <o:OLEObject Type="Embed" ProgID="Visio.Drawing.15" ShapeID="_x0000_i1027" DrawAspect="Content" ObjectID="_1716873708" r:id="rId14"/>
         </w:object>
       </w:r>
     </w:p>
@@ -4742,15 +4720,7 @@
         <w:t>high-speed</w:t>
       </w:r>
       <w:r>
-        <w:t xml:space="preserve"> serial data. Then storing it internally in the RX </w:t>
-      </w:r>
-      <w:proofErr w:type="spellStart"/>
-      <w:r>
-        <w:t>fifo</w:t>
-      </w:r>
-      <w:proofErr w:type="spellEnd"/>
-      <w:r>
-        <w:t xml:space="preserve"> buffer. Once the buffer indicated it is ready to the DMA, it will pack and transmit the data to the DDR in the form of 48K 16bit data. </w:t>
+        <w:t xml:space="preserve"> serial data. Then storing it internally in the RX fifo buffer. Once the buffer indicated it is ready to the DMA, it will pack and transmit the data to the DDR in the form of 48K 16bit data. </w:t>
       </w:r>
       <w:r>
         <w:t xml:space="preserve">Serial data is captured out on the divided down MCK output clock. </w:t>
@@ -4799,7 +4769,7 @@
           <v:shape id="_x0000_i1028" type="#_x0000_t75" style="width:467.5pt;height:47pt" o:ole="">
             <v:imagedata r:id="rId15" o:title=""/>
           </v:shape>
-          <o:OLEObject Type="Embed" ProgID="Visio.Drawing.15" ShapeID="_x0000_i1028" DrawAspect="Content" ObjectID="_1713960599" r:id="rId16"/>
+          <o:OLEObject Type="Embed" ProgID="Visio.Drawing.15" ShapeID="_x0000_i1028" DrawAspect="Content" ObjectID="_1716873709" r:id="rId16"/>
         </w:object>
       </w:r>
     </w:p>
@@ -4846,7 +4816,7 @@
           <v:shape id="_x0000_i1029" type="#_x0000_t75" style="width:428pt;height:255pt" o:ole="">
             <v:imagedata r:id="rId17" o:title=""/>
           </v:shape>
-          <o:OLEObject Type="Embed" ProgID="Visio.Drawing.15" ShapeID="_x0000_i1029" DrawAspect="Content" ObjectID="_1713960600" r:id="rId18"/>
+          <o:OLEObject Type="Embed" ProgID="Visio.Drawing.15" ShapeID="_x0000_i1029" DrawAspect="Content" ObjectID="_1716873710" r:id="rId18"/>
         </w:object>
       </w:r>
     </w:p>
@@ -4875,52 +4845,12 @@
     </w:p>
     <w:p>
       <w:r>
-        <w:t xml:space="preserve">For a more flexible way to collect different size data sets a RX Bypass was added to the design. This will bypass the RX Buffer memory and allow direct streaming of any size data set to the DDR. Once the bypass is set via the registers you must also set the </w:t>
-      </w:r>
-      <w:proofErr w:type="spellStart"/>
-      <w:r>
-        <w:t>max_byte_len</w:t>
-      </w:r>
-      <w:proofErr w:type="spellEnd"/>
-      <w:r>
-        <w:t xml:space="preserve"> (see the </w:t>
-      </w:r>
-      <w:proofErr w:type="spellStart"/>
-      <w:r>
-        <w:t>rx</w:t>
-      </w:r>
-      <w:proofErr w:type="spellEnd"/>
-      <w:r>
-        <w:t xml:space="preserve"> </w:t>
-      </w:r>
-      <w:proofErr w:type="spellStart"/>
-      <w:r>
-        <w:t>fifo</w:t>
-      </w:r>
-      <w:proofErr w:type="spellEnd"/>
-      <w:r>
-        <w:t xml:space="preserve"> register 2). This value is the expect packet size expressed in bytes. Just Note that the DMA has a similar setting as well. To avoid errors the </w:t>
-      </w:r>
-      <w:proofErr w:type="spellStart"/>
-      <w:r>
-        <w:t>rx</w:t>
-      </w:r>
-      <w:proofErr w:type="spellEnd"/>
-      <w:r>
-        <w:t xml:space="preserve"> length must be equal to or less than the length set in the DMA. IF you go over the DMA will go into a bad state. </w:t>
-      </w:r>
-    </w:p>
-    <w:p>
-      <w:r>
-        <w:t xml:space="preserve">Also provided with the C code is a standalone script to deinterleave the RX bypass data. As without the use of the RX memory the data comes out interleaved. This script expects the data to be in a file called gyro_data.txt. See the </w:t>
-      </w:r>
-      <w:proofErr w:type="spellStart"/>
-      <w:r>
-        <w:t>testcase_src</w:t>
-      </w:r>
-      <w:proofErr w:type="spellEnd"/>
-      <w:r>
-        <w:t xml:space="preserve"> directory for an example.</w:t>
+        <w:t xml:space="preserve">For a more flexible way to collect different size data sets a RX Bypass was added to the design. This will bypass the RX Buffer memory and allow direct streaming of any size data set to the DDR. Once the bypass is set via the registers you must also set the max_byte_len (see the rx fifo register 2). This value is the expect packet size expressed in bytes. Just Note that the DMA has a similar setting as well. To avoid errors the rx length must be equal to or less than the length set in the DMA. IF you go over the DMA will go into a bad state. </w:t>
+      </w:r>
+    </w:p>
+    <w:p>
+      <w:r>
+        <w:t>Also provided with the C code is a standalone script to deinterleave the RX bypass data. As without the use of the RX memory the data comes out interleaved. This script expects the data to be in a file called gyro_data.txt. See the testcase_src directory for an example.</w:t>
       </w:r>
     </w:p>
     <w:p/>
@@ -4983,7 +4913,7 @@
           <v:shape id="_x0000_i1030" type="#_x0000_t75" style="width:467.5pt;height:89.5pt" o:ole="">
             <v:imagedata r:id="rId19" o:title=""/>
           </v:shape>
-          <o:OLEObject Type="Embed" ProgID="Visio.Drawing.15" ShapeID="_x0000_i1030" DrawAspect="Content" ObjectID="_1713960601" r:id="rId20"/>
+          <o:OLEObject Type="Embed" ProgID="Visio.Drawing.15" ShapeID="_x0000_i1030" DrawAspect="Content" ObjectID="_1716873711" r:id="rId20"/>
         </w:object>
       </w:r>
     </w:p>
@@ -5046,7 +4976,7 @@
           <v:shape id="_x0000_i1031" type="#_x0000_t75" style="width:436.5pt;height:268pt" o:ole="">
             <v:imagedata r:id="rId21" o:title=""/>
           </v:shape>
-          <o:OLEObject Type="Embed" ProgID="Visio.Drawing.15" ShapeID="_x0000_i1031" DrawAspect="Content" ObjectID="_1713960602" r:id="rId22"/>
+          <o:OLEObject Type="Embed" ProgID="Visio.Drawing.15" ShapeID="_x0000_i1031" DrawAspect="Content" ObjectID="_1716873712" r:id="rId22"/>
         </w:object>
       </w:r>
     </w:p>
@@ -5065,91 +4995,14 @@
       <w:r>
         <w:t xml:space="preserve">Test patterns are internally generated counting patterns to prefill the </w:t>
       </w:r>
-      <w:proofErr w:type="spellStart"/>
-      <w:r>
-        <w:t>tx</w:t>
-      </w:r>
-      <w:proofErr w:type="spellEnd"/>
-      <w:r>
-        <w:t xml:space="preserve"> </w:t>
-      </w:r>
-      <w:proofErr w:type="spellStart"/>
-      <w:r>
-        <w:t>rx</w:t>
-      </w:r>
-      <w:proofErr w:type="spellEnd"/>
-      <w:r>
-        <w:t xml:space="preserve"> buffers or prefill the Shift Registers. </w:t>
-      </w:r>
-      <w:r>
-        <w:t xml:space="preserve">This if for testing and debug. For the Transmit side if the test pattern is active the incoming </w:t>
-      </w:r>
-      <w:proofErr w:type="spellStart"/>
-      <w:r>
-        <w:t>tx</w:t>
-      </w:r>
-      <w:proofErr w:type="spellEnd"/>
-      <w:r>
-        <w:t xml:space="preserve"> data from the DMA in ignored and the </w:t>
-      </w:r>
-      <w:proofErr w:type="spellStart"/>
-      <w:r>
-        <w:t>tx</w:t>
-      </w:r>
-      <w:proofErr w:type="spellEnd"/>
-      <w:r>
-        <w:t xml:space="preserve"> buffer </w:t>
-      </w:r>
-      <w:proofErr w:type="spellStart"/>
-      <w:r>
-        <w:t>fifo</w:t>
-      </w:r>
-      <w:proofErr w:type="spellEnd"/>
-      <w:r>
-        <w:t xml:space="preserve"> is filled with a simple counting pattern. For the receive side the captured serial stream on the DRX is ignored and the </w:t>
-      </w:r>
-      <w:proofErr w:type="spellStart"/>
-      <w:r>
-        <w:t>rx</w:t>
-      </w:r>
-      <w:proofErr w:type="spellEnd"/>
-      <w:r>
-        <w:t xml:space="preserve"> buffer </w:t>
-      </w:r>
-      <w:proofErr w:type="spellStart"/>
-      <w:r>
-        <w:t>fifo</w:t>
-      </w:r>
-      <w:proofErr w:type="spellEnd"/>
-      <w:r>
-        <w:t xml:space="preserve"> is filled with a similar fixed counting pattern. </w:t>
-      </w:r>
-      <w:r>
-        <w:t xml:space="preserve">Similarly, for the shift registers the </w:t>
-      </w:r>
-      <w:proofErr w:type="spellStart"/>
-      <w:r>
-        <w:t>rx</w:t>
-      </w:r>
-      <w:proofErr w:type="spellEnd"/>
-      <w:r>
-        <w:t xml:space="preserve"> serial stream is ignored and patterns are injected at either the </w:t>
-      </w:r>
-      <w:proofErr w:type="spellStart"/>
-      <w:r>
-        <w:t>rx</w:t>
-      </w:r>
-      <w:proofErr w:type="spellEnd"/>
-      <w:r>
-        <w:t xml:space="preserve"> or </w:t>
-      </w:r>
-      <w:proofErr w:type="spellStart"/>
-      <w:r>
-        <w:t>tx</w:t>
-      </w:r>
-      <w:proofErr w:type="spellEnd"/>
-      <w:r>
-        <w:t xml:space="preserve">. </w:t>
+      <w:r>
+        <w:t xml:space="preserve">tx rx buffers or prefill the Shift Registers. </w:t>
+      </w:r>
+      <w:r>
+        <w:t xml:space="preserve">This if for testing and debug. For the Transmit side if the test pattern is active the incoming tx data from the DMA in ignored and the tx buffer fifo is filled with a simple counting pattern. For the receive side the captured serial stream on the DRX is ignored and the rx buffer fifo is filled with a similar fixed counting pattern. </w:t>
+      </w:r>
+      <w:r>
+        <w:t xml:space="preserve">Similarly, for the shift registers the rx serial stream is ignored and patterns are injected at either the rx or tx. </w:t>
       </w:r>
       <w:r>
         <w:t>For more information on how to turn these on see the register descriptions for the TX</w:t>
@@ -5161,15 +5014,7 @@
         <w:t xml:space="preserve">RX </w:t>
       </w:r>
       <w:r>
-        <w:t xml:space="preserve">buffers and </w:t>
-      </w:r>
-      <w:proofErr w:type="spellStart"/>
-      <w:r>
-        <w:t>Bidir</w:t>
-      </w:r>
-      <w:proofErr w:type="spellEnd"/>
-      <w:r>
-        <w:t xml:space="preserve"> shift register interface</w:t>
+        <w:t>buffers and Bidir shift register interface</w:t>
       </w:r>
       <w:r>
         <w:t>.</w:t>
@@ -5180,76 +5025,23 @@
         <w:pStyle w:val="Heading1"/>
       </w:pPr>
       <w:bookmarkStart w:id="17" w:name="_Toc103347738"/>
-      <w:proofErr w:type="spellStart"/>
-      <w:r>
-        <w:t>Vivado</w:t>
-      </w:r>
-      <w:proofErr w:type="spellEnd"/>
-      <w:r>
-        <w:t xml:space="preserve"> Functional Testbench</w:t>
+      <w:r>
+        <w:t>Vivado Functional Testbench</w:t>
       </w:r>
       <w:bookmarkEnd w:id="17"/>
     </w:p>
     <w:p>
       <w:r>
-        <w:t xml:space="preserve">The </w:t>
-      </w:r>
-      <w:proofErr w:type="spellStart"/>
-      <w:r>
-        <w:t>rtl</w:t>
-      </w:r>
-      <w:proofErr w:type="spellEnd"/>
-      <w:r>
-        <w:t xml:space="preserve"> was fully tested inside </w:t>
-      </w:r>
-      <w:proofErr w:type="spellStart"/>
-      <w:r>
-        <w:t>vivado</w:t>
-      </w:r>
-      <w:proofErr w:type="spellEnd"/>
-      <w:r>
-        <w:t xml:space="preserve"> using their generated functional models and system Verilog </w:t>
-      </w:r>
-      <w:proofErr w:type="spellStart"/>
-      <w:r>
-        <w:t>api</w:t>
-      </w:r>
-      <w:proofErr w:type="spellEnd"/>
-      <w:r>
-        <w:t xml:space="preserve"> function calls. These functions which interact with the Zynq processor BFM can be found in the document </w:t>
+        <w:t xml:space="preserve">The rtl was fully tested inside vivado using their generated functional models and system Verilog api function calls. These functions which interact with the Zynq processor BFM can be found in the document </w:t>
       </w:r>
       <w:r>
         <w:t>ds941-zynq-ultra-ps-e-vip</w:t>
       </w:r>
       <w:r>
-        <w:t xml:space="preserve">.pdf found within the “docs” section of the project. The goal is too fully cover most of the features of the design with directed tests. Then each of these system Verilog directed tests should have a corresponding C-code directed test for validation on the actual </w:t>
-      </w:r>
-      <w:proofErr w:type="spellStart"/>
-      <w:r>
-        <w:t>zedboard</w:t>
-      </w:r>
-      <w:proofErr w:type="spellEnd"/>
-      <w:r>
-        <w:t xml:space="preserve"> unit. </w:t>
-      </w:r>
-      <w:r>
-        <w:t xml:space="preserve">The provided </w:t>
-      </w:r>
-      <w:proofErr w:type="spellStart"/>
-      <w:r>
-        <w:t>xsim</w:t>
-      </w:r>
-      <w:proofErr w:type="spellEnd"/>
-      <w:r>
-        <w:t xml:space="preserve"> within the </w:t>
-      </w:r>
-      <w:proofErr w:type="spellStart"/>
-      <w:r>
-        <w:t>Vivado</w:t>
-      </w:r>
-      <w:proofErr w:type="spellEnd"/>
-      <w:r>
-        <w:t xml:space="preserve"> tool is free and works well enough to accomplish full functional testing without any extra licenses required.</w:t>
+        <w:t xml:space="preserve">.pdf found within the “docs” section of the project. The goal is too fully cover most of the features of the design with directed tests. Then each of these system Verilog directed tests should have a corresponding C-code directed test for validation on the actual zedboard unit. </w:t>
+      </w:r>
+      <w:r>
+        <w:t>The provided xsim within the Vivado tool is free and works well enough to accomplish full functional testing without any extra licenses required.</w:t>
       </w:r>
     </w:p>
     <w:p/>
@@ -5291,9 +5083,9 @@
         <w:tblLook w:val="04A0" w:firstRow="1" w:lastRow="0" w:firstColumn="1" w:lastColumn="0" w:noHBand="0" w:noVBand="1"/>
       </w:tblPr>
       <w:tblGrid>
-        <w:gridCol w:w="3144"/>
+        <w:gridCol w:w="3177"/>
         <w:gridCol w:w="3052"/>
-        <w:gridCol w:w="3154"/>
+        <w:gridCol w:w="3121"/>
       </w:tblGrid>
       <w:tr>
         <w:tc>
@@ -5405,7 +5197,10 @@
           </w:tcPr>
           <w:p>
             <w:r>
-              <w:t xml:space="preserve">test_case_loop2_txpattern.sv  </w:t>
+              <w:t>T</w:t>
+            </w:r>
+            <w:r>
+              <w:t xml:space="preserve">est_case_loop2_txpattern.sv  </w:t>
             </w:r>
           </w:p>
         </w:tc>
@@ -5443,7 +5238,10 @@
           </w:tcPr>
           <w:p>
             <w:r>
-              <w:t xml:space="preserve">test_case_rx_pattern.sv  </w:t>
+              <w:t>T</w:t>
+            </w:r>
+            <w:r>
+              <w:t xml:space="preserve">est_case_rx_pattern.sv  </w:t>
             </w:r>
           </w:p>
         </w:tc>
@@ -5452,14 +5250,12 @@
             <w:tcW w:w="3052" w:type="dxa"/>
           </w:tcPr>
           <w:p>
-            <w:proofErr w:type="spellStart"/>
             <w:r>
               <w:t>test_case_rx_pattern.</w:t>
             </w:r>
             <w:r>
               <w:t>c</w:t>
             </w:r>
-            <w:proofErr w:type="spellEnd"/>
             <w:r>
               <w:t xml:space="preserve">  </w:t>
             </w:r>
@@ -5483,7 +5279,10 @@
           </w:tcPr>
           <w:p>
             <w:r>
-              <w:t xml:space="preserve">test_case_loop3_txpattern.sv  </w:t>
+              <w:t>T</w:t>
+            </w:r>
+            <w:r>
+              <w:t xml:space="preserve">est_case_loop3_txpattern.sv  </w:t>
             </w:r>
           </w:p>
         </w:tc>
@@ -5521,7 +5320,10 @@
           </w:tcPr>
           <w:p>
             <w:r>
-              <w:t xml:space="preserve">test_case_loop3_srtx_pattern.sv  </w:t>
+              <w:t>T</w:t>
+            </w:r>
+            <w:r>
+              <w:t xml:space="preserve">est_case_loop3_srtx_pattern.sv  </w:t>
             </w:r>
           </w:p>
         </w:tc>
@@ -5559,7 +5361,10 @@
           </w:tcPr>
           <w:p>
             <w:r>
-              <w:t>test_case_srrx_pattern.sv</w:t>
+              <w:t>T</w:t>
+            </w:r>
+            <w:r>
+              <w:t>est_case_srrx_pattern.sv</w:t>
             </w:r>
           </w:p>
         </w:tc>
@@ -5568,14 +5373,12 @@
             <w:tcW w:w="3052" w:type="dxa"/>
           </w:tcPr>
           <w:p>
-            <w:proofErr w:type="spellStart"/>
             <w:r>
               <w:t>test_case_srrx_pattern.</w:t>
             </w:r>
             <w:r>
               <w:t>c</w:t>
             </w:r>
-            <w:proofErr w:type="spellEnd"/>
           </w:p>
         </w:tc>
         <w:tc>
@@ -5596,7 +5399,10 @@
           </w:tcPr>
           <w:p>
             <w:r>
-              <w:t xml:space="preserve">test_case_loop3.sv  </w:t>
+              <w:t>T</w:t>
+            </w:r>
+            <w:r>
+              <w:t xml:space="preserve">est_case_loop3.sv  </w:t>
             </w:r>
           </w:p>
         </w:tc>
@@ -5622,15 +5428,7 @@
           </w:tcPr>
           <w:p>
             <w:r>
-              <w:t xml:space="preserve">A full serial </w:t>
-            </w:r>
-            <w:proofErr w:type="gramStart"/>
-            <w:r>
-              <w:t>loop</w:t>
-            </w:r>
-            <w:proofErr w:type="gramEnd"/>
-            <w:r>
-              <w:t xml:space="preserve"> back of the entire system. Uses both Buffer memories.</w:t>
+              <w:t>A full serial loop back of the entire system. Uses both Buffer memories.</w:t>
             </w:r>
           </w:p>
         </w:tc>
@@ -5642,7 +5440,10 @@
           </w:tcPr>
           <w:p>
             <w:r>
-              <w:t xml:space="preserve">test_case_spi.sv  </w:t>
+              <w:t>T</w:t>
+            </w:r>
+            <w:r>
+              <w:t xml:space="preserve">est_case_spi.sv  </w:t>
             </w:r>
           </w:p>
         </w:tc>
@@ -5651,14 +5452,12 @@
             <w:tcW w:w="3052" w:type="dxa"/>
           </w:tcPr>
           <w:p>
-            <w:proofErr w:type="spellStart"/>
             <w:r>
               <w:t>test_case_spi.</w:t>
             </w:r>
             <w:r>
               <w:t>c</w:t>
             </w:r>
-            <w:proofErr w:type="spellEnd"/>
             <w:r>
               <w:t xml:space="preserve">  </w:t>
             </w:r>
@@ -5723,7 +5522,10 @@
           </w:tcPr>
           <w:p>
             <w:r>
-              <w:t>test_case_loop3_rxbyp.sv</w:t>
+              <w:t>T</w:t>
+            </w:r>
+            <w:r>
+              <w:t>est_case_loop3_rxbyp.sv</w:t>
             </w:r>
           </w:p>
         </w:tc>
@@ -5767,23 +5569,7 @@
     </w:p>
     <w:p>
       <w:r>
-        <w:t xml:space="preserve">A full functional framework was created so that the main features of the gyro2 tester </w:t>
-      </w:r>
-      <w:proofErr w:type="spellStart"/>
-      <w:r>
-        <w:t>fpga</w:t>
-      </w:r>
-      <w:proofErr w:type="spellEnd"/>
-      <w:r>
-        <w:t xml:space="preserve"> could be simulated in standard Verilog. The testbench does not using any of the Xilinx IP so more flexibility, less complexity when developing new features or testing using different simulation tools. For this first revision NCSIM tools by cadence were used, although there is no reason it would not function well with either VCS or </w:t>
-      </w:r>
-      <w:proofErr w:type="spellStart"/>
-      <w:r>
-        <w:t>modelsim</w:t>
-      </w:r>
-      <w:proofErr w:type="spellEnd"/>
-      <w:r>
-        <w:t xml:space="preserve"> as well. </w:t>
+        <w:t xml:space="preserve">A full functional framework was created so that the main features of the gyro2 tester fpga could be simulated in standard Verilog. The testbench does not using any of the Xilinx IP so more flexibility, less complexity when developing new features or testing using different simulation tools. For this first revision NCSIM tools by cadence were used, although there is no reason it would not function well with either VCS or modelsim as well. </w:t>
       </w:r>
     </w:p>
     <w:p>
@@ -5824,30 +5610,14 @@
           <v:shape id="_x0000_i1032" type="#_x0000_t75" style="width:413.5pt;height:226pt" o:ole="">
             <v:imagedata r:id="rId23" o:title=""/>
           </v:shape>
-          <o:OLEObject Type="Embed" ProgID="Visio.Drawing.15" ShapeID="_x0000_i1032" DrawAspect="Content" ObjectID="_1713960603" r:id="rId24"/>
+          <o:OLEObject Type="Embed" ProgID="Visio.Drawing.15" ShapeID="_x0000_i1032" DrawAspect="Content" ObjectID="_1716873713" r:id="rId24"/>
         </w:object>
       </w:r>
     </w:p>
     <w:p/>
     <w:p>
       <w:r>
-        <w:t xml:space="preserve">The main original </w:t>
-      </w:r>
-      <w:proofErr w:type="spellStart"/>
-      <w:r>
-        <w:t>rtl</w:t>
-      </w:r>
-      <w:proofErr w:type="spellEnd"/>
-      <w:r>
-        <w:t xml:space="preserve"> code to the gyro2 design is shown above in blue. This code needs to be fully covered in a functional testbench platform. Wrappers and stubs were written to ease integration using system Verilog standard interfaces. This will emulate how </w:t>
-      </w:r>
-      <w:proofErr w:type="spellStart"/>
-      <w:r>
-        <w:t>vivado</w:t>
-      </w:r>
-      <w:proofErr w:type="spellEnd"/>
-      <w:r>
-        <w:t xml:space="preserve"> visually hooks the blocks up in </w:t>
+        <w:t xml:space="preserve">The main original rtl code to the gyro2 design is shown above in blue. This code needs to be fully covered in a functional testbench platform. Wrappers and stubs were written to ease integration using system Verilog standard interfaces. This will emulate how vivado visually hooks the blocks up in </w:t>
       </w:r>
       <w:r>
         <w:t>its</w:t>
@@ -5868,23 +5638,7 @@
     </w:p>
     <w:p>
       <w:r>
-        <w:t xml:space="preserve">An AXI </w:t>
-      </w:r>
-      <w:proofErr w:type="spellStart"/>
-      <w:r>
-        <w:t>demux</w:t>
-      </w:r>
-      <w:proofErr w:type="spellEnd"/>
-      <w:r>
-        <w:t xml:space="preserve"> block was required to communicate between the one master and multiple slaves. This is shown as the </w:t>
-      </w:r>
-      <w:proofErr w:type="spellStart"/>
-      <w:r>
-        <w:t>axi_demux</w:t>
-      </w:r>
-      <w:proofErr w:type="spellEnd"/>
-      <w:r>
-        <w:t xml:space="preserve">. </w:t>
+        <w:t xml:space="preserve">An AXI demux block was required to communicate between the one master and multiple slaves. This is shown as the axi_demux. </w:t>
       </w:r>
     </w:p>
     <w:p>
@@ -6100,13 +5854,8 @@
           </w:tcPr>
           <w:p>
             <w:r>
-              <w:t xml:space="preserve">AXI SW0 M0 </w:t>
-            </w:r>
-            <w:proofErr w:type="spellStart"/>
-            <w:r>
-              <w:t>Addr</w:t>
-            </w:r>
-            <w:proofErr w:type="spellEnd"/>
+              <w:t>AXI SW0 M0 Addr</w:t>
+            </w:r>
           </w:p>
         </w:tc>
         <w:tc>
@@ -6456,13 +6205,8 @@
             <w:tcW w:w="1870" w:type="dxa"/>
           </w:tcPr>
           <w:p>
-            <w:proofErr w:type="spellStart"/>
-            <w:r>
-              <w:t>BiDir</w:t>
-            </w:r>
-            <w:proofErr w:type="spellEnd"/>
-            <w:r>
-              <w:t xml:space="preserve"> Control 0</w:t>
+            <w:r>
+              <w:t>BiDir Control 0</w:t>
             </w:r>
           </w:p>
         </w:tc>
@@ -6518,13 +6262,8 @@
             <w:tcW w:w="1870" w:type="dxa"/>
           </w:tcPr>
           <w:p>
-            <w:proofErr w:type="spellStart"/>
-            <w:r>
-              <w:t>BiDir</w:t>
-            </w:r>
-            <w:proofErr w:type="spellEnd"/>
-            <w:r>
-              <w:t xml:space="preserve"> Control 1</w:t>
+            <w:r>
+              <w:t>BiDir Control 1</w:t>
             </w:r>
           </w:p>
         </w:tc>
@@ -6580,13 +6319,8 @@
             <w:tcW w:w="1870" w:type="dxa"/>
           </w:tcPr>
           <w:p>
-            <w:proofErr w:type="spellStart"/>
-            <w:r>
-              <w:t>BiDir</w:t>
-            </w:r>
-            <w:proofErr w:type="spellEnd"/>
-            <w:r>
-              <w:t xml:space="preserve"> Control 2</w:t>
+            <w:r>
+              <w:t>BiDir Control 2</w:t>
             </w:r>
           </w:p>
         </w:tc>
@@ -6642,13 +6376,8 @@
             <w:tcW w:w="1870" w:type="dxa"/>
           </w:tcPr>
           <w:p>
-            <w:proofErr w:type="spellStart"/>
-            <w:r>
-              <w:t>BiDir</w:t>
-            </w:r>
-            <w:proofErr w:type="spellEnd"/>
-            <w:r>
-              <w:t xml:space="preserve"> Status</w:t>
+            <w:r>
+              <w:t>BiDir Status</w:t>
             </w:r>
           </w:p>
         </w:tc>
@@ -7273,13 +7002,8 @@
           </w:tcPr>
           <w:p>
             <w:r>
-              <w:t xml:space="preserve">AXI SW1 M0 </w:t>
-            </w:r>
-            <w:proofErr w:type="spellStart"/>
-            <w:r>
-              <w:t>Addr</w:t>
-            </w:r>
-            <w:proofErr w:type="spellEnd"/>
+              <w:t>AXI SW1 M0 Addr</w:t>
+            </w:r>
           </w:p>
         </w:tc>
         <w:tc>
@@ -7342,13 +7066,8 @@
           </w:tcPr>
           <w:p>
             <w:r>
-              <w:t xml:space="preserve">AXI SW1 M1 </w:t>
-            </w:r>
-            <w:proofErr w:type="spellStart"/>
-            <w:r>
-              <w:t>Addr</w:t>
-            </w:r>
-            <w:proofErr w:type="spellEnd"/>
+              <w:t>AXI SW1 M1 Addr</w:t>
+            </w:r>
           </w:p>
         </w:tc>
         <w:tc>
@@ -7530,13 +7249,8 @@
           </w:tcPr>
           <w:p>
             <w:r>
-              <w:t xml:space="preserve">AXI SW2 M0 </w:t>
-            </w:r>
-            <w:proofErr w:type="spellStart"/>
-            <w:r>
-              <w:t>Addr</w:t>
-            </w:r>
-            <w:proofErr w:type="spellEnd"/>
+              <w:t>AXI SW2 M0 Addr</w:t>
+            </w:r>
           </w:p>
         </w:tc>
         <w:tc>
@@ -7599,13 +7313,8 @@
           </w:tcPr>
           <w:p>
             <w:r>
-              <w:t xml:space="preserve">AXI SW2 M1 </w:t>
-            </w:r>
-            <w:proofErr w:type="spellStart"/>
-            <w:r>
-              <w:t>Addr</w:t>
-            </w:r>
-            <w:proofErr w:type="spellEnd"/>
+              <w:t>AXI SW2 M1 Addr</w:t>
+            </w:r>
           </w:p>
         </w:tc>
         <w:tc>
@@ -7755,13 +7464,8 @@
           </w:tcPr>
           <w:p>
             <w:r>
-              <w:t xml:space="preserve">AXI SW3 M0 </w:t>
-            </w:r>
-            <w:proofErr w:type="spellStart"/>
-            <w:r>
-              <w:t>Addr</w:t>
-            </w:r>
-            <w:proofErr w:type="spellEnd"/>
+              <w:t>AXI SW3 M0 Addr</w:t>
+            </w:r>
           </w:p>
         </w:tc>
         <w:tc>
@@ -7824,13 +7528,8 @@
           </w:tcPr>
           <w:p>
             <w:r>
-              <w:t xml:space="preserve">AXI SW3 M1 </w:t>
-            </w:r>
-            <w:proofErr w:type="spellStart"/>
-            <w:r>
-              <w:t>Addr</w:t>
-            </w:r>
-            <w:proofErr w:type="spellEnd"/>
+              <w:t>AXI SW3 M1 Addr</w:t>
+            </w:r>
           </w:p>
         </w:tc>
         <w:tc>
@@ -8904,7 +8603,19 @@
           </w:tcPr>
           <w:p>
             <w:r>
-              <w:t>Register Update. MUX registers are double buffered. Writing '1' updates the registers and issues a soft reset to the core (for approximately 16 cycles.)</w:t>
+              <w:t xml:space="preserve">Register Update. MUX registers are double buffered. Writing </w:t>
+            </w:r>
+            <w:r>
+              <w:t>‘</w:t>
+            </w:r>
+            <w:r>
+              <w:t>1</w:t>
+            </w:r>
+            <w:r>
+              <w:t>’</w:t>
+            </w:r>
+            <w:r>
+              <w:t xml:space="preserve"> updates the registers and issues a soft reset to the core (for approximately 16 cycles.)</w:t>
             </w:r>
           </w:p>
         </w:tc>
@@ -8974,15 +8685,7 @@
         <w:t xml:space="preserve"> </w:t>
       </w:r>
       <w:r>
-        <w:t xml:space="preserve">AXI SW0 M0 </w:t>
-      </w:r>
-      <w:proofErr w:type="spellStart"/>
-      <w:r>
-        <w:t>Addr</w:t>
-      </w:r>
-      <w:proofErr w:type="spellEnd"/>
-      <w:r>
-        <w:t xml:space="preserve"> (</w:t>
+        <w:t>AXI SW0 M0 Addr (</w:t>
       </w:r>
       <w:r>
         <w:t>0x43C</w:t>
@@ -9047,11 +8750,9 @@
             <w:tcW w:w="1795" w:type="dxa"/>
           </w:tcPr>
           <w:p>
-            <w:proofErr w:type="spellStart"/>
             <w:r>
               <w:t>Mix_MUX</w:t>
             </w:r>
-            <w:proofErr w:type="spellEnd"/>
           </w:p>
         </w:tc>
         <w:tc>
@@ -9081,11 +8782,15 @@
             <w:tcW w:w="1795" w:type="dxa"/>
           </w:tcPr>
           <w:p>
-            <w:proofErr w:type="spellStart"/>
-            <w:r>
-              <w:t>MIx_DISABLE</w:t>
-            </w:r>
-            <w:proofErr w:type="spellEnd"/>
+            <w:r>
+              <w:t>M</w:t>
+            </w:r>
+            <w:r>
+              <w:t>i</w:t>
+            </w:r>
+            <w:r>
+              <w:t>x_DISABLE</w:t>
+            </w:r>
           </w:p>
         </w:tc>
         <w:tc>
@@ -9230,7 +8935,10 @@
               <w:t xml:space="preserve">SPI update. </w:t>
             </w:r>
             <w:r>
-              <w:t>auto clearing pulse starts transaction.</w:t>
+              <w:t>A</w:t>
+            </w:r>
+            <w:r>
+              <w:t>uto clearing pulse starts transaction.</w:t>
             </w:r>
           </w:p>
         </w:tc>
@@ -9262,15 +8970,7 @@
           </w:tcPr>
           <w:p>
             <w:r>
-              <w:t>SPI direction 0=</w:t>
-            </w:r>
-            <w:proofErr w:type="gramStart"/>
-            <w:r>
-              <w:t>write ;</w:t>
-            </w:r>
-            <w:proofErr w:type="gramEnd"/>
-            <w:r>
-              <w:t xml:space="preserve"> 1=read</w:t>
+              <w:t>SPI direction 0=write ; 1=read</w:t>
             </w:r>
           </w:p>
         </w:tc>
@@ -9282,13 +8982,8 @@
           </w:tcPr>
           <w:p>
             <w:r>
-              <w:t xml:space="preserve">SPI clock </w:t>
-            </w:r>
-            <w:proofErr w:type="spellStart"/>
-            <w:r>
-              <w:t>Div</w:t>
-            </w:r>
-            <w:proofErr w:type="spellEnd"/>
+              <w:t>SPI clock Div</w:t>
+            </w:r>
           </w:p>
         </w:tc>
         <w:tc>
@@ -9307,15 +9002,7 @@
           </w:tcPr>
           <w:p>
             <w:r>
-              <w:t>Div</w:t>
-            </w:r>
-            <w:proofErr w:type="gramStart"/>
-            <w:r>
-              <w:t>16,Div</w:t>
-            </w:r>
-            <w:proofErr w:type="gramEnd"/>
-            <w:r>
-              <w:t xml:space="preserve">8,Div,4,Div2 </w:t>
+              <w:t xml:space="preserve">Div16,Div8,Div,4,Div2 </w:t>
             </w:r>
           </w:p>
         </w:tc>
@@ -9327,13 +9014,8 @@
           </w:tcPr>
           <w:p>
             <w:r>
-              <w:t xml:space="preserve">SPI Output </w:t>
-            </w:r>
-            <w:proofErr w:type="spellStart"/>
-            <w:r>
-              <w:t>en</w:t>
-            </w:r>
-            <w:proofErr w:type="spellEnd"/>
+              <w:t>SPI Output en</w:t>
+            </w:r>
           </w:p>
         </w:tc>
         <w:tc>
@@ -9352,23 +9034,7 @@
           </w:tcPr>
           <w:p>
             <w:r>
-              <w:t xml:space="preserve">1 = enable the </w:t>
-            </w:r>
-            <w:proofErr w:type="spellStart"/>
-            <w:r>
-              <w:t>spi</w:t>
-            </w:r>
-            <w:proofErr w:type="spellEnd"/>
-            <w:r>
-              <w:t xml:space="preserve"> outputs 0 = disable all </w:t>
-            </w:r>
-            <w:proofErr w:type="spellStart"/>
-            <w:r>
-              <w:t>spi</w:t>
-            </w:r>
-            <w:proofErr w:type="spellEnd"/>
-            <w:r>
-              <w:t xml:space="preserve"> outputs</w:t>
+              <w:t>1 = enable the spi outputs 0 = disable all spi outputs</w:t>
             </w:r>
           </w:p>
         </w:tc>
@@ -9564,15 +9230,7 @@
           </w:tcPr>
           <w:p>
             <w:r>
-              <w:t xml:space="preserve">SPI supports a </w:t>
-            </w:r>
-            <w:proofErr w:type="gramStart"/>
-            <w:r>
-              <w:t>7 bit</w:t>
-            </w:r>
-            <w:proofErr w:type="gramEnd"/>
-            <w:r>
-              <w:t xml:space="preserve"> address field</w:t>
+              <w:t>SPI supports a 7 bit address field</w:t>
             </w:r>
           </w:p>
         </w:tc>
@@ -9950,13 +9608,8 @@
       <w:r>
         <w:t xml:space="preserve"> </w:t>
       </w:r>
-      <w:proofErr w:type="spellStart"/>
-      <w:r>
-        <w:t>BiDir</w:t>
-      </w:r>
-      <w:proofErr w:type="spellEnd"/>
-      <w:r>
-        <w:t xml:space="preserve"> Control 0 (</w:t>
+      <w:r>
+        <w:t>BiDir Control 0 (</w:t>
       </w:r>
       <w:r>
         <w:t>0x43C</w:t>
@@ -10054,13 +9707,8 @@
           </w:tcPr>
           <w:p>
             <w:r>
-              <w:t xml:space="preserve">Clock </w:t>
-            </w:r>
-            <w:proofErr w:type="spellStart"/>
-            <w:r>
-              <w:t>Div</w:t>
-            </w:r>
-            <w:proofErr w:type="spellEnd"/>
+              <w:t>Clock Div</w:t>
+            </w:r>
           </w:p>
         </w:tc>
         <w:tc>
@@ -10079,15 +9727,7 @@
           </w:tcPr>
           <w:p>
             <w:r>
-              <w:t xml:space="preserve">values 0-7 change the output and </w:t>
-            </w:r>
-            <w:proofErr w:type="spellStart"/>
-            <w:r>
-              <w:t>txclk</w:t>
-            </w:r>
-            <w:proofErr w:type="spellEnd"/>
-            <w:r>
-              <w:t xml:space="preserve"> frequency 50Mhz – 12.5Mhz </w:t>
+              <w:t xml:space="preserve">values 0-7 change the output and txclk frequency 50Mhz – 12.5Mhz </w:t>
             </w:r>
           </w:p>
         </w:tc>
@@ -10194,11 +9834,9 @@
             <w:tcW w:w="1795" w:type="dxa"/>
           </w:tcPr>
           <w:p>
-            <w:proofErr w:type="spellStart"/>
             <w:r>
               <w:t>RX_testpattern</w:t>
             </w:r>
-            <w:proofErr w:type="spellEnd"/>
           </w:p>
         </w:tc>
         <w:tc>
@@ -10228,11 +9866,9 @@
             <w:tcW w:w="1795" w:type="dxa"/>
           </w:tcPr>
           <w:p>
-            <w:proofErr w:type="spellStart"/>
             <w:r>
               <w:t>TX_testpattern</w:t>
             </w:r>
-            <w:proofErr w:type="spellEnd"/>
           </w:p>
         </w:tc>
         <w:tc>
@@ -10284,6 +9920,9 @@
           <w:p>
             <w:r>
               <w:t xml:space="preserve">1 will hold outputs into reset mode. </w:t>
+            </w:r>
+            <w:r>
+              <w:t xml:space="preserve">Not self-clearing so it must be removed by additional write of zero. </w:t>
             </w:r>
           </w:p>
         </w:tc>
@@ -10319,13 +9958,8 @@
       <w:r>
         <w:t xml:space="preserve"> </w:t>
       </w:r>
-      <w:proofErr w:type="spellStart"/>
-      <w:r>
-        <w:t>BiDir</w:t>
-      </w:r>
-      <w:proofErr w:type="spellEnd"/>
-      <w:r>
-        <w:t xml:space="preserve"> Control 1 (</w:t>
+      <w:r>
+        <w:t>BiDir Control 1 (</w:t>
       </w:r>
       <w:r>
         <w:t>0x43C</w:t>
@@ -10479,13 +10113,8 @@
       <w:r>
         <w:t xml:space="preserve"> </w:t>
       </w:r>
-      <w:proofErr w:type="spellStart"/>
-      <w:r>
-        <w:t>BiDir</w:t>
-      </w:r>
-      <w:proofErr w:type="spellEnd"/>
-      <w:r>
-        <w:t xml:space="preserve"> Control 2 (</w:t>
+      <w:r>
+        <w:t>BiDir Control 2 (</w:t>
       </w:r>
       <w:r>
         <w:t>0x43C</w:t>
@@ -10593,10 +10222,77 @@
           </w:tcPr>
           <w:p>
             <w:r>
+              <w:t>19</w:t>
+            </w:r>
+            <w:r>
+              <w:t>:1</w:t>
+            </w:r>
+          </w:p>
+        </w:tc>
+        <w:tc>
+          <w:tcPr>
+            <w:tcW w:w="6565" w:type="dxa"/>
+          </w:tcPr>
+          <w:p>
+            <w:r>
+              <w:t>Reserved</w:t>
+            </w:r>
+          </w:p>
+        </w:tc>
+      </w:tr>
+      <w:tr>
+        <w:tc>
+          <w:tcPr>
+            <w:tcW w:w="1795" w:type="dxa"/>
+          </w:tcPr>
+          <w:p>
+            <w:r>
+              <w:t>RX Skew Enable</w:t>
+            </w:r>
+          </w:p>
+        </w:tc>
+        <w:tc>
+          <w:tcPr>
+            <w:tcW w:w="990" w:type="dxa"/>
+          </w:tcPr>
+          <w:p>
+            <w:r>
+              <w:t>20</w:t>
+            </w:r>
+          </w:p>
+        </w:tc>
+        <w:tc>
+          <w:tcPr>
+            <w:tcW w:w="6565" w:type="dxa"/>
+          </w:tcPr>
+          <w:p>
+            <w:r>
+              <w:t>Enables the use of the RX capture skew setting</w:t>
+            </w:r>
+          </w:p>
+        </w:tc>
+      </w:tr>
+      <w:tr>
+        <w:tc>
+          <w:tcPr>
+            <w:tcW w:w="1795" w:type="dxa"/>
+          </w:tcPr>
+          <w:p>
+            <w:r>
+              <w:t xml:space="preserve">RX Skew </w:t>
+            </w:r>
+          </w:p>
+        </w:tc>
+        <w:tc>
+          <w:tcPr>
+            <w:tcW w:w="990" w:type="dxa"/>
+          </w:tcPr>
+          <w:p>
+            <w:r>
               <w:t>31:</w:t>
             </w:r>
             <w:r>
-              <w:t>1</w:t>
+              <w:t>24</w:t>
             </w:r>
           </w:p>
         </w:tc>
@@ -10606,7 +10302,7 @@
           </w:tcPr>
           <w:p>
             <w:r>
-              <w:t>Reserved</w:t>
+              <w:t xml:space="preserve">8-bit value gives the sample point for RX. Divisions of 10ns each referenced after the rising edge of MCK. i.e. value of 8 would be 8X10ns =80ns after the rising edge of MCK the incoming RXD is sampled. </w:t>
             </w:r>
           </w:p>
         </w:tc>
@@ -10642,13 +10338,8 @@
       <w:r>
         <w:t xml:space="preserve"> </w:t>
       </w:r>
-      <w:proofErr w:type="spellStart"/>
-      <w:r>
-        <w:t>BiDir</w:t>
-      </w:r>
-      <w:proofErr w:type="spellEnd"/>
-      <w:r>
-        <w:t xml:space="preserve"> Control 3 (</w:t>
+      <w:r>
+        <w:t>BiDir Control 3 (</w:t>
       </w:r>
       <w:r>
         <w:t>0x43C</w:t>
@@ -10839,25 +10530,15 @@
             <w:tcW w:w="1795" w:type="dxa"/>
           </w:tcPr>
           <w:p>
-            <w:proofErr w:type="spellStart"/>
-            <w:r>
-              <w:t>Fifo</w:t>
-            </w:r>
-            <w:proofErr w:type="spellEnd"/>
-            <w:r>
-              <w:t xml:space="preserve"> </w:t>
+            <w:r>
+              <w:t xml:space="preserve">Fifo </w:t>
             </w:r>
             <w:r>
               <w:t>Push</w:t>
             </w:r>
             <w:r>
-              <w:t xml:space="preserve"> </w:t>
-            </w:r>
-            <w:proofErr w:type="spellStart"/>
-            <w:r>
-              <w:t>En</w:t>
-            </w:r>
-            <w:proofErr w:type="spellEnd"/>
+              <w:t xml:space="preserve"> En</w:t>
+            </w:r>
           </w:p>
         </w:tc>
         <w:tc>
@@ -10876,15 +10557,7 @@
           </w:tcPr>
           <w:p>
             <w:r>
-              <w:t xml:space="preserve">Enables the Rx </w:t>
-            </w:r>
-            <w:proofErr w:type="spellStart"/>
-            <w:r>
-              <w:t>Fifo</w:t>
-            </w:r>
-            <w:proofErr w:type="spellEnd"/>
-            <w:r>
-              <w:t xml:space="preserve"> P</w:t>
+              <w:t>Enables the Rx Fifo P</w:t>
             </w:r>
             <w:r>
               <w:t>ush</w:t>
@@ -10893,13 +10566,8 @@
               <w:t xml:space="preserve"> (</w:t>
             </w:r>
             <w:r>
-              <w:t xml:space="preserve">filling of </w:t>
-            </w:r>
-            <w:proofErr w:type="spellStart"/>
-            <w:r>
-              <w:t>fifo</w:t>
-            </w:r>
-            <w:proofErr w:type="spellEnd"/>
+              <w:t>filling of fifo</w:t>
+            </w:r>
             <w:r>
               <w:t xml:space="preserve">). </w:t>
             </w:r>
@@ -10912,19 +10580,9 @@
             <w:tcW w:w="1795" w:type="dxa"/>
           </w:tcPr>
           <w:p>
-            <w:proofErr w:type="spellStart"/>
-            <w:r>
-              <w:t>Fifo</w:t>
-            </w:r>
-            <w:proofErr w:type="spellEnd"/>
-            <w:r>
-              <w:t xml:space="preserve"> Pop </w:t>
-            </w:r>
-            <w:proofErr w:type="spellStart"/>
-            <w:r>
-              <w:t>En</w:t>
-            </w:r>
-            <w:proofErr w:type="spellEnd"/>
+            <w:r>
+              <w:t>Fifo Pop En</w:t>
+            </w:r>
           </w:p>
         </w:tc>
         <w:tc>
@@ -10943,13 +10601,8 @@
           </w:tcPr>
           <w:p>
             <w:r>
-              <w:t xml:space="preserve">Enables the Draining of the RX </w:t>
-            </w:r>
-            <w:proofErr w:type="spellStart"/>
-            <w:r>
-              <w:t>fifo</w:t>
-            </w:r>
-            <w:proofErr w:type="spellEnd"/>
+              <w:t>Enables the Draining of the RX fifo</w:t>
+            </w:r>
           </w:p>
         </w:tc>
       </w:tr>
@@ -10960,7 +10613,6 @@
           </w:tcPr>
           <w:p>
             <w:r>
-              <w:lastRenderedPageBreak/>
               <w:t>Reserved</w:t>
             </w:r>
           </w:p>
@@ -10992,11 +10644,9 @@
             <w:tcW w:w="1795" w:type="dxa"/>
           </w:tcPr>
           <w:p>
-            <w:proofErr w:type="spellStart"/>
             <w:r>
               <w:t>rx_byp_en</w:t>
             </w:r>
-            <w:proofErr w:type="spellEnd"/>
           </w:p>
         </w:tc>
         <w:tc>
@@ -11067,11 +10717,9 @@
             <w:tcW w:w="1795" w:type="dxa"/>
           </w:tcPr>
           <w:p>
-            <w:proofErr w:type="spellStart"/>
             <w:r>
               <w:t>rxfull_irq_en</w:t>
             </w:r>
-            <w:proofErr w:type="spellEnd"/>
           </w:p>
         </w:tc>
         <w:tc>
@@ -11449,11 +11097,9 @@
             <w:tcW w:w="1795" w:type="dxa"/>
           </w:tcPr>
           <w:p>
-            <w:proofErr w:type="spellStart"/>
             <w:r>
               <w:t>rx_max_len</w:t>
             </w:r>
-            <w:proofErr w:type="spellEnd"/>
           </w:p>
         </w:tc>
         <w:tc>
@@ -11598,15 +11244,7 @@
           </w:tcPr>
           <w:p>
             <w:r>
-              <w:t xml:space="preserve">value of the current </w:t>
-            </w:r>
-            <w:proofErr w:type="spellStart"/>
-            <w:r>
-              <w:t>fifo</w:t>
-            </w:r>
-            <w:proofErr w:type="spellEnd"/>
-            <w:r>
-              <w:t xml:space="preserve"> write pointer</w:t>
+              <w:t>value of the current fifo write pointer</w:t>
             </w:r>
           </w:p>
         </w:tc>
@@ -11650,15 +11288,7 @@
           </w:tcPr>
           <w:p>
             <w:r>
-              <w:t xml:space="preserve">RX </w:t>
-            </w:r>
-            <w:proofErr w:type="spellStart"/>
-            <w:r>
-              <w:t>Fifo</w:t>
-            </w:r>
-            <w:proofErr w:type="spellEnd"/>
-            <w:r>
-              <w:t xml:space="preserve"> Empty</w:t>
+              <w:t>RX Fifo Empty</w:t>
             </w:r>
           </w:p>
         </w:tc>
@@ -11678,15 +11308,7 @@
           </w:tcPr>
           <w:p>
             <w:r>
-              <w:t xml:space="preserve">The </w:t>
-            </w:r>
-            <w:proofErr w:type="spellStart"/>
-            <w:r>
-              <w:t>fifo</w:t>
-            </w:r>
-            <w:proofErr w:type="spellEnd"/>
-            <w:r>
-              <w:t xml:space="preserve"> is empty</w:t>
+              <w:t>The fifo is empty</w:t>
             </w:r>
           </w:p>
         </w:tc>
@@ -11698,15 +11320,7 @@
           </w:tcPr>
           <w:p>
             <w:r>
-              <w:t xml:space="preserve">RX </w:t>
-            </w:r>
-            <w:proofErr w:type="spellStart"/>
-            <w:r>
-              <w:t>Fifo</w:t>
-            </w:r>
-            <w:proofErr w:type="spellEnd"/>
-            <w:r>
-              <w:t xml:space="preserve"> Full</w:t>
+              <w:t>RX Fifo Full</w:t>
             </w:r>
           </w:p>
         </w:tc>
@@ -11726,15 +11340,7 @@
           </w:tcPr>
           <w:p>
             <w:r>
-              <w:t xml:space="preserve">The </w:t>
-            </w:r>
-            <w:proofErr w:type="spellStart"/>
-            <w:r>
-              <w:t>fifo</w:t>
-            </w:r>
-            <w:proofErr w:type="spellEnd"/>
-            <w:r>
-              <w:t xml:space="preserve"> is full condition.</w:t>
+              <w:t>The fifo is full condition.</w:t>
             </w:r>
           </w:p>
         </w:tc>
@@ -11837,15 +11443,7 @@
           </w:tcPr>
           <w:p>
             <w:r>
-              <w:t xml:space="preserve">Tx </w:t>
-            </w:r>
-            <w:proofErr w:type="spellStart"/>
-            <w:r>
-              <w:t>Fifo</w:t>
-            </w:r>
-            <w:proofErr w:type="spellEnd"/>
-            <w:r>
-              <w:t xml:space="preserve"> Enable</w:t>
+              <w:t>Tx Fifo Enable</w:t>
             </w:r>
           </w:p>
         </w:tc>
@@ -12165,21 +11763,11 @@
         <w:t xml:space="preserve">TX FIFO </w:t>
       </w:r>
       <w:r>
-        <w:t xml:space="preserve">Status </w:t>
-      </w:r>
-      <w:proofErr w:type="spellStart"/>
-      <w:proofErr w:type="gramStart"/>
-      <w:r>
-        <w:t>RevID</w:t>
-      </w:r>
-      <w:proofErr w:type="spellEnd"/>
-      <w:r>
-        <w:t xml:space="preserve"> </w:t>
+        <w:t xml:space="preserve">Status RevID </w:t>
       </w:r>
       <w:r>
         <w:t xml:space="preserve"> (</w:t>
       </w:r>
-      <w:proofErr w:type="gramEnd"/>
       <w:r>
         <w:t>0x43C</w:t>
       </w:r>
@@ -12277,7 +11865,6 @@
       </w:pPr>
       <w:bookmarkStart w:id="40" w:name="_Toc103272037"/>
       <w:r>
-        <w:lastRenderedPageBreak/>
         <w:t xml:space="preserve">Table </w:t>
       </w:r>
       <w:r>
@@ -12388,15 +11975,7 @@
           </w:tcPr>
           <w:p>
             <w:r>
-              <w:t xml:space="preserve">value of the current </w:t>
-            </w:r>
-            <w:proofErr w:type="spellStart"/>
-            <w:r>
-              <w:t>fifo</w:t>
-            </w:r>
-            <w:proofErr w:type="spellEnd"/>
-            <w:r>
-              <w:t xml:space="preserve"> write pointer</w:t>
+              <w:t>value of the current fifo write pointer</w:t>
             </w:r>
           </w:p>
         </w:tc>
@@ -12443,15 +12022,7 @@
               <w:t>T</w:t>
             </w:r>
             <w:r>
-              <w:t xml:space="preserve">X </w:t>
-            </w:r>
-            <w:proofErr w:type="spellStart"/>
-            <w:r>
-              <w:t>Fifo</w:t>
-            </w:r>
-            <w:proofErr w:type="spellEnd"/>
-            <w:r>
-              <w:t xml:space="preserve"> Empty</w:t>
+              <w:t>X Fifo Empty</w:t>
             </w:r>
           </w:p>
         </w:tc>
@@ -12471,15 +12042,7 @@
           </w:tcPr>
           <w:p>
             <w:r>
-              <w:t xml:space="preserve">The </w:t>
-            </w:r>
-            <w:proofErr w:type="spellStart"/>
-            <w:r>
-              <w:t>fifo</w:t>
-            </w:r>
-            <w:proofErr w:type="spellEnd"/>
-            <w:r>
-              <w:t xml:space="preserve"> is empty</w:t>
+              <w:t>The fifo is empty</w:t>
             </w:r>
           </w:p>
         </w:tc>
@@ -12494,15 +12057,7 @@
               <w:t>T</w:t>
             </w:r>
             <w:r>
-              <w:t xml:space="preserve">X </w:t>
-            </w:r>
-            <w:proofErr w:type="spellStart"/>
-            <w:r>
-              <w:t>Fifo</w:t>
-            </w:r>
-            <w:proofErr w:type="spellEnd"/>
-            <w:r>
-              <w:t xml:space="preserve"> Full</w:t>
+              <w:t>X Fifo Full</w:t>
             </w:r>
           </w:p>
         </w:tc>
@@ -12522,15 +12077,7 @@
           </w:tcPr>
           <w:p>
             <w:r>
-              <w:t xml:space="preserve">The </w:t>
-            </w:r>
-            <w:proofErr w:type="spellStart"/>
-            <w:r>
-              <w:t>fifo</w:t>
-            </w:r>
-            <w:proofErr w:type="spellEnd"/>
-            <w:r>
-              <w:t xml:space="preserve"> is full condition.</w:t>
+              <w:t>The fifo is full condition.</w:t>
             </w:r>
           </w:p>
         </w:tc>
@@ -12754,15 +12301,7 @@
         <w:t xml:space="preserve"> </w:t>
       </w:r>
       <w:r>
-        <w:t xml:space="preserve">AXI SW1 M0 </w:t>
-      </w:r>
-      <w:proofErr w:type="spellStart"/>
-      <w:r>
-        <w:t>Addr</w:t>
-      </w:r>
-      <w:proofErr w:type="spellEnd"/>
-      <w:r>
-        <w:t xml:space="preserve"> (</w:t>
+        <w:t>AXI SW1 M0 Addr (</w:t>
       </w:r>
       <w:r>
         <w:t>0x43C</w:t>
@@ -12827,11 +12366,9 @@
             <w:tcW w:w="1795" w:type="dxa"/>
           </w:tcPr>
           <w:p>
-            <w:proofErr w:type="spellStart"/>
             <w:r>
               <w:t>Mix_MUX</w:t>
             </w:r>
-            <w:proofErr w:type="spellEnd"/>
           </w:p>
         </w:tc>
         <w:tc>
@@ -12861,11 +12398,9 @@
             <w:tcW w:w="1795" w:type="dxa"/>
           </w:tcPr>
           <w:p>
-            <w:proofErr w:type="spellStart"/>
             <w:r>
               <w:t>MIx_DISABLE</w:t>
             </w:r>
-            <w:proofErr w:type="spellEnd"/>
           </w:p>
         </w:tc>
         <w:tc>
@@ -12921,15 +12456,7 @@
         <w:t xml:space="preserve"> </w:t>
       </w:r>
       <w:r>
-        <w:t xml:space="preserve">AXI SW1 M1 </w:t>
-      </w:r>
-      <w:proofErr w:type="spellStart"/>
-      <w:r>
-        <w:t>Addr</w:t>
-      </w:r>
-      <w:proofErr w:type="spellEnd"/>
-      <w:r>
-        <w:t xml:space="preserve"> (</w:t>
+        <w:t>AXI SW1 M1 Addr (</w:t>
       </w:r>
       <w:r>
         <w:t>0x43C</w:t>
@@ -12994,11 +12521,9 @@
             <w:tcW w:w="1795" w:type="dxa"/>
           </w:tcPr>
           <w:p>
-            <w:proofErr w:type="spellStart"/>
             <w:r>
               <w:t>Mix_MUX</w:t>
             </w:r>
-            <w:proofErr w:type="spellEnd"/>
           </w:p>
         </w:tc>
         <w:tc>
@@ -13028,11 +12553,9 @@
             <w:tcW w:w="1795" w:type="dxa"/>
           </w:tcPr>
           <w:p>
-            <w:proofErr w:type="spellStart"/>
             <w:r>
               <w:t>MIx_DISABLE</w:t>
             </w:r>
-            <w:proofErr w:type="spellEnd"/>
           </w:p>
         </w:tc>
         <w:tc>
@@ -13276,15 +12799,7 @@
         <w:t xml:space="preserve"> </w:t>
       </w:r>
       <w:r>
-        <w:t xml:space="preserve">AXI SW2 M0 </w:t>
-      </w:r>
-      <w:proofErr w:type="spellStart"/>
-      <w:r>
-        <w:t>Addr</w:t>
-      </w:r>
-      <w:proofErr w:type="spellEnd"/>
-      <w:r>
-        <w:t xml:space="preserve"> (</w:t>
+        <w:t>AXI SW2 M0 Addr (</w:t>
       </w:r>
       <w:r>
         <w:t>0x43C</w:t>
@@ -13318,6 +12833,7 @@
           </w:tcPr>
           <w:p>
             <w:r>
+              <w:lastRenderedPageBreak/>
               <w:t>Name</w:t>
             </w:r>
           </w:p>
@@ -13349,11 +12865,9 @@
             <w:tcW w:w="1795" w:type="dxa"/>
           </w:tcPr>
           <w:p>
-            <w:proofErr w:type="spellStart"/>
             <w:r>
               <w:t>Mix_MUX</w:t>
             </w:r>
-            <w:proofErr w:type="spellEnd"/>
           </w:p>
         </w:tc>
         <w:tc>
@@ -13383,11 +12897,9 @@
             <w:tcW w:w="1795" w:type="dxa"/>
           </w:tcPr>
           <w:p>
-            <w:proofErr w:type="spellStart"/>
             <w:r>
               <w:t>MIx_DISABLE</w:t>
             </w:r>
-            <w:proofErr w:type="spellEnd"/>
           </w:p>
         </w:tc>
         <w:tc>
@@ -13443,15 +12955,7 @@
         <w:t xml:space="preserve"> </w:t>
       </w:r>
       <w:r>
-        <w:t xml:space="preserve">AXI SW2 M1 </w:t>
-      </w:r>
-      <w:proofErr w:type="spellStart"/>
-      <w:r>
-        <w:t>Addr</w:t>
-      </w:r>
-      <w:proofErr w:type="spellEnd"/>
-      <w:r>
-        <w:t xml:space="preserve"> (</w:t>
+        <w:t>AXI SW2 M1 Addr (</w:t>
       </w:r>
       <w:r>
         <w:t>0x43C</w:t>
@@ -13485,7 +12989,6 @@
           </w:tcPr>
           <w:p>
             <w:r>
-              <w:lastRenderedPageBreak/>
               <w:t>Name</w:t>
             </w:r>
           </w:p>
@@ -13517,11 +13020,9 @@
             <w:tcW w:w="1795" w:type="dxa"/>
           </w:tcPr>
           <w:p>
-            <w:proofErr w:type="spellStart"/>
             <w:r>
               <w:t>Mix_MUX</w:t>
             </w:r>
-            <w:proofErr w:type="spellEnd"/>
           </w:p>
         </w:tc>
         <w:tc>
@@ -13551,11 +13052,9 @@
             <w:tcW w:w="1795" w:type="dxa"/>
           </w:tcPr>
           <w:p>
-            <w:proofErr w:type="spellStart"/>
             <w:r>
               <w:t>MIx_DISABLE</w:t>
             </w:r>
-            <w:proofErr w:type="spellEnd"/>
           </w:p>
         </w:tc>
         <w:tc>
@@ -13798,15 +13297,7 @@
         <w:t xml:space="preserve"> </w:t>
       </w:r>
       <w:r>
-        <w:t xml:space="preserve">AXI SW3 M0 </w:t>
-      </w:r>
-      <w:proofErr w:type="spellStart"/>
-      <w:r>
-        <w:t>Addr</w:t>
-      </w:r>
-      <w:proofErr w:type="spellEnd"/>
-      <w:r>
-        <w:t xml:space="preserve"> (</w:t>
+        <w:t>AXI SW3 M0 Addr (</w:t>
       </w:r>
       <w:r>
         <w:t>0x43C</w:t>
@@ -13871,11 +13362,9 @@
             <w:tcW w:w="1795" w:type="dxa"/>
           </w:tcPr>
           <w:p>
-            <w:proofErr w:type="spellStart"/>
             <w:r>
               <w:t>Mix_MUX</w:t>
             </w:r>
-            <w:proofErr w:type="spellEnd"/>
           </w:p>
         </w:tc>
         <w:tc>
@@ -13905,11 +13394,9 @@
             <w:tcW w:w="1795" w:type="dxa"/>
           </w:tcPr>
           <w:p>
-            <w:proofErr w:type="spellStart"/>
             <w:r>
               <w:t>MIx_DISABLE</w:t>
             </w:r>
-            <w:proofErr w:type="spellEnd"/>
           </w:p>
         </w:tc>
         <w:tc>
@@ -14066,21 +13553,7 @@
         <w:rPr>
           <w:rFonts w:cstheme="minorHAnsi"/>
         </w:rPr>
-        <w:t xml:space="preserve">, a </w:t>
-      </w:r>
-      <w:proofErr w:type="spellStart"/>
-      <w:r>
-        <w:rPr>
-          <w:rFonts w:cstheme="minorHAnsi"/>
-        </w:rPr>
-        <w:t>DMASR.IOC_Irq</w:t>
-      </w:r>
-      <w:proofErr w:type="spellEnd"/>
-      <w:r>
-        <w:rPr>
-          <w:rFonts w:cstheme="minorHAnsi"/>
-        </w:rPr>
-        <w:t xml:space="preserve"> asserts</w:t>
+        <w:t>, a DMASR.IOC_Irq asserts</w:t>
       </w:r>
     </w:p>
     <w:p>
@@ -14154,35 +13627,7 @@
         <w:rPr>
           <w:rFonts w:cstheme="minorHAnsi"/>
         </w:rPr>
-        <w:t>1. Start the MM2S channel running by setting the run/stop bit to 1 (MM2S_DMACR.RS =1). The halted bit (</w:t>
-      </w:r>
-      <w:proofErr w:type="spellStart"/>
-      <w:r>
-        <w:rPr>
-          <w:rFonts w:cstheme="minorHAnsi"/>
-        </w:rPr>
-        <w:t>DMASR.Halted</w:t>
-      </w:r>
-      <w:proofErr w:type="spellEnd"/>
-      <w:r>
-        <w:rPr>
-          <w:rFonts w:cstheme="minorHAnsi"/>
-        </w:rPr>
-        <w:t xml:space="preserve">) should </w:t>
-      </w:r>
-      <w:proofErr w:type="spellStart"/>
-      <w:r>
-        <w:rPr>
-          <w:rFonts w:cstheme="minorHAnsi"/>
-        </w:rPr>
-        <w:t>deassert</w:t>
-      </w:r>
-      <w:proofErr w:type="spellEnd"/>
-      <w:r>
-        <w:rPr>
-          <w:rFonts w:cstheme="minorHAnsi"/>
-        </w:rPr>
-        <w:t xml:space="preserve"> indicating the MM2S channel is</w:t>
+        <w:t>1. Start the MM2S channel running by setting the run/stop bit to 1 (MM2S_DMACR.RS =1). The halted bit (DMASR.Halted) should deassert indicating the MM2S channel is</w:t>
       </w:r>
     </w:p>
     <w:p>
@@ -14544,21 +13989,7 @@
         <w:rPr>
           <w:rFonts w:cstheme="minorHAnsi"/>
         </w:rPr>
-        <w:t>[</w:t>
-      </w:r>
-      <w:proofErr w:type="spellStart"/>
-      <w:r>
-        <w:rPr>
-          <w:rFonts w:cstheme="minorHAnsi"/>
-        </w:rPr>
-        <w:t>Burst_length</w:t>
-      </w:r>
-      <w:proofErr w:type="spellEnd"/>
-      <w:r>
-        <w:rPr>
-          <w:rFonts w:cstheme="minorHAnsi"/>
-        </w:rPr>
-        <w:t xml:space="preserve"> * (Memory Mapped Data Width)/8].</w:t>
+        <w:t>[Burst_length * (Memory Mapped Data Width)/8].</w:t>
       </w:r>
     </w:p>
     <w:p>
@@ -14633,35 +14064,7 @@
         <w:rPr>
           <w:rFonts w:cstheme="minorHAnsi"/>
         </w:rPr>
-        <w:t>1). The halted bit (</w:t>
-      </w:r>
-      <w:proofErr w:type="spellStart"/>
-      <w:r>
-        <w:rPr>
-          <w:rFonts w:cstheme="minorHAnsi"/>
-        </w:rPr>
-        <w:t>DMASR.Halted</w:t>
-      </w:r>
-      <w:proofErr w:type="spellEnd"/>
-      <w:r>
-        <w:rPr>
-          <w:rFonts w:cstheme="minorHAnsi"/>
-        </w:rPr>
-        <w:t xml:space="preserve">) should </w:t>
-      </w:r>
-      <w:proofErr w:type="spellStart"/>
-      <w:r>
-        <w:rPr>
-          <w:rFonts w:cstheme="minorHAnsi"/>
-        </w:rPr>
-        <w:t>deassert</w:t>
-      </w:r>
-      <w:proofErr w:type="spellEnd"/>
-      <w:r>
-        <w:rPr>
-          <w:rFonts w:cstheme="minorHAnsi"/>
-        </w:rPr>
-        <w:t xml:space="preserve"> indicating the S2MM channel is</w:t>
+        <w:t>1). The halted bit (DMASR.Halted) should deassert indicating the S2MM channel is</w:t>
       </w:r>
     </w:p>
     <w:p>
@@ -14898,98 +14301,100 @@
           <w:sz w:val="20"/>
           <w:szCs w:val="20"/>
         </w:rPr>
-        <w:t xml:space="preserve">    </w:t>
-      </w:r>
-      <w:proofErr w:type="spellStart"/>
-      <w:r>
+        <w:t xml:space="preserve">    XAxi_WriteReg(SW0_REG1, 0x00000001);</w:t>
+      </w:r>
+    </w:p>
+    <w:p>
+      <w:pPr>
+        <w:pStyle w:val="NoSpacing"/>
         <w:rPr>
           <w:rFonts w:ascii="Courier New" w:hAnsi="Courier New" w:cs="Courier New"/>
           <w:sz w:val="20"/>
           <w:szCs w:val="20"/>
         </w:rPr>
-        <w:t>XAxi_</w:t>
-      </w:r>
-      <w:proofErr w:type="gramStart"/>
+      </w:pPr>
       <w:r>
         <w:rPr>
           <w:rFonts w:ascii="Courier New" w:hAnsi="Courier New" w:cs="Courier New"/>
           <w:sz w:val="20"/>
           <w:szCs w:val="20"/>
         </w:rPr>
-        <w:t>WriteReg</w:t>
-      </w:r>
-      <w:proofErr w:type="spellEnd"/>
-      <w:r>
+        <w:t xml:space="preserve">    XAxi_WriteReg(SW0_REG0, 0x00000002);</w:t>
+      </w:r>
+    </w:p>
+    <w:p>
+      <w:pPr>
+        <w:pStyle w:val="NoSpacing"/>
         <w:rPr>
           <w:rFonts w:ascii="Courier New" w:hAnsi="Courier New" w:cs="Courier New"/>
           <w:sz w:val="20"/>
           <w:szCs w:val="20"/>
         </w:rPr>
-        <w:t>(</w:t>
-      </w:r>
-      <w:proofErr w:type="gramEnd"/>
-      <w:r>
+      </w:pPr>
+    </w:p>
+    <w:p>
+      <w:pPr>
+        <w:pStyle w:val="NoSpacing"/>
         <w:rPr>
           <w:rFonts w:ascii="Courier New" w:hAnsi="Courier New" w:cs="Courier New"/>
           <w:sz w:val="20"/>
           <w:szCs w:val="20"/>
         </w:rPr>
-        <w:t>SW0_REG1, 0x00000001);</w:t>
-      </w:r>
-    </w:p>
-    <w:p>
-      <w:pPr>
-        <w:pStyle w:val="NoSpacing"/>
+      </w:pPr>
+      <w:r>
         <w:rPr>
           <w:rFonts w:ascii="Courier New" w:hAnsi="Courier New" w:cs="Courier New"/>
           <w:sz w:val="20"/>
           <w:szCs w:val="20"/>
         </w:rPr>
-      </w:pPr>
-      <w:r>
+        <w:t xml:space="preserve">    XAxi_WriteReg(SW1_REG1, 0x80000000);</w:t>
+      </w:r>
+    </w:p>
+    <w:p>
+      <w:pPr>
+        <w:pStyle w:val="NoSpacing"/>
         <w:rPr>
           <w:rFonts w:ascii="Courier New" w:hAnsi="Courier New" w:cs="Courier New"/>
           <w:sz w:val="20"/>
           <w:szCs w:val="20"/>
         </w:rPr>
-        <w:t xml:space="preserve">    </w:t>
-      </w:r>
-      <w:proofErr w:type="spellStart"/>
+      </w:pPr>
       <w:r>
         <w:rPr>
           <w:rFonts w:ascii="Courier New" w:hAnsi="Courier New" w:cs="Courier New"/>
           <w:sz w:val="20"/>
           <w:szCs w:val="20"/>
         </w:rPr>
-        <w:t>XAxi_</w:t>
-      </w:r>
-      <w:proofErr w:type="gramStart"/>
-      <w:r>
+        <w:t xml:space="preserve">    XAxi_WriteReg(SW1_REG2, 0x00000000);</w:t>
+      </w:r>
+    </w:p>
+    <w:p>
+      <w:pPr>
+        <w:pStyle w:val="NoSpacing"/>
         <w:rPr>
           <w:rFonts w:ascii="Courier New" w:hAnsi="Courier New" w:cs="Courier New"/>
           <w:sz w:val="20"/>
           <w:szCs w:val="20"/>
         </w:rPr>
-        <w:t>WriteReg</w:t>
-      </w:r>
-      <w:proofErr w:type="spellEnd"/>
+      </w:pPr>
       <w:r>
         <w:rPr>
           <w:rFonts w:ascii="Courier New" w:hAnsi="Courier New" w:cs="Courier New"/>
           <w:sz w:val="20"/>
           <w:szCs w:val="20"/>
         </w:rPr>
-        <w:t>(</w:t>
-      </w:r>
-      <w:proofErr w:type="gramEnd"/>
-      <w:r>
+        <w:t xml:space="preserve">    XAxi_WriteReg(SW1_REG0, 0x00000002);</w:t>
+      </w:r>
+    </w:p>
+    <w:p>
+      <w:pPr>
+        <w:pStyle w:val="NoSpacing"/>
         <w:rPr>
           <w:rFonts w:ascii="Courier New" w:hAnsi="Courier New" w:cs="Courier New"/>
           <w:sz w:val="20"/>
           <w:szCs w:val="20"/>
         </w:rPr>
-        <w:t>SW0_REG0, 0x00000002);</w:t>
-      </w:r>
+      </w:pPr>
     </w:p>
     <w:p>
       <w:pPr>
@@ -15000,60 +14405,60 @@
           <w:szCs w:val="20"/>
         </w:rPr>
       </w:pPr>
-    </w:p>
-    <w:p>
-      <w:pPr>
-        <w:pStyle w:val="NoSpacing"/>
+      <w:r>
         <w:rPr>
           <w:rFonts w:ascii="Courier New" w:hAnsi="Courier New" w:cs="Courier New"/>
           <w:sz w:val="20"/>
           <w:szCs w:val="20"/>
         </w:rPr>
-      </w:pPr>
-      <w:r>
+        <w:t xml:space="preserve">    XAxi_WriteReg(SW2_REG1, 0x00000000);</w:t>
+      </w:r>
+    </w:p>
+    <w:p>
+      <w:pPr>
+        <w:pStyle w:val="NoSpacing"/>
         <w:rPr>
           <w:rFonts w:ascii="Courier New" w:hAnsi="Courier New" w:cs="Courier New"/>
           <w:sz w:val="20"/>
           <w:szCs w:val="20"/>
         </w:rPr>
-        <w:t xml:space="preserve">    </w:t>
-      </w:r>
-      <w:proofErr w:type="spellStart"/>
+      </w:pPr>
       <w:r>
         <w:rPr>
           <w:rFonts w:ascii="Courier New" w:hAnsi="Courier New" w:cs="Courier New"/>
           <w:sz w:val="20"/>
           <w:szCs w:val="20"/>
         </w:rPr>
-        <w:t>XAxi_</w:t>
-      </w:r>
-      <w:proofErr w:type="gramStart"/>
-      <w:r>
+        <w:t xml:space="preserve">    XAxi_WriteReg(SW2_REG2, 0x80000000);</w:t>
+      </w:r>
+    </w:p>
+    <w:p>
+      <w:pPr>
+        <w:pStyle w:val="NoSpacing"/>
         <w:rPr>
           <w:rFonts w:ascii="Courier New" w:hAnsi="Courier New" w:cs="Courier New"/>
           <w:sz w:val="20"/>
           <w:szCs w:val="20"/>
         </w:rPr>
-        <w:t>WriteReg</w:t>
-      </w:r>
-      <w:proofErr w:type="spellEnd"/>
+      </w:pPr>
       <w:r>
         <w:rPr>
           <w:rFonts w:ascii="Courier New" w:hAnsi="Courier New" w:cs="Courier New"/>
           <w:sz w:val="20"/>
           <w:szCs w:val="20"/>
         </w:rPr>
-        <w:t>(</w:t>
-      </w:r>
-      <w:proofErr w:type="gramEnd"/>
-      <w:r>
+        <w:t xml:space="preserve">    XAxi_WriteReg(SW2_REG0, 0x00000002);</w:t>
+      </w:r>
+    </w:p>
+    <w:p>
+      <w:pPr>
+        <w:pStyle w:val="NoSpacing"/>
         <w:rPr>
           <w:rFonts w:ascii="Courier New" w:hAnsi="Courier New" w:cs="Courier New"/>
           <w:sz w:val="20"/>
           <w:szCs w:val="20"/>
         </w:rPr>
-        <w:t>SW1_REG1, 0x80000000);</w:t>
-      </w:r>
+      </w:pPr>
     </w:p>
     <w:p>
       <w:pPr>
@@ -15070,387 +14475,25 @@
           <w:sz w:val="20"/>
           <w:szCs w:val="20"/>
         </w:rPr>
-        <w:t xml:space="preserve">    </w:t>
-      </w:r>
-      <w:proofErr w:type="spellStart"/>
-      <w:r>
+        <w:t xml:space="preserve">    XAxi_WriteReg(SW3_REG1, 0x00000000);</w:t>
+      </w:r>
+    </w:p>
+    <w:p>
+      <w:pPr>
+        <w:pStyle w:val="NoSpacing"/>
         <w:rPr>
           <w:rFonts w:ascii="Courier New" w:hAnsi="Courier New" w:cs="Courier New"/>
           <w:sz w:val="20"/>
           <w:szCs w:val="20"/>
         </w:rPr>
-        <w:t>XAxi_</w:t>
-      </w:r>
-      <w:proofErr w:type="gramStart"/>
+      </w:pPr>
       <w:r>
         <w:rPr>
           <w:rFonts w:ascii="Courier New" w:hAnsi="Courier New" w:cs="Courier New"/>
           <w:sz w:val="20"/>
           <w:szCs w:val="20"/>
         </w:rPr>
-        <w:t>WriteReg</w:t>
-      </w:r>
-      <w:proofErr w:type="spellEnd"/>
-      <w:r>
-        <w:rPr>
-          <w:rFonts w:ascii="Courier New" w:hAnsi="Courier New" w:cs="Courier New"/>
-          <w:sz w:val="20"/>
-          <w:szCs w:val="20"/>
-        </w:rPr>
-        <w:t>(</w:t>
-      </w:r>
-      <w:proofErr w:type="gramEnd"/>
-      <w:r>
-        <w:rPr>
-          <w:rFonts w:ascii="Courier New" w:hAnsi="Courier New" w:cs="Courier New"/>
-          <w:sz w:val="20"/>
-          <w:szCs w:val="20"/>
-        </w:rPr>
-        <w:t>SW1_REG2, 0x00000000);</w:t>
-      </w:r>
-    </w:p>
-    <w:p>
-      <w:pPr>
-        <w:pStyle w:val="NoSpacing"/>
-        <w:rPr>
-          <w:rFonts w:ascii="Courier New" w:hAnsi="Courier New" w:cs="Courier New"/>
-          <w:sz w:val="20"/>
-          <w:szCs w:val="20"/>
-        </w:rPr>
-      </w:pPr>
-      <w:r>
-        <w:rPr>
-          <w:rFonts w:ascii="Courier New" w:hAnsi="Courier New" w:cs="Courier New"/>
-          <w:sz w:val="20"/>
-          <w:szCs w:val="20"/>
-        </w:rPr>
-        <w:t xml:space="preserve">    </w:t>
-      </w:r>
-      <w:proofErr w:type="spellStart"/>
-      <w:r>
-        <w:rPr>
-          <w:rFonts w:ascii="Courier New" w:hAnsi="Courier New" w:cs="Courier New"/>
-          <w:sz w:val="20"/>
-          <w:szCs w:val="20"/>
-        </w:rPr>
-        <w:t>XAxi_</w:t>
-      </w:r>
-      <w:proofErr w:type="gramStart"/>
-      <w:r>
-        <w:rPr>
-          <w:rFonts w:ascii="Courier New" w:hAnsi="Courier New" w:cs="Courier New"/>
-          <w:sz w:val="20"/>
-          <w:szCs w:val="20"/>
-        </w:rPr>
-        <w:t>WriteReg</w:t>
-      </w:r>
-      <w:proofErr w:type="spellEnd"/>
-      <w:r>
-        <w:rPr>
-          <w:rFonts w:ascii="Courier New" w:hAnsi="Courier New" w:cs="Courier New"/>
-          <w:sz w:val="20"/>
-          <w:szCs w:val="20"/>
-        </w:rPr>
-        <w:t>(</w:t>
-      </w:r>
-      <w:proofErr w:type="gramEnd"/>
-      <w:r>
-        <w:rPr>
-          <w:rFonts w:ascii="Courier New" w:hAnsi="Courier New" w:cs="Courier New"/>
-          <w:sz w:val="20"/>
-          <w:szCs w:val="20"/>
-        </w:rPr>
-        <w:t>SW1_REG0, 0x00000002);</w:t>
-      </w:r>
-    </w:p>
-    <w:p>
-      <w:pPr>
-        <w:pStyle w:val="NoSpacing"/>
-        <w:rPr>
-          <w:rFonts w:ascii="Courier New" w:hAnsi="Courier New" w:cs="Courier New"/>
-          <w:sz w:val="20"/>
-          <w:szCs w:val="20"/>
-        </w:rPr>
-      </w:pPr>
-    </w:p>
-    <w:p>
-      <w:pPr>
-        <w:pStyle w:val="NoSpacing"/>
-        <w:rPr>
-          <w:rFonts w:ascii="Courier New" w:hAnsi="Courier New" w:cs="Courier New"/>
-          <w:sz w:val="20"/>
-          <w:szCs w:val="20"/>
-        </w:rPr>
-      </w:pPr>
-      <w:r>
-        <w:rPr>
-          <w:rFonts w:ascii="Courier New" w:hAnsi="Courier New" w:cs="Courier New"/>
-          <w:sz w:val="20"/>
-          <w:szCs w:val="20"/>
-        </w:rPr>
-        <w:t xml:space="preserve">    </w:t>
-      </w:r>
-      <w:proofErr w:type="spellStart"/>
-      <w:r>
-        <w:rPr>
-          <w:rFonts w:ascii="Courier New" w:hAnsi="Courier New" w:cs="Courier New"/>
-          <w:sz w:val="20"/>
-          <w:szCs w:val="20"/>
-        </w:rPr>
-        <w:t>XAxi_</w:t>
-      </w:r>
-      <w:proofErr w:type="gramStart"/>
-      <w:r>
-        <w:rPr>
-          <w:rFonts w:ascii="Courier New" w:hAnsi="Courier New" w:cs="Courier New"/>
-          <w:sz w:val="20"/>
-          <w:szCs w:val="20"/>
-        </w:rPr>
-        <w:t>WriteReg</w:t>
-      </w:r>
-      <w:proofErr w:type="spellEnd"/>
-      <w:r>
-        <w:rPr>
-          <w:rFonts w:ascii="Courier New" w:hAnsi="Courier New" w:cs="Courier New"/>
-          <w:sz w:val="20"/>
-          <w:szCs w:val="20"/>
-        </w:rPr>
-        <w:t>(</w:t>
-      </w:r>
-      <w:proofErr w:type="gramEnd"/>
-      <w:r>
-        <w:rPr>
-          <w:rFonts w:ascii="Courier New" w:hAnsi="Courier New" w:cs="Courier New"/>
-          <w:sz w:val="20"/>
-          <w:szCs w:val="20"/>
-        </w:rPr>
-        <w:t>SW2_REG1, 0x00000000);</w:t>
-      </w:r>
-    </w:p>
-    <w:p>
-      <w:pPr>
-        <w:pStyle w:val="NoSpacing"/>
-        <w:rPr>
-          <w:rFonts w:ascii="Courier New" w:hAnsi="Courier New" w:cs="Courier New"/>
-          <w:sz w:val="20"/>
-          <w:szCs w:val="20"/>
-        </w:rPr>
-      </w:pPr>
-      <w:r>
-        <w:rPr>
-          <w:rFonts w:ascii="Courier New" w:hAnsi="Courier New" w:cs="Courier New"/>
-          <w:sz w:val="20"/>
-          <w:szCs w:val="20"/>
-        </w:rPr>
-        <w:t xml:space="preserve">    </w:t>
-      </w:r>
-      <w:proofErr w:type="spellStart"/>
-      <w:r>
-        <w:rPr>
-          <w:rFonts w:ascii="Courier New" w:hAnsi="Courier New" w:cs="Courier New"/>
-          <w:sz w:val="20"/>
-          <w:szCs w:val="20"/>
-        </w:rPr>
-        <w:t>XAxi_</w:t>
-      </w:r>
-      <w:proofErr w:type="gramStart"/>
-      <w:r>
-        <w:rPr>
-          <w:rFonts w:ascii="Courier New" w:hAnsi="Courier New" w:cs="Courier New"/>
-          <w:sz w:val="20"/>
-          <w:szCs w:val="20"/>
-        </w:rPr>
-        <w:t>WriteReg</w:t>
-      </w:r>
-      <w:proofErr w:type="spellEnd"/>
-      <w:r>
-        <w:rPr>
-          <w:rFonts w:ascii="Courier New" w:hAnsi="Courier New" w:cs="Courier New"/>
-          <w:sz w:val="20"/>
-          <w:szCs w:val="20"/>
-        </w:rPr>
-        <w:t>(</w:t>
-      </w:r>
-      <w:proofErr w:type="gramEnd"/>
-      <w:r>
-        <w:rPr>
-          <w:rFonts w:ascii="Courier New" w:hAnsi="Courier New" w:cs="Courier New"/>
-          <w:sz w:val="20"/>
-          <w:szCs w:val="20"/>
-        </w:rPr>
-        <w:t>SW2_REG2, 0x80000000);</w:t>
-      </w:r>
-    </w:p>
-    <w:p>
-      <w:pPr>
-        <w:pStyle w:val="NoSpacing"/>
-        <w:rPr>
-          <w:rFonts w:ascii="Courier New" w:hAnsi="Courier New" w:cs="Courier New"/>
-          <w:sz w:val="20"/>
-          <w:szCs w:val="20"/>
-        </w:rPr>
-      </w:pPr>
-      <w:r>
-        <w:rPr>
-          <w:rFonts w:ascii="Courier New" w:hAnsi="Courier New" w:cs="Courier New"/>
-          <w:sz w:val="20"/>
-          <w:szCs w:val="20"/>
-        </w:rPr>
-        <w:t xml:space="preserve">    </w:t>
-      </w:r>
-      <w:proofErr w:type="spellStart"/>
-      <w:r>
-        <w:rPr>
-          <w:rFonts w:ascii="Courier New" w:hAnsi="Courier New" w:cs="Courier New"/>
-          <w:sz w:val="20"/>
-          <w:szCs w:val="20"/>
-        </w:rPr>
-        <w:t>XAxi_</w:t>
-      </w:r>
-      <w:proofErr w:type="gramStart"/>
-      <w:r>
-        <w:rPr>
-          <w:rFonts w:ascii="Courier New" w:hAnsi="Courier New" w:cs="Courier New"/>
-          <w:sz w:val="20"/>
-          <w:szCs w:val="20"/>
-        </w:rPr>
-        <w:t>WriteReg</w:t>
-      </w:r>
-      <w:proofErr w:type="spellEnd"/>
-      <w:r>
-        <w:rPr>
-          <w:rFonts w:ascii="Courier New" w:hAnsi="Courier New" w:cs="Courier New"/>
-          <w:sz w:val="20"/>
-          <w:szCs w:val="20"/>
-        </w:rPr>
-        <w:t>(</w:t>
-      </w:r>
-      <w:proofErr w:type="gramEnd"/>
-      <w:r>
-        <w:rPr>
-          <w:rFonts w:ascii="Courier New" w:hAnsi="Courier New" w:cs="Courier New"/>
-          <w:sz w:val="20"/>
-          <w:szCs w:val="20"/>
-        </w:rPr>
-        <w:t>SW2_REG0, 0x00000002);</w:t>
-      </w:r>
-    </w:p>
-    <w:p>
-      <w:pPr>
-        <w:pStyle w:val="NoSpacing"/>
-        <w:rPr>
-          <w:rFonts w:ascii="Courier New" w:hAnsi="Courier New" w:cs="Courier New"/>
-          <w:sz w:val="20"/>
-          <w:szCs w:val="20"/>
-        </w:rPr>
-      </w:pPr>
-    </w:p>
-    <w:p>
-      <w:pPr>
-        <w:pStyle w:val="NoSpacing"/>
-        <w:rPr>
-          <w:rFonts w:ascii="Courier New" w:hAnsi="Courier New" w:cs="Courier New"/>
-          <w:sz w:val="20"/>
-          <w:szCs w:val="20"/>
-        </w:rPr>
-      </w:pPr>
-      <w:r>
-        <w:rPr>
-          <w:rFonts w:ascii="Courier New" w:hAnsi="Courier New" w:cs="Courier New"/>
-          <w:sz w:val="20"/>
-          <w:szCs w:val="20"/>
-        </w:rPr>
-        <w:t xml:space="preserve">    </w:t>
-      </w:r>
-      <w:proofErr w:type="spellStart"/>
-      <w:r>
-        <w:rPr>
-          <w:rFonts w:ascii="Courier New" w:hAnsi="Courier New" w:cs="Courier New"/>
-          <w:sz w:val="20"/>
-          <w:szCs w:val="20"/>
-        </w:rPr>
-        <w:t>XAxi_</w:t>
-      </w:r>
-      <w:proofErr w:type="gramStart"/>
-      <w:r>
-        <w:rPr>
-          <w:rFonts w:ascii="Courier New" w:hAnsi="Courier New" w:cs="Courier New"/>
-          <w:sz w:val="20"/>
-          <w:szCs w:val="20"/>
-        </w:rPr>
-        <w:t>WriteReg</w:t>
-      </w:r>
-      <w:proofErr w:type="spellEnd"/>
-      <w:r>
-        <w:rPr>
-          <w:rFonts w:ascii="Courier New" w:hAnsi="Courier New" w:cs="Courier New"/>
-          <w:sz w:val="20"/>
-          <w:szCs w:val="20"/>
-        </w:rPr>
-        <w:t>(</w:t>
-      </w:r>
-      <w:proofErr w:type="gramEnd"/>
-      <w:r>
-        <w:rPr>
-          <w:rFonts w:ascii="Courier New" w:hAnsi="Courier New" w:cs="Courier New"/>
-          <w:sz w:val="20"/>
-          <w:szCs w:val="20"/>
-        </w:rPr>
-        <w:t>SW3_REG1, 0x00000000);</w:t>
-      </w:r>
-    </w:p>
-    <w:p>
-      <w:pPr>
-        <w:pStyle w:val="NoSpacing"/>
-        <w:rPr>
-          <w:rFonts w:ascii="Courier New" w:hAnsi="Courier New" w:cs="Courier New"/>
-          <w:sz w:val="20"/>
-          <w:szCs w:val="20"/>
-        </w:rPr>
-      </w:pPr>
-      <w:r>
-        <w:rPr>
-          <w:rFonts w:ascii="Courier New" w:hAnsi="Courier New" w:cs="Courier New"/>
-          <w:sz w:val="20"/>
-          <w:szCs w:val="20"/>
-        </w:rPr>
-        <w:t xml:space="preserve">    </w:t>
-      </w:r>
-      <w:proofErr w:type="spellStart"/>
-      <w:r>
-        <w:rPr>
-          <w:rFonts w:ascii="Courier New" w:hAnsi="Courier New" w:cs="Courier New"/>
-          <w:sz w:val="20"/>
-          <w:szCs w:val="20"/>
-        </w:rPr>
-        <w:t>XAxi_</w:t>
-      </w:r>
-      <w:proofErr w:type="gramStart"/>
-      <w:r>
-        <w:rPr>
-          <w:rFonts w:ascii="Courier New" w:hAnsi="Courier New" w:cs="Courier New"/>
-          <w:sz w:val="20"/>
-          <w:szCs w:val="20"/>
-        </w:rPr>
-        <w:t>WriteReg</w:t>
-      </w:r>
-      <w:proofErr w:type="spellEnd"/>
-      <w:r>
-        <w:rPr>
-          <w:rFonts w:ascii="Courier New" w:hAnsi="Courier New" w:cs="Courier New"/>
-          <w:sz w:val="20"/>
-          <w:szCs w:val="20"/>
-        </w:rPr>
-        <w:t>(</w:t>
-      </w:r>
-      <w:proofErr w:type="gramEnd"/>
-      <w:r>
-        <w:rPr>
-          <w:rFonts w:ascii="Courier New" w:hAnsi="Courier New" w:cs="Courier New"/>
-          <w:sz w:val="20"/>
-          <w:szCs w:val="20"/>
-        </w:rPr>
-        <w:t>SW3_REG0, 0x00000002);</w:t>
+        <w:t xml:space="preserve">    XAxi_WriteReg(SW3_REG0, 0x00000002);</w:t>
       </w:r>
     </w:p>
     <w:p>
@@ -15490,269 +14533,89 @@
           <w:sz w:val="20"/>
           <w:szCs w:val="20"/>
         </w:rPr>
-        <w:t xml:space="preserve">    </w:t>
-      </w:r>
-      <w:proofErr w:type="spellStart"/>
-      <w:r>
+        <w:t xml:space="preserve">    XAxi_WriteReg(SW0_REG1, 0x00000000);</w:t>
+      </w:r>
+    </w:p>
+    <w:p>
+      <w:pPr>
+        <w:pStyle w:val="NoSpacing"/>
         <w:rPr>
           <w:rFonts w:ascii="Courier New" w:hAnsi="Courier New" w:cs="Courier New"/>
           <w:sz w:val="20"/>
           <w:szCs w:val="20"/>
         </w:rPr>
-        <w:t>XAxi_</w:t>
-      </w:r>
-      <w:proofErr w:type="gramStart"/>
+      </w:pPr>
       <w:r>
         <w:rPr>
           <w:rFonts w:ascii="Courier New" w:hAnsi="Courier New" w:cs="Courier New"/>
           <w:sz w:val="20"/>
           <w:szCs w:val="20"/>
         </w:rPr>
-        <w:t>WriteReg</w:t>
-      </w:r>
-      <w:proofErr w:type="spellEnd"/>
-      <w:r>
+        <w:t xml:space="preserve">    XAxi_WriteReg(SW0_REG0, 0x00000002);</w:t>
+      </w:r>
+    </w:p>
+    <w:p>
+      <w:pPr>
+        <w:pStyle w:val="NoSpacing"/>
         <w:rPr>
           <w:rFonts w:ascii="Courier New" w:hAnsi="Courier New" w:cs="Courier New"/>
           <w:sz w:val="20"/>
           <w:szCs w:val="20"/>
         </w:rPr>
-        <w:t>(</w:t>
-      </w:r>
-      <w:proofErr w:type="gramEnd"/>
-      <w:r>
+      </w:pPr>
+    </w:p>
+    <w:p>
+      <w:pPr>
+        <w:pStyle w:val="NoSpacing"/>
         <w:rPr>
           <w:rFonts w:ascii="Courier New" w:hAnsi="Courier New" w:cs="Courier New"/>
           <w:sz w:val="20"/>
           <w:szCs w:val="20"/>
         </w:rPr>
-        <w:t>SW0_REG1, 0x00000000);</w:t>
-      </w:r>
-    </w:p>
-    <w:p>
-      <w:pPr>
-        <w:pStyle w:val="NoSpacing"/>
+      </w:pPr>
+      <w:r>
         <w:rPr>
           <w:rFonts w:ascii="Courier New" w:hAnsi="Courier New" w:cs="Courier New"/>
           <w:sz w:val="20"/>
           <w:szCs w:val="20"/>
         </w:rPr>
-      </w:pPr>
-      <w:r>
+        <w:t xml:space="preserve">    XAxi_WriteReg(SW1_REG1, 0x00000000);</w:t>
+      </w:r>
+    </w:p>
+    <w:p>
+      <w:pPr>
+        <w:pStyle w:val="NoSpacing"/>
         <w:rPr>
           <w:rFonts w:ascii="Courier New" w:hAnsi="Courier New" w:cs="Courier New"/>
           <w:sz w:val="20"/>
           <w:szCs w:val="20"/>
         </w:rPr>
-        <w:t xml:space="preserve">    </w:t>
-      </w:r>
-      <w:proofErr w:type="spellStart"/>
+      </w:pPr>
       <w:r>
         <w:rPr>
           <w:rFonts w:ascii="Courier New" w:hAnsi="Courier New" w:cs="Courier New"/>
           <w:sz w:val="20"/>
           <w:szCs w:val="20"/>
         </w:rPr>
-        <w:t>XAxi_</w:t>
-      </w:r>
-      <w:proofErr w:type="gramStart"/>
-      <w:r>
+        <w:t xml:space="preserve">    XAxi_WriteReg(SW1_REG2, 0x80000000);</w:t>
+      </w:r>
+    </w:p>
+    <w:p>
+      <w:pPr>
+        <w:pStyle w:val="NoSpacing"/>
         <w:rPr>
           <w:rFonts w:ascii="Courier New" w:hAnsi="Courier New" w:cs="Courier New"/>
           <w:sz w:val="20"/>
           <w:szCs w:val="20"/>
         </w:rPr>
-        <w:t>WriteReg</w:t>
-      </w:r>
-      <w:proofErr w:type="spellEnd"/>
+      </w:pPr>
       <w:r>
         <w:rPr>
           <w:rFonts w:ascii="Courier New" w:hAnsi="Courier New" w:cs="Courier New"/>
           <w:sz w:val="20"/>
           <w:szCs w:val="20"/>
         </w:rPr>
-        <w:t>(</w:t>
-      </w:r>
-      <w:proofErr w:type="gramEnd"/>
-      <w:r>
-        <w:rPr>
-          <w:rFonts w:ascii="Courier New" w:hAnsi="Courier New" w:cs="Courier New"/>
-          <w:sz w:val="20"/>
-          <w:szCs w:val="20"/>
-        </w:rPr>
-        <w:t>SW0_REG0, 0x00000002);</w:t>
-      </w:r>
-    </w:p>
-    <w:p>
-      <w:pPr>
-        <w:pStyle w:val="NoSpacing"/>
-        <w:rPr>
-          <w:rFonts w:ascii="Courier New" w:hAnsi="Courier New" w:cs="Courier New"/>
-          <w:sz w:val="20"/>
-          <w:szCs w:val="20"/>
-        </w:rPr>
-      </w:pPr>
-    </w:p>
-    <w:p>
-      <w:pPr>
-        <w:pStyle w:val="NoSpacing"/>
-        <w:rPr>
-          <w:rFonts w:ascii="Courier New" w:hAnsi="Courier New" w:cs="Courier New"/>
-          <w:sz w:val="20"/>
-          <w:szCs w:val="20"/>
-        </w:rPr>
-      </w:pPr>
-      <w:r>
-        <w:rPr>
-          <w:rFonts w:ascii="Courier New" w:hAnsi="Courier New" w:cs="Courier New"/>
-          <w:sz w:val="20"/>
-          <w:szCs w:val="20"/>
-        </w:rPr>
-        <w:t xml:space="preserve">    </w:t>
-      </w:r>
-      <w:proofErr w:type="spellStart"/>
-      <w:r>
-        <w:rPr>
-          <w:rFonts w:ascii="Courier New" w:hAnsi="Courier New" w:cs="Courier New"/>
-          <w:sz w:val="20"/>
-          <w:szCs w:val="20"/>
-        </w:rPr>
-        <w:t>XAxi_</w:t>
-      </w:r>
-      <w:proofErr w:type="gramStart"/>
-      <w:r>
-        <w:rPr>
-          <w:rFonts w:ascii="Courier New" w:hAnsi="Courier New" w:cs="Courier New"/>
-          <w:sz w:val="20"/>
-          <w:szCs w:val="20"/>
-        </w:rPr>
-        <w:t>WriteReg</w:t>
-      </w:r>
-      <w:proofErr w:type="spellEnd"/>
-      <w:r>
-        <w:rPr>
-          <w:rFonts w:ascii="Courier New" w:hAnsi="Courier New" w:cs="Courier New"/>
-          <w:sz w:val="20"/>
-          <w:szCs w:val="20"/>
-        </w:rPr>
-        <w:t>(</w:t>
-      </w:r>
-      <w:proofErr w:type="gramEnd"/>
-      <w:r>
-        <w:rPr>
-          <w:rFonts w:ascii="Courier New" w:hAnsi="Courier New" w:cs="Courier New"/>
-          <w:sz w:val="20"/>
-          <w:szCs w:val="20"/>
-        </w:rPr>
-        <w:t>SW1_REG1, 0x00000000);</w:t>
-      </w:r>
-    </w:p>
-    <w:p>
-      <w:pPr>
-        <w:pStyle w:val="NoSpacing"/>
-        <w:rPr>
-          <w:rFonts w:ascii="Courier New" w:hAnsi="Courier New" w:cs="Courier New"/>
-          <w:sz w:val="20"/>
-          <w:szCs w:val="20"/>
-        </w:rPr>
-      </w:pPr>
-      <w:r>
-        <w:rPr>
-          <w:rFonts w:ascii="Courier New" w:hAnsi="Courier New" w:cs="Courier New"/>
-          <w:sz w:val="20"/>
-          <w:szCs w:val="20"/>
-        </w:rPr>
-        <w:t xml:space="preserve">    </w:t>
-      </w:r>
-      <w:proofErr w:type="spellStart"/>
-      <w:r>
-        <w:rPr>
-          <w:rFonts w:ascii="Courier New" w:hAnsi="Courier New" w:cs="Courier New"/>
-          <w:sz w:val="20"/>
-          <w:szCs w:val="20"/>
-        </w:rPr>
-        <w:t>XAxi_</w:t>
-      </w:r>
-      <w:proofErr w:type="gramStart"/>
-      <w:r>
-        <w:rPr>
-          <w:rFonts w:ascii="Courier New" w:hAnsi="Courier New" w:cs="Courier New"/>
-          <w:sz w:val="20"/>
-          <w:szCs w:val="20"/>
-        </w:rPr>
-        <w:t>WriteReg</w:t>
-      </w:r>
-      <w:proofErr w:type="spellEnd"/>
-      <w:r>
-        <w:rPr>
-          <w:rFonts w:ascii="Courier New" w:hAnsi="Courier New" w:cs="Courier New"/>
-          <w:sz w:val="20"/>
-          <w:szCs w:val="20"/>
-        </w:rPr>
-        <w:t>(</w:t>
-      </w:r>
-      <w:proofErr w:type="gramEnd"/>
-      <w:r>
-        <w:rPr>
-          <w:rFonts w:ascii="Courier New" w:hAnsi="Courier New" w:cs="Courier New"/>
-          <w:sz w:val="20"/>
-          <w:szCs w:val="20"/>
-        </w:rPr>
-        <w:t>SW1_REG2, 0x80000000);</w:t>
-      </w:r>
-    </w:p>
-    <w:p>
-      <w:pPr>
-        <w:pStyle w:val="NoSpacing"/>
-        <w:rPr>
-          <w:rFonts w:ascii="Courier New" w:hAnsi="Courier New" w:cs="Courier New"/>
-          <w:sz w:val="20"/>
-          <w:szCs w:val="20"/>
-        </w:rPr>
-      </w:pPr>
-      <w:r>
-        <w:rPr>
-          <w:rFonts w:ascii="Courier New" w:hAnsi="Courier New" w:cs="Courier New"/>
-          <w:sz w:val="20"/>
-          <w:szCs w:val="20"/>
-        </w:rPr>
-        <w:t xml:space="preserve">    </w:t>
-      </w:r>
-      <w:proofErr w:type="spellStart"/>
-      <w:r>
-        <w:rPr>
-          <w:rFonts w:ascii="Courier New" w:hAnsi="Courier New" w:cs="Courier New"/>
-          <w:sz w:val="20"/>
-          <w:szCs w:val="20"/>
-        </w:rPr>
-        <w:t>XAxi_</w:t>
-      </w:r>
-      <w:proofErr w:type="gramStart"/>
-      <w:r>
-        <w:rPr>
-          <w:rFonts w:ascii="Courier New" w:hAnsi="Courier New" w:cs="Courier New"/>
-          <w:sz w:val="20"/>
-          <w:szCs w:val="20"/>
-        </w:rPr>
-        <w:t>WriteReg</w:t>
-      </w:r>
-      <w:proofErr w:type="spellEnd"/>
-      <w:r>
-        <w:rPr>
-          <w:rFonts w:ascii="Courier New" w:hAnsi="Courier New" w:cs="Courier New"/>
-          <w:sz w:val="20"/>
-          <w:szCs w:val="20"/>
-        </w:rPr>
-        <w:t>(</w:t>
-      </w:r>
-      <w:proofErr w:type="gramEnd"/>
-      <w:r>
-        <w:rPr>
-          <w:rFonts w:ascii="Courier New" w:hAnsi="Courier New" w:cs="Courier New"/>
-          <w:sz w:val="20"/>
-          <w:szCs w:val="20"/>
-        </w:rPr>
-        <w:t>SW1_REG0, 0x00000002);</w:t>
+        <w:t xml:space="preserve">    XAxi_WriteReg(SW1_REG0, 0x00000002);</w:t>
       </w:r>
     </w:p>
     <w:p>
@@ -15787,98 +14650,100 @@
           <w:sz w:val="20"/>
           <w:szCs w:val="20"/>
         </w:rPr>
-        <w:t xml:space="preserve">    </w:t>
-      </w:r>
-      <w:proofErr w:type="spellStart"/>
-      <w:r>
+        <w:t xml:space="preserve">    XAxi_WriteReg(SW0_REG1, 0x00000001);</w:t>
+      </w:r>
+    </w:p>
+    <w:p>
+      <w:pPr>
+        <w:pStyle w:val="NoSpacing"/>
         <w:rPr>
           <w:rFonts w:ascii="Courier New" w:hAnsi="Courier New" w:cs="Courier New"/>
           <w:sz w:val="20"/>
           <w:szCs w:val="20"/>
         </w:rPr>
-        <w:t>XAxi_</w:t>
-      </w:r>
-      <w:proofErr w:type="gramStart"/>
+      </w:pPr>
       <w:r>
         <w:rPr>
           <w:rFonts w:ascii="Courier New" w:hAnsi="Courier New" w:cs="Courier New"/>
           <w:sz w:val="20"/>
           <w:szCs w:val="20"/>
         </w:rPr>
-        <w:t>WriteReg</w:t>
-      </w:r>
-      <w:proofErr w:type="spellEnd"/>
-      <w:r>
+        <w:t xml:space="preserve">    XAxi_WriteReg(SW0_REG0, 0x00000002);</w:t>
+      </w:r>
+    </w:p>
+    <w:p>
+      <w:pPr>
+        <w:pStyle w:val="NoSpacing"/>
         <w:rPr>
           <w:rFonts w:ascii="Courier New" w:hAnsi="Courier New" w:cs="Courier New"/>
           <w:sz w:val="20"/>
           <w:szCs w:val="20"/>
         </w:rPr>
-        <w:t>(</w:t>
-      </w:r>
-      <w:proofErr w:type="gramEnd"/>
-      <w:r>
+      </w:pPr>
+    </w:p>
+    <w:p>
+      <w:pPr>
+        <w:pStyle w:val="NoSpacing"/>
         <w:rPr>
           <w:rFonts w:ascii="Courier New" w:hAnsi="Courier New" w:cs="Courier New"/>
           <w:sz w:val="20"/>
           <w:szCs w:val="20"/>
         </w:rPr>
-        <w:t>SW0_REG1, 0x00000001);</w:t>
-      </w:r>
-    </w:p>
-    <w:p>
-      <w:pPr>
-        <w:pStyle w:val="NoSpacing"/>
+      </w:pPr>
+      <w:r>
         <w:rPr>
           <w:rFonts w:ascii="Courier New" w:hAnsi="Courier New" w:cs="Courier New"/>
           <w:sz w:val="20"/>
           <w:szCs w:val="20"/>
         </w:rPr>
-      </w:pPr>
-      <w:r>
+        <w:t xml:space="preserve">    XAxi_WriteReg(SW1_REG1, 0x80000000);</w:t>
+      </w:r>
+    </w:p>
+    <w:p>
+      <w:pPr>
+        <w:pStyle w:val="NoSpacing"/>
         <w:rPr>
           <w:rFonts w:ascii="Courier New" w:hAnsi="Courier New" w:cs="Courier New"/>
           <w:sz w:val="20"/>
           <w:szCs w:val="20"/>
         </w:rPr>
-        <w:t xml:space="preserve">    </w:t>
-      </w:r>
-      <w:proofErr w:type="spellStart"/>
+      </w:pPr>
       <w:r>
         <w:rPr>
           <w:rFonts w:ascii="Courier New" w:hAnsi="Courier New" w:cs="Courier New"/>
           <w:sz w:val="20"/>
           <w:szCs w:val="20"/>
         </w:rPr>
-        <w:t>XAxi_</w:t>
-      </w:r>
-      <w:proofErr w:type="gramStart"/>
-      <w:r>
+        <w:t xml:space="preserve">    XAxi_WriteReg(SW1_REG2, 0x00000000);</w:t>
+      </w:r>
+    </w:p>
+    <w:p>
+      <w:pPr>
+        <w:pStyle w:val="NoSpacing"/>
         <w:rPr>
           <w:rFonts w:ascii="Courier New" w:hAnsi="Courier New" w:cs="Courier New"/>
           <w:sz w:val="20"/>
           <w:szCs w:val="20"/>
         </w:rPr>
-        <w:t>WriteReg</w:t>
-      </w:r>
-      <w:proofErr w:type="spellEnd"/>
+      </w:pPr>
       <w:r>
         <w:rPr>
           <w:rFonts w:ascii="Courier New" w:hAnsi="Courier New" w:cs="Courier New"/>
           <w:sz w:val="20"/>
           <w:szCs w:val="20"/>
         </w:rPr>
-        <w:t>(</w:t>
-      </w:r>
-      <w:proofErr w:type="gramEnd"/>
-      <w:r>
+        <w:t xml:space="preserve">    XAxi_WriteReg(SW1_REG0, 0x00000002);</w:t>
+      </w:r>
+    </w:p>
+    <w:p>
+      <w:pPr>
+        <w:pStyle w:val="NoSpacing"/>
         <w:rPr>
           <w:rFonts w:ascii="Courier New" w:hAnsi="Courier New" w:cs="Courier New"/>
           <w:sz w:val="20"/>
           <w:szCs w:val="20"/>
         </w:rPr>
-        <w:t>SW0_REG0, 0x00000002);</w:t>
-      </w:r>
+      </w:pPr>
     </w:p>
     <w:p>
       <w:pPr>
@@ -15889,60 +14754,60 @@
           <w:szCs w:val="20"/>
         </w:rPr>
       </w:pPr>
-    </w:p>
-    <w:p>
-      <w:pPr>
-        <w:pStyle w:val="NoSpacing"/>
+      <w:r>
         <w:rPr>
           <w:rFonts w:ascii="Courier New" w:hAnsi="Courier New" w:cs="Courier New"/>
           <w:sz w:val="20"/>
           <w:szCs w:val="20"/>
         </w:rPr>
-      </w:pPr>
-      <w:r>
+        <w:t xml:space="preserve">    XAxi_WriteReg(SW2_REG1, 0x80000000);</w:t>
+      </w:r>
+    </w:p>
+    <w:p>
+      <w:pPr>
+        <w:pStyle w:val="NoSpacing"/>
         <w:rPr>
           <w:rFonts w:ascii="Courier New" w:hAnsi="Courier New" w:cs="Courier New"/>
           <w:sz w:val="20"/>
           <w:szCs w:val="20"/>
         </w:rPr>
-        <w:t xml:space="preserve">    </w:t>
-      </w:r>
-      <w:proofErr w:type="spellStart"/>
+      </w:pPr>
       <w:r>
         <w:rPr>
           <w:rFonts w:ascii="Courier New" w:hAnsi="Courier New" w:cs="Courier New"/>
           <w:sz w:val="20"/>
           <w:szCs w:val="20"/>
         </w:rPr>
-        <w:t>XAxi_</w:t>
-      </w:r>
-      <w:proofErr w:type="gramStart"/>
-      <w:r>
+        <w:t xml:space="preserve">    XAxi_WriteReg(SW2_REG2, 0x00000000);</w:t>
+      </w:r>
+    </w:p>
+    <w:p>
+      <w:pPr>
+        <w:pStyle w:val="NoSpacing"/>
         <w:rPr>
           <w:rFonts w:ascii="Courier New" w:hAnsi="Courier New" w:cs="Courier New"/>
           <w:sz w:val="20"/>
           <w:szCs w:val="20"/>
         </w:rPr>
-        <w:t>WriteReg</w:t>
-      </w:r>
-      <w:proofErr w:type="spellEnd"/>
+      </w:pPr>
       <w:r>
         <w:rPr>
           <w:rFonts w:ascii="Courier New" w:hAnsi="Courier New" w:cs="Courier New"/>
           <w:sz w:val="20"/>
           <w:szCs w:val="20"/>
         </w:rPr>
-        <w:t>(</w:t>
-      </w:r>
-      <w:proofErr w:type="gramEnd"/>
-      <w:r>
+        <w:t xml:space="preserve">    XAxi_WriteReg(SW2_REG0, 0x00000002);</w:t>
+      </w:r>
+    </w:p>
+    <w:p>
+      <w:pPr>
+        <w:pStyle w:val="NoSpacing"/>
         <w:rPr>
           <w:rFonts w:ascii="Courier New" w:hAnsi="Courier New" w:cs="Courier New"/>
           <w:sz w:val="20"/>
           <w:szCs w:val="20"/>
         </w:rPr>
-        <w:t>SW1_REG1, 0x80000000);</w:t>
-      </w:r>
+      </w:pPr>
     </w:p>
     <w:p>
       <w:pPr>
@@ -15959,387 +14824,25 @@
           <w:sz w:val="20"/>
           <w:szCs w:val="20"/>
         </w:rPr>
-        <w:t xml:space="preserve">    </w:t>
-      </w:r>
-      <w:proofErr w:type="spellStart"/>
-      <w:r>
+        <w:t xml:space="preserve">    XAxi_WriteReg(SW3_REG1, 0x00000001);</w:t>
+      </w:r>
+    </w:p>
+    <w:p>
+      <w:pPr>
+        <w:pStyle w:val="NoSpacing"/>
         <w:rPr>
           <w:rFonts w:ascii="Courier New" w:hAnsi="Courier New" w:cs="Courier New"/>
           <w:sz w:val="20"/>
           <w:szCs w:val="20"/>
         </w:rPr>
-        <w:t>XAxi_</w:t>
-      </w:r>
-      <w:proofErr w:type="gramStart"/>
+      </w:pPr>
       <w:r>
         <w:rPr>
           <w:rFonts w:ascii="Courier New" w:hAnsi="Courier New" w:cs="Courier New"/>
           <w:sz w:val="20"/>
           <w:szCs w:val="20"/>
         </w:rPr>
-        <w:t>WriteReg</w:t>
-      </w:r>
-      <w:proofErr w:type="spellEnd"/>
-      <w:r>
-        <w:rPr>
-          <w:rFonts w:ascii="Courier New" w:hAnsi="Courier New" w:cs="Courier New"/>
-          <w:sz w:val="20"/>
-          <w:szCs w:val="20"/>
-        </w:rPr>
-        <w:t>(</w:t>
-      </w:r>
-      <w:proofErr w:type="gramEnd"/>
-      <w:r>
-        <w:rPr>
-          <w:rFonts w:ascii="Courier New" w:hAnsi="Courier New" w:cs="Courier New"/>
-          <w:sz w:val="20"/>
-          <w:szCs w:val="20"/>
-        </w:rPr>
-        <w:t>SW1_REG2, 0x00000000);</w:t>
-      </w:r>
-    </w:p>
-    <w:p>
-      <w:pPr>
-        <w:pStyle w:val="NoSpacing"/>
-        <w:rPr>
-          <w:rFonts w:ascii="Courier New" w:hAnsi="Courier New" w:cs="Courier New"/>
-          <w:sz w:val="20"/>
-          <w:szCs w:val="20"/>
-        </w:rPr>
-      </w:pPr>
-      <w:r>
-        <w:rPr>
-          <w:rFonts w:ascii="Courier New" w:hAnsi="Courier New" w:cs="Courier New"/>
-          <w:sz w:val="20"/>
-          <w:szCs w:val="20"/>
-        </w:rPr>
-        <w:t xml:space="preserve">    </w:t>
-      </w:r>
-      <w:proofErr w:type="spellStart"/>
-      <w:r>
-        <w:rPr>
-          <w:rFonts w:ascii="Courier New" w:hAnsi="Courier New" w:cs="Courier New"/>
-          <w:sz w:val="20"/>
-          <w:szCs w:val="20"/>
-        </w:rPr>
-        <w:t>XAxi_</w:t>
-      </w:r>
-      <w:proofErr w:type="gramStart"/>
-      <w:r>
-        <w:rPr>
-          <w:rFonts w:ascii="Courier New" w:hAnsi="Courier New" w:cs="Courier New"/>
-          <w:sz w:val="20"/>
-          <w:szCs w:val="20"/>
-        </w:rPr>
-        <w:t>WriteReg</w:t>
-      </w:r>
-      <w:proofErr w:type="spellEnd"/>
-      <w:r>
-        <w:rPr>
-          <w:rFonts w:ascii="Courier New" w:hAnsi="Courier New" w:cs="Courier New"/>
-          <w:sz w:val="20"/>
-          <w:szCs w:val="20"/>
-        </w:rPr>
-        <w:t>(</w:t>
-      </w:r>
-      <w:proofErr w:type="gramEnd"/>
-      <w:r>
-        <w:rPr>
-          <w:rFonts w:ascii="Courier New" w:hAnsi="Courier New" w:cs="Courier New"/>
-          <w:sz w:val="20"/>
-          <w:szCs w:val="20"/>
-        </w:rPr>
-        <w:t>SW1_REG0, 0x00000002);</w:t>
-      </w:r>
-    </w:p>
-    <w:p>
-      <w:pPr>
-        <w:pStyle w:val="NoSpacing"/>
-        <w:rPr>
-          <w:rFonts w:ascii="Courier New" w:hAnsi="Courier New" w:cs="Courier New"/>
-          <w:sz w:val="20"/>
-          <w:szCs w:val="20"/>
-        </w:rPr>
-      </w:pPr>
-    </w:p>
-    <w:p>
-      <w:pPr>
-        <w:pStyle w:val="NoSpacing"/>
-        <w:rPr>
-          <w:rFonts w:ascii="Courier New" w:hAnsi="Courier New" w:cs="Courier New"/>
-          <w:sz w:val="20"/>
-          <w:szCs w:val="20"/>
-        </w:rPr>
-      </w:pPr>
-      <w:r>
-        <w:rPr>
-          <w:rFonts w:ascii="Courier New" w:hAnsi="Courier New" w:cs="Courier New"/>
-          <w:sz w:val="20"/>
-          <w:szCs w:val="20"/>
-        </w:rPr>
-        <w:t xml:space="preserve">    </w:t>
-      </w:r>
-      <w:proofErr w:type="spellStart"/>
-      <w:r>
-        <w:rPr>
-          <w:rFonts w:ascii="Courier New" w:hAnsi="Courier New" w:cs="Courier New"/>
-          <w:sz w:val="20"/>
-          <w:szCs w:val="20"/>
-        </w:rPr>
-        <w:t>XAxi_</w:t>
-      </w:r>
-      <w:proofErr w:type="gramStart"/>
-      <w:r>
-        <w:rPr>
-          <w:rFonts w:ascii="Courier New" w:hAnsi="Courier New" w:cs="Courier New"/>
-          <w:sz w:val="20"/>
-          <w:szCs w:val="20"/>
-        </w:rPr>
-        <w:t>WriteReg</w:t>
-      </w:r>
-      <w:proofErr w:type="spellEnd"/>
-      <w:r>
-        <w:rPr>
-          <w:rFonts w:ascii="Courier New" w:hAnsi="Courier New" w:cs="Courier New"/>
-          <w:sz w:val="20"/>
-          <w:szCs w:val="20"/>
-        </w:rPr>
-        <w:t>(</w:t>
-      </w:r>
-      <w:proofErr w:type="gramEnd"/>
-      <w:r>
-        <w:rPr>
-          <w:rFonts w:ascii="Courier New" w:hAnsi="Courier New" w:cs="Courier New"/>
-          <w:sz w:val="20"/>
-          <w:szCs w:val="20"/>
-        </w:rPr>
-        <w:t>SW2_REG1, 0x80000000);</w:t>
-      </w:r>
-    </w:p>
-    <w:p>
-      <w:pPr>
-        <w:pStyle w:val="NoSpacing"/>
-        <w:rPr>
-          <w:rFonts w:ascii="Courier New" w:hAnsi="Courier New" w:cs="Courier New"/>
-          <w:sz w:val="20"/>
-          <w:szCs w:val="20"/>
-        </w:rPr>
-      </w:pPr>
-      <w:r>
-        <w:rPr>
-          <w:rFonts w:ascii="Courier New" w:hAnsi="Courier New" w:cs="Courier New"/>
-          <w:sz w:val="20"/>
-          <w:szCs w:val="20"/>
-        </w:rPr>
-        <w:t xml:space="preserve">    </w:t>
-      </w:r>
-      <w:proofErr w:type="spellStart"/>
-      <w:r>
-        <w:rPr>
-          <w:rFonts w:ascii="Courier New" w:hAnsi="Courier New" w:cs="Courier New"/>
-          <w:sz w:val="20"/>
-          <w:szCs w:val="20"/>
-        </w:rPr>
-        <w:t>XAxi_</w:t>
-      </w:r>
-      <w:proofErr w:type="gramStart"/>
-      <w:r>
-        <w:rPr>
-          <w:rFonts w:ascii="Courier New" w:hAnsi="Courier New" w:cs="Courier New"/>
-          <w:sz w:val="20"/>
-          <w:szCs w:val="20"/>
-        </w:rPr>
-        <w:t>WriteReg</w:t>
-      </w:r>
-      <w:proofErr w:type="spellEnd"/>
-      <w:r>
-        <w:rPr>
-          <w:rFonts w:ascii="Courier New" w:hAnsi="Courier New" w:cs="Courier New"/>
-          <w:sz w:val="20"/>
-          <w:szCs w:val="20"/>
-        </w:rPr>
-        <w:t>(</w:t>
-      </w:r>
-      <w:proofErr w:type="gramEnd"/>
-      <w:r>
-        <w:rPr>
-          <w:rFonts w:ascii="Courier New" w:hAnsi="Courier New" w:cs="Courier New"/>
-          <w:sz w:val="20"/>
-          <w:szCs w:val="20"/>
-        </w:rPr>
-        <w:t>SW2_REG2, 0x00000000);</w:t>
-      </w:r>
-    </w:p>
-    <w:p>
-      <w:pPr>
-        <w:pStyle w:val="NoSpacing"/>
-        <w:rPr>
-          <w:rFonts w:ascii="Courier New" w:hAnsi="Courier New" w:cs="Courier New"/>
-          <w:sz w:val="20"/>
-          <w:szCs w:val="20"/>
-        </w:rPr>
-      </w:pPr>
-      <w:r>
-        <w:rPr>
-          <w:rFonts w:ascii="Courier New" w:hAnsi="Courier New" w:cs="Courier New"/>
-          <w:sz w:val="20"/>
-          <w:szCs w:val="20"/>
-        </w:rPr>
-        <w:t xml:space="preserve">    </w:t>
-      </w:r>
-      <w:proofErr w:type="spellStart"/>
-      <w:r>
-        <w:rPr>
-          <w:rFonts w:ascii="Courier New" w:hAnsi="Courier New" w:cs="Courier New"/>
-          <w:sz w:val="20"/>
-          <w:szCs w:val="20"/>
-        </w:rPr>
-        <w:t>XAxi_</w:t>
-      </w:r>
-      <w:proofErr w:type="gramStart"/>
-      <w:r>
-        <w:rPr>
-          <w:rFonts w:ascii="Courier New" w:hAnsi="Courier New" w:cs="Courier New"/>
-          <w:sz w:val="20"/>
-          <w:szCs w:val="20"/>
-        </w:rPr>
-        <w:t>WriteReg</w:t>
-      </w:r>
-      <w:proofErr w:type="spellEnd"/>
-      <w:r>
-        <w:rPr>
-          <w:rFonts w:ascii="Courier New" w:hAnsi="Courier New" w:cs="Courier New"/>
-          <w:sz w:val="20"/>
-          <w:szCs w:val="20"/>
-        </w:rPr>
-        <w:t>(</w:t>
-      </w:r>
-      <w:proofErr w:type="gramEnd"/>
-      <w:r>
-        <w:rPr>
-          <w:rFonts w:ascii="Courier New" w:hAnsi="Courier New" w:cs="Courier New"/>
-          <w:sz w:val="20"/>
-          <w:szCs w:val="20"/>
-        </w:rPr>
-        <w:t>SW2_REG0, 0x00000002);</w:t>
-      </w:r>
-    </w:p>
-    <w:p>
-      <w:pPr>
-        <w:pStyle w:val="NoSpacing"/>
-        <w:rPr>
-          <w:rFonts w:ascii="Courier New" w:hAnsi="Courier New" w:cs="Courier New"/>
-          <w:sz w:val="20"/>
-          <w:szCs w:val="20"/>
-        </w:rPr>
-      </w:pPr>
-    </w:p>
-    <w:p>
-      <w:pPr>
-        <w:pStyle w:val="NoSpacing"/>
-        <w:rPr>
-          <w:rFonts w:ascii="Courier New" w:hAnsi="Courier New" w:cs="Courier New"/>
-          <w:sz w:val="20"/>
-          <w:szCs w:val="20"/>
-        </w:rPr>
-      </w:pPr>
-      <w:r>
-        <w:rPr>
-          <w:rFonts w:ascii="Courier New" w:hAnsi="Courier New" w:cs="Courier New"/>
-          <w:sz w:val="20"/>
-          <w:szCs w:val="20"/>
-        </w:rPr>
-        <w:t xml:space="preserve">    </w:t>
-      </w:r>
-      <w:proofErr w:type="spellStart"/>
-      <w:r>
-        <w:rPr>
-          <w:rFonts w:ascii="Courier New" w:hAnsi="Courier New" w:cs="Courier New"/>
-          <w:sz w:val="20"/>
-          <w:szCs w:val="20"/>
-        </w:rPr>
-        <w:t>XAxi_</w:t>
-      </w:r>
-      <w:proofErr w:type="gramStart"/>
-      <w:r>
-        <w:rPr>
-          <w:rFonts w:ascii="Courier New" w:hAnsi="Courier New" w:cs="Courier New"/>
-          <w:sz w:val="20"/>
-          <w:szCs w:val="20"/>
-        </w:rPr>
-        <w:t>WriteReg</w:t>
-      </w:r>
-      <w:proofErr w:type="spellEnd"/>
-      <w:r>
-        <w:rPr>
-          <w:rFonts w:ascii="Courier New" w:hAnsi="Courier New" w:cs="Courier New"/>
-          <w:sz w:val="20"/>
-          <w:szCs w:val="20"/>
-        </w:rPr>
-        <w:t>(</w:t>
-      </w:r>
-      <w:proofErr w:type="gramEnd"/>
-      <w:r>
-        <w:rPr>
-          <w:rFonts w:ascii="Courier New" w:hAnsi="Courier New" w:cs="Courier New"/>
-          <w:sz w:val="20"/>
-          <w:szCs w:val="20"/>
-        </w:rPr>
-        <w:t>SW3_REG1, 0x00000001);</w:t>
-      </w:r>
-    </w:p>
-    <w:p>
-      <w:pPr>
-        <w:pStyle w:val="NoSpacing"/>
-        <w:rPr>
-          <w:rFonts w:ascii="Courier New" w:hAnsi="Courier New" w:cs="Courier New"/>
-          <w:sz w:val="20"/>
-          <w:szCs w:val="20"/>
-        </w:rPr>
-      </w:pPr>
-      <w:r>
-        <w:rPr>
-          <w:rFonts w:ascii="Courier New" w:hAnsi="Courier New" w:cs="Courier New"/>
-          <w:sz w:val="20"/>
-          <w:szCs w:val="20"/>
-        </w:rPr>
-        <w:t xml:space="preserve">    </w:t>
-      </w:r>
-      <w:proofErr w:type="spellStart"/>
-      <w:r>
-        <w:rPr>
-          <w:rFonts w:ascii="Courier New" w:hAnsi="Courier New" w:cs="Courier New"/>
-          <w:sz w:val="20"/>
-          <w:szCs w:val="20"/>
-        </w:rPr>
-        <w:t>XAxi_</w:t>
-      </w:r>
-      <w:proofErr w:type="gramStart"/>
-      <w:r>
-        <w:rPr>
-          <w:rFonts w:ascii="Courier New" w:hAnsi="Courier New" w:cs="Courier New"/>
-          <w:sz w:val="20"/>
-          <w:szCs w:val="20"/>
-        </w:rPr>
-        <w:t>WriteReg</w:t>
-      </w:r>
-      <w:proofErr w:type="spellEnd"/>
-      <w:r>
-        <w:rPr>
-          <w:rFonts w:ascii="Courier New" w:hAnsi="Courier New" w:cs="Courier New"/>
-          <w:sz w:val="20"/>
-          <w:szCs w:val="20"/>
-        </w:rPr>
-        <w:t>(</w:t>
-      </w:r>
-      <w:proofErr w:type="gramEnd"/>
-      <w:r>
-        <w:rPr>
-          <w:rFonts w:ascii="Courier New" w:hAnsi="Courier New" w:cs="Courier New"/>
-          <w:sz w:val="20"/>
-          <w:szCs w:val="20"/>
-        </w:rPr>
-        <w:t>SW3_REG0, 0x00000002);</w:t>
+        <w:t xml:space="preserve">    XAxi_WriteReg(SW3_REG0, 0x00000002);</w:t>
       </w:r>
     </w:p>
     <w:p>
@@ -16380,41 +14883,13 @@
         </w:rPr>
         <w:t xml:space="preserve">    </w:t>
       </w:r>
-      <w:proofErr w:type="spellStart"/>
       <w:r>
         <w:rPr>
           <w:rFonts w:ascii="Courier New" w:hAnsi="Courier New" w:cs="Courier New"/>
           <w:sz w:val="20"/>
           <w:szCs w:val="20"/>
         </w:rPr>
-        <w:t>XAxi_</w:t>
-      </w:r>
-      <w:proofErr w:type="gramStart"/>
-      <w:r>
-        <w:rPr>
-          <w:rFonts w:ascii="Courier New" w:hAnsi="Courier New" w:cs="Courier New"/>
-          <w:sz w:val="20"/>
-          <w:szCs w:val="20"/>
-        </w:rPr>
-        <w:t>WriteReg</w:t>
-      </w:r>
-      <w:proofErr w:type="spellEnd"/>
-      <w:r>
-        <w:rPr>
-          <w:rFonts w:ascii="Courier New" w:hAnsi="Courier New" w:cs="Courier New"/>
-          <w:sz w:val="20"/>
-          <w:szCs w:val="20"/>
-        </w:rPr>
-        <w:t>(</w:t>
-      </w:r>
-      <w:proofErr w:type="gramEnd"/>
-      <w:r>
-        <w:rPr>
-          <w:rFonts w:ascii="Courier New" w:hAnsi="Courier New" w:cs="Courier New"/>
-          <w:sz w:val="20"/>
-          <w:szCs w:val="20"/>
-        </w:rPr>
-        <w:t>BIDIR_REG0, 0x01000000);</w:t>
+        <w:t>XAxi_WriteReg(BIDIR_REG0, 0x01000000);</w:t>
       </w:r>
     </w:p>
     <w:p>
@@ -16458,7 +14933,7 @@
           <v:shape id="_x0000_i1033" type="#_x0000_t75" style="width:146.5pt;height:617pt" o:ole="">
             <v:imagedata r:id="rId25" o:title=""/>
           </v:shape>
-          <o:OLEObject Type="Embed" ProgID="Visio.Drawing.15" ShapeID="_x0000_i1033" DrawAspect="Content" ObjectID="_1713960604" r:id="rId26"/>
+          <o:OLEObject Type="Embed" ProgID="Visio.Drawing.15" ShapeID="_x0000_i1033" DrawAspect="Content" ObjectID="_1716873714" r:id="rId26"/>
         </w:object>
       </w:r>
     </w:p>
@@ -16802,24 +15277,104 @@
         <w:t>*/</w:t>
       </w:r>
       <w:r>
-        <w:t>gyro2tester/</w:t>
-      </w:r>
-      <w:proofErr w:type="spellStart"/>
-      <w:r>
-        <w:t>vitis</w:t>
-      </w:r>
-      <w:proofErr w:type="spellEnd"/>
+        <w:t>gyro2tester/vitis/testcases_src</w:t>
+      </w:r>
       <w:r>
         <w:t>/</w:t>
       </w:r>
-      <w:proofErr w:type="spellStart"/>
-      <w:r>
-        <w:t>testcases_src</w:t>
-      </w:r>
-      <w:proofErr w:type="spellEnd"/>
+    </w:p>
+    <w:p>
+      <w:pPr>
+        <w:pStyle w:val="ListParagraph"/>
+      </w:pPr>
+    </w:p>
+    <w:p>
+      <w:pPr>
+        <w:pStyle w:val="ListParagraph"/>
+      </w:pPr>
+      <w:r>
+        <w:t>All the System Verilog testcase code can be found here:</w:t>
+      </w:r>
+    </w:p>
+    <w:p>
+      <w:pPr>
+        <w:pStyle w:val="ListParagraph"/>
+      </w:pPr>
+      <w:r>
+        <w:t>*/</w:t>
+      </w:r>
+      <w:r>
+        <w:t>gyro2teste</w:t>
+      </w:r>
+      <w:r>
+        <w:t>r</w:t>
+      </w:r>
+      <w:r>
+        <w:t>/vivado/ip_repo/testbench</w:t>
+      </w:r>
+    </w:p>
+    <w:p>
+      <w:pPr>
+        <w:pStyle w:val="ListParagraph"/>
+      </w:pPr>
+    </w:p>
+    <w:p>
+      <w:pPr>
+        <w:pStyle w:val="ListParagraph"/>
+      </w:pPr>
+      <w:r>
+        <w:t>System Verilog design source are all under:</w:t>
+      </w:r>
+    </w:p>
+    <w:p>
+      <w:pPr>
+        <w:pStyle w:val="ListParagraph"/>
+      </w:pPr>
+      <w:r>
+        <w:t>*/</w:t>
+      </w:r>
+      <w:r>
+        <w:t>gyro2teste</w:t>
+      </w:r>
+      <w:r>
+        <w:t>r</w:t>
+      </w:r>
+      <w:r>
+        <w:t>/vivado/ip_repo</w:t>
+      </w:r>
+    </w:p>
+    <w:p>
+      <w:pPr>
+        <w:pStyle w:val="ListParagraph"/>
+      </w:pPr>
+    </w:p>
+    <w:p>
+      <w:pPr>
+        <w:pStyle w:val="ListParagraph"/>
+      </w:pPr>
+      <w:r>
+        <w:t>Standalone Testbench can be found:</w:t>
+      </w:r>
+    </w:p>
+    <w:p>
+      <w:pPr>
+        <w:pStyle w:val="ListParagraph"/>
+      </w:pPr>
+      <w:r>
+        <w:t>*/</w:t>
+      </w:r>
+      <w:r>
+        <w:t xml:space="preserve"> gyro2teste</w:t>
+      </w:r>
+      <w:r>
+        <w:t>r</w:t>
+      </w:r>
       <w:r>
         <w:t>/</w:t>
       </w:r>
+      <w:r>
+        <w:t>funcsim</w:t>
+      </w:r>
     </w:p>
     <w:p>
       <w:pPr>
@@ -16831,7 +15386,7 @@
         <w:pStyle w:val="ListParagraph"/>
       </w:pPr>
       <w:r>
-        <w:t>All the System Verilog testcase code can be found here:</w:t>
+        <w:t>Additional Documentation can be found:</w:t>
       </w:r>
     </w:p>
     <w:p>
@@ -16842,29 +15397,52 @@
         <w:t>*/</w:t>
       </w:r>
       <w:r>
+        <w:t xml:space="preserve"> gyro2teste</w:t>
+      </w:r>
+      <w:r>
+        <w:t>r</w:t>
+      </w:r>
+      <w:r>
+        <w:t>/</w:t>
+      </w:r>
+      <w:r>
+        <w:t>docs</w:t>
+      </w:r>
+    </w:p>
+    <w:p>
+      <w:pPr>
+        <w:pStyle w:val="ListParagraph"/>
+      </w:pPr>
+    </w:p>
+    <w:p>
+      <w:pPr>
+        <w:pStyle w:val="ListParagraph"/>
+      </w:pPr>
+      <w:r>
+        <w:t>Vivado Project file:</w:t>
+      </w:r>
+    </w:p>
+    <w:p>
+      <w:pPr>
+        <w:pStyle w:val="ListParagraph"/>
+      </w:pPr>
+      <w:r>
+        <w:t>*/</w:t>
+      </w:r>
+      <w:r>
         <w:t>gyro2teste</w:t>
       </w:r>
       <w:r>
         <w:t>r</w:t>
       </w:r>
       <w:r>
-        <w:t>/</w:t>
-      </w:r>
-      <w:proofErr w:type="spellStart"/>
-      <w:r>
-        <w:t>vivado</w:t>
-      </w:r>
-      <w:proofErr w:type="spellEnd"/>
-      <w:r>
-        <w:t>/</w:t>
-      </w:r>
-      <w:proofErr w:type="spellStart"/>
-      <w:r>
-        <w:t>ip_repo</w:t>
-      </w:r>
-      <w:proofErr w:type="spellEnd"/>
-      <w:r>
-        <w:t>/testbench</w:t>
+        <w:t>/vivado/</w:t>
+      </w:r>
+      <w:r>
+        <w:t>project/</w:t>
+      </w:r>
+      <w:r>
+        <w:t>gyro2_tester.xpr</w:t>
       </w:r>
     </w:p>
     <w:p>
@@ -16877,172 +15455,7 @@
         <w:pStyle w:val="ListParagraph"/>
       </w:pPr>
       <w:r>
-        <w:t>System Verilog design source are all under:</w:t>
-      </w:r>
-    </w:p>
-    <w:p>
-      <w:pPr>
-        <w:pStyle w:val="ListParagraph"/>
-      </w:pPr>
-      <w:r>
-        <w:t>*/</w:t>
-      </w:r>
-      <w:r>
-        <w:t>gyro2teste</w:t>
-      </w:r>
-      <w:r>
-        <w:t>r</w:t>
-      </w:r>
-      <w:r>
-        <w:t>/</w:t>
-      </w:r>
-      <w:proofErr w:type="spellStart"/>
-      <w:r>
-        <w:t>vivado</w:t>
-      </w:r>
-      <w:proofErr w:type="spellEnd"/>
-      <w:r>
-        <w:t>/</w:t>
-      </w:r>
-      <w:proofErr w:type="spellStart"/>
-      <w:r>
-        <w:t>ip_repo</w:t>
-      </w:r>
-      <w:proofErr w:type="spellEnd"/>
-    </w:p>
-    <w:p>
-      <w:pPr>
-        <w:pStyle w:val="ListParagraph"/>
-      </w:pPr>
-    </w:p>
-    <w:p>
-      <w:pPr>
-        <w:pStyle w:val="ListParagraph"/>
-      </w:pPr>
-      <w:r>
-        <w:t>Standalone Testbench can be found:</w:t>
-      </w:r>
-    </w:p>
-    <w:p>
-      <w:pPr>
-        <w:pStyle w:val="ListParagraph"/>
-      </w:pPr>
-      <w:r>
-        <w:t>*/</w:t>
-      </w:r>
-      <w:r>
-        <w:t xml:space="preserve"> gyro2teste</w:t>
-      </w:r>
-      <w:r>
-        <w:t>r</w:t>
-      </w:r>
-      <w:r>
-        <w:t>/</w:t>
-      </w:r>
-      <w:proofErr w:type="spellStart"/>
-      <w:r>
-        <w:t>funcsim</w:t>
-      </w:r>
-      <w:proofErr w:type="spellEnd"/>
-    </w:p>
-    <w:p>
-      <w:pPr>
-        <w:pStyle w:val="ListParagraph"/>
-      </w:pPr>
-    </w:p>
-    <w:p>
-      <w:pPr>
-        <w:pStyle w:val="ListParagraph"/>
-      </w:pPr>
-      <w:r>
-        <w:t>Additional Documentation can be found:</w:t>
-      </w:r>
-    </w:p>
-    <w:p>
-      <w:pPr>
-        <w:pStyle w:val="ListParagraph"/>
-      </w:pPr>
-      <w:r>
-        <w:t>*/</w:t>
-      </w:r>
-      <w:r>
-        <w:t xml:space="preserve"> gyro2teste</w:t>
-      </w:r>
-      <w:r>
-        <w:t>r</w:t>
-      </w:r>
-      <w:r>
-        <w:t>/</w:t>
-      </w:r>
-      <w:r>
-        <w:t>docs</w:t>
-      </w:r>
-    </w:p>
-    <w:p>
-      <w:pPr>
-        <w:pStyle w:val="ListParagraph"/>
-      </w:pPr>
-    </w:p>
-    <w:p>
-      <w:pPr>
-        <w:pStyle w:val="ListParagraph"/>
-      </w:pPr>
-      <w:proofErr w:type="spellStart"/>
-      <w:r>
-        <w:t>Vivado</w:t>
-      </w:r>
-      <w:proofErr w:type="spellEnd"/>
-      <w:r>
-        <w:t xml:space="preserve"> Project file:</w:t>
-      </w:r>
-    </w:p>
-    <w:p>
-      <w:pPr>
-        <w:pStyle w:val="ListParagraph"/>
-      </w:pPr>
-      <w:r>
-        <w:t>*/</w:t>
-      </w:r>
-      <w:r>
-        <w:t>gyro2teste</w:t>
-      </w:r>
-      <w:r>
-        <w:t>r</w:t>
-      </w:r>
-      <w:r>
-        <w:t>/</w:t>
-      </w:r>
-      <w:proofErr w:type="spellStart"/>
-      <w:r>
-        <w:t>vivado</w:t>
-      </w:r>
-      <w:proofErr w:type="spellEnd"/>
-      <w:r>
-        <w:t>/</w:t>
-      </w:r>
-      <w:r>
-        <w:t>project/</w:t>
-      </w:r>
-      <w:r>
-        <w:t>gyro2_tester.xpr</w:t>
-      </w:r>
-    </w:p>
-    <w:p>
-      <w:pPr>
-        <w:pStyle w:val="ListParagraph"/>
-      </w:pPr>
-    </w:p>
-    <w:p>
-      <w:pPr>
-        <w:pStyle w:val="ListParagraph"/>
-      </w:pPr>
-      <w:proofErr w:type="spellStart"/>
-      <w:r>
-        <w:t>Vivado</w:t>
-      </w:r>
-      <w:proofErr w:type="spellEnd"/>
-      <w:r>
-        <w:t xml:space="preserve"> synthesis timing constraints:</w:t>
+        <w:t>Vivado synthesis timing constraints:</w:t>
       </w:r>
     </w:p>
     <w:p>

</xml_diff>